<commit_message>
Updated to Asp.net MVC 4 RTM
Updated web.config to Asp.net MVC 4 RTM version.
Fixed issue in Web API controller with unit test.
</commit_message>
<xml_diff>
--- a/source/Iron Framework developer guide.docx
+++ b/source/Iron Framework developer guide.docx
@@ -2869,7 +2869,13 @@
     <w:p/>
     <w:p>
       <w:r>
-        <w:t>Components and library:</w:t>
+        <w:t>Components and librar</w:t>
+      </w:r>
+      <w:r>
+        <w:t>ies</w:t>
+      </w:r>
+      <w:r>
+        <w:t>:</w:t>
       </w:r>
     </w:p>
     <w:p>
@@ -2882,7 +2888,10 @@
         <w:ind w:firstLineChars="0"/>
       </w:pPr>
       <w:r>
-        <w:t>ADO.Net Entity framework 4.1</w:t>
+        <w:t>ADO.Net Entity framework 4.</w:t>
+      </w:r>
+      <w:r>
+        <w:t>3</w:t>
       </w:r>
     </w:p>
     <w:p>
@@ -2900,6 +2909,8 @@
       <w:r>
         <w:t xml:space="preserve"> </w:t>
       </w:r>
+      <w:bookmarkStart w:id="5" w:name="_GoBack"/>
+      <w:bookmarkEnd w:id="5"/>
     </w:p>
     <w:p>
       <w:pPr>
@@ -2910,8 +2921,13 @@
         </w:numPr>
         <w:ind w:firstLineChars="0"/>
       </w:pPr>
-      <w:r>
-        <w:t>Newtonsoft.Json for .net 3.5</w:t>
+      <w:proofErr w:type="spellStart"/>
+      <w:r>
+        <w:t>Newtonsoft.Json</w:t>
+      </w:r>
+      <w:proofErr w:type="spellEnd"/>
+      <w:r>
+        <w:t xml:space="preserve"> for .net 3.5</w:t>
       </w:r>
     </w:p>
     <w:p>
@@ -2966,7 +2982,11 @@
         <w:t xml:space="preserve">The </w:t>
       </w:r>
       <w:r>
-        <w:t>SQL Server A</w:t>
+        <w:t xml:space="preserve">SQL Server </w:t>
+      </w:r>
+      <w:proofErr w:type="spellStart"/>
+      <w:r>
+        <w:t>A</w:t>
       </w:r>
       <w:r>
         <w:t>dventureW</w:t>
@@ -2974,6 +2994,7 @@
       <w:r>
         <w:t>orks</w:t>
       </w:r>
+      <w:proofErr w:type="spellEnd"/>
       <w:r>
         <w:t xml:space="preserve"> sample database </w:t>
       </w:r>
@@ -2985,34 +3006,52 @@
         <w:t>(option)</w:t>
       </w:r>
     </w:p>
+    <w:p>
+      <w:pPr>
+        <w:pStyle w:val="ListParagraph"/>
+        <w:numPr>
+          <w:ilvl w:val="0"/>
+          <w:numId w:val="6"/>
+        </w:numPr>
+        <w:ind w:firstLineChars="0"/>
+      </w:pPr>
+      <w:hyperlink r:id="rId10" w:history="1">
+        <w:r>
+          <w:rPr>
+            <w:rStyle w:val="Hyperlink"/>
+          </w:rPr>
+          <w:t>ASP.NET MVC 4 for Visual Studio 2010 SP1 and Visual Web Developer 2010 SP1</w:t>
+        </w:r>
+      </w:hyperlink>
+    </w:p>
     <w:p/>
     <w:p/>
     <w:p>
       <w:pPr>
         <w:pStyle w:val="Heading1"/>
       </w:pPr>
-      <w:bookmarkStart w:id="5" w:name="_Toc272865552"/>
-      <w:bookmarkStart w:id="6" w:name="_Toc277515350"/>
-      <w:bookmarkStart w:id="7" w:name="_Toc307844697"/>
+      <w:bookmarkStart w:id="6" w:name="_Toc272865552"/>
+      <w:bookmarkStart w:id="7" w:name="_Toc277515350"/>
+      <w:bookmarkStart w:id="8" w:name="_Toc307844697"/>
       <w:r>
         <w:lastRenderedPageBreak/>
         <w:t>Design Goals and Non-Goals</w:t>
       </w:r>
-      <w:bookmarkEnd w:id="5"/>
       <w:bookmarkEnd w:id="6"/>
       <w:bookmarkEnd w:id="7"/>
+      <w:bookmarkEnd w:id="8"/>
     </w:p>
     <w:p>
       <w:pPr>
         <w:pStyle w:val="Heading2"/>
       </w:pPr>
-      <w:bookmarkStart w:id="8" w:name="_Toc277515352"/>
-      <w:bookmarkStart w:id="9" w:name="_Toc307844698"/>
+      <w:bookmarkStart w:id="9" w:name="_Toc277515352"/>
+      <w:bookmarkStart w:id="10" w:name="_Toc307844698"/>
       <w:r>
         <w:t>Goals</w:t>
       </w:r>
-      <w:bookmarkEnd w:id="8"/>
       <w:bookmarkEnd w:id="9"/>
+      <w:bookmarkEnd w:id="10"/>
     </w:p>
     <w:p>
       <w:r>
@@ -3062,13 +3101,13 @@
       <w:pPr>
         <w:pStyle w:val="Heading2"/>
       </w:pPr>
-      <w:bookmarkStart w:id="10" w:name="_Toc277515353"/>
-      <w:bookmarkStart w:id="11" w:name="_Toc307844699"/>
+      <w:bookmarkStart w:id="11" w:name="_Toc277515353"/>
+      <w:bookmarkStart w:id="12" w:name="_Toc307844699"/>
       <w:r>
         <w:t>Non-Goals</w:t>
       </w:r>
-      <w:bookmarkEnd w:id="10"/>
       <w:bookmarkEnd w:id="11"/>
+      <w:bookmarkEnd w:id="12"/>
     </w:p>
     <w:p>
       <w:r>
@@ -3089,8 +3128,6 @@
       <w:r>
         <w:t xml:space="preserve"> Domain Driven Design is much more than Architecture and Design Patterns. It implies a specific way of working for development teams and their relationship with Domain experts, a good identification of Domain Model elements (Aggregates/Entity Model, etc.) based on the Ubiquitous Language for every Model we can have, identification of Bounded-Contexts related to models, and a long etcetera related to the application life cycle that we are not covering.</w:t>
       </w:r>
-      <w:bookmarkStart w:id="12" w:name="_GoBack"/>
-      <w:bookmarkEnd w:id="12"/>
     </w:p>
     <w:p>
       <w:pPr>
@@ -3155,7 +3192,17 @@
         <w:ind w:firstLineChars="200" w:firstLine="420"/>
       </w:pPr>
       <w:r>
-        <w:t xml:space="preserve">There are several techniques and patterns used for this purpose, such as Plug-in, Service Locator, Dependency Injection and IoC (Inversion of Control).    </w:t>
+        <w:t xml:space="preserve">There are several techniques and patterns used for this purpose, such as Plug-in, Service Locator, Dependency Injection and </w:t>
+      </w:r>
+      <w:proofErr w:type="spellStart"/>
+      <w:proofErr w:type="gramStart"/>
+      <w:r>
+        <w:t>IoC</w:t>
+      </w:r>
+      <w:proofErr w:type="spellEnd"/>
+      <w:proofErr w:type="gramEnd"/>
+      <w:r>
+        <w:t xml:space="preserve"> (Inversion of Control).    </w:t>
       </w:r>
     </w:p>
     <w:p>
@@ -3174,7 +3221,17 @@
         <w:ind w:firstLineChars="200" w:firstLine="420"/>
       </w:pPr>
       <w:r>
-        <w:t xml:space="preserve">-  Inversion of control (IoC) </w:t>
+        <w:t>-  Inversion of control (</w:t>
+      </w:r>
+      <w:proofErr w:type="spellStart"/>
+      <w:proofErr w:type="gramStart"/>
+      <w:r>
+        <w:t>IoC</w:t>
+      </w:r>
+      <w:proofErr w:type="spellEnd"/>
+      <w:proofErr w:type="gramEnd"/>
+      <w:r>
+        <w:t xml:space="preserve">) </w:t>
       </w:r>
     </w:p>
     <w:p>
@@ -3245,8 +3302,13 @@
         <w:ind w:firstLineChars="0"/>
       </w:pPr>
       <w:r>
-        <w:t>Model View View</w:t>
-      </w:r>
+        <w:t xml:space="preserve">Model View </w:t>
+      </w:r>
+      <w:proofErr w:type="spellStart"/>
+      <w:r>
+        <w:t>View</w:t>
+      </w:r>
+      <w:proofErr w:type="spellEnd"/>
       <w:r>
         <w:rPr>
           <w:rFonts w:hint="eastAsia"/>
@@ -3289,7 +3351,15 @@
         <w:ind w:firstLineChars="0"/>
       </w:pPr>
       <w:r>
-        <w:t>Unit of Work/Context (UoW)</w:t>
+        <w:t>Unit of Work/Context (</w:t>
+      </w:r>
+      <w:proofErr w:type="spellStart"/>
+      <w:r>
+        <w:t>UoW</w:t>
+      </w:r>
+      <w:proofErr w:type="spellEnd"/>
+      <w:r>
+        <w:t>)</w:t>
       </w:r>
     </w:p>
     <w:p>
@@ -3522,7 +3592,7 @@
                     <pic:cNvPicPr/>
                   </pic:nvPicPr>
                   <pic:blipFill>
-                    <a:blip r:embed="rId10"/>
+                    <a:blip r:embed="rId11"/>
                     <a:stretch>
                       <a:fillRect/>
                     </a:stretch>
@@ -3729,9 +3799,11 @@
       <w:r>
         <w:t xml:space="preserve">  Enterprise library 5 has remove caching call handler base on Http Runtime Cache. We have implemented it by .net framework 4 </w:t>
       </w:r>
+      <w:proofErr w:type="spellStart"/>
       <w:r>
         <w:t>System.Runtime.Caching</w:t>
       </w:r>
+      <w:proofErr w:type="spellEnd"/>
       <w:r>
         <w:t>.</w:t>
       </w:r>
@@ -3746,6 +3818,7 @@
         </w:rPr>
         <w:t xml:space="preserve">  General, exception logging will locate as </w:t>
       </w:r>
+      <w:proofErr w:type="spellStart"/>
       <w:r>
         <w:t>ErrorRolling.log</w:t>
       </w:r>
@@ -3753,7 +3826,14 @@
         <w:rPr>
           <w:rFonts w:hint="eastAsia"/>
         </w:rPr>
-        <w:t xml:space="preserve">filename </w:t>
+        <w:t>filename</w:t>
+      </w:r>
+      <w:proofErr w:type="spellEnd"/>
+      <w:r>
+        <w:rPr>
+          <w:rFonts w:hint="eastAsia"/>
+        </w:rPr>
+        <w:t xml:space="preserve"> </w:t>
       </w:r>
       <w:r>
         <w:t xml:space="preserve">filename format </w:t>
@@ -3861,7 +3941,15 @@
         <w:t xml:space="preserve"> data model work with</w:t>
       </w:r>
       <w:r>
-        <w:t xml:space="preserve"> JQuery Plug-in</w:t>
+        <w:t xml:space="preserve"> </w:t>
+      </w:r>
+      <w:proofErr w:type="spellStart"/>
+      <w:r>
+        <w:t>JQuery</w:t>
+      </w:r>
+      <w:proofErr w:type="spellEnd"/>
+      <w:r>
+        <w:t xml:space="preserve"> Plug-in</w:t>
       </w:r>
       <w:r>
         <w:t>.</w:t>
@@ -3877,7 +3965,7 @@
         <w:ind w:firstLineChars="0"/>
       </w:pPr>
       <w:r>
-        <w:t xml:space="preserve">Microsoft  </w:t>
+        <w:t xml:space="preserve">Microsoft </w:t>
       </w:r>
       <w:r>
         <w:t>.</w:t>
@@ -3953,7 +4041,15 @@
         <w:ind w:firstLineChars="0"/>
       </w:pPr>
       <w:r>
-        <w:t>WCF RESTful service</w:t>
+        <w:t xml:space="preserve">WCF </w:t>
+      </w:r>
+      <w:proofErr w:type="spellStart"/>
+      <w:r>
+        <w:t>RESTful</w:t>
+      </w:r>
+      <w:proofErr w:type="spellEnd"/>
+      <w:r>
+        <w:t xml:space="preserve"> service</w:t>
       </w:r>
       <w:r>
         <w:t xml:space="preserve"> based on WCF 4 Service</w:t>
@@ -3988,7 +4084,15 @@
         <w:ind w:firstLineChars="0"/>
       </w:pPr>
       <w:r>
-        <w:t>Unit test with the Moq framework</w:t>
+        <w:t xml:space="preserve">Unit test with the </w:t>
+      </w:r>
+      <w:proofErr w:type="spellStart"/>
+      <w:r>
+        <w:t>Moq</w:t>
+      </w:r>
+      <w:proofErr w:type="spellEnd"/>
+      <w:r>
+        <w:t xml:space="preserve"> framework</w:t>
       </w:r>
     </w:p>
     <w:p>
@@ -3997,26 +4101,702 @@
       </w:pPr>
       <w:bookmarkStart w:id="16" w:name="_Toc307844703"/>
       <w:r>
+        <w:t xml:space="preserve">Data access </w:t>
+      </w:r>
+      <w:r>
+        <w:t>infrastructure</w:t>
+      </w:r>
+      <w:bookmarkEnd w:id="16"/>
+    </w:p>
+    <w:p>
+      <w:pPr>
+        <w:pStyle w:val="Heading3"/>
+        <w:rPr>
+          <w:b w:val="0"/>
+          <w:bCs w:val="0"/>
+        </w:rPr>
+      </w:pPr>
+      <w:r>
+        <w:rPr>
+          <w:b w:val="0"/>
+          <w:bCs w:val="0"/>
+        </w:rPr>
+        <w:t>Introduction</w:t>
+      </w:r>
+    </w:p>
+    <w:p>
+      <w:r>
+        <w:t xml:space="preserve">The Data Layer (DL) handles the persistence of Business Objects. </w:t>
+      </w:r>
+      <w:r>
+        <w:t>It</w:t>
+      </w:r>
+      <w:r>
+        <w:t xml:space="preserve"> offers two </w:t>
+      </w:r>
+      <w:r>
+        <w:t>providers</w:t>
+      </w:r>
+      <w:r>
+        <w:t xml:space="preserve">: ADO.NET and </w:t>
+      </w:r>
+      <w:r>
+        <w:rPr>
+          <w:rFonts w:hint="eastAsia"/>
+        </w:rPr>
+        <w:t xml:space="preserve">ADO.Net </w:t>
+      </w:r>
+      <w:r>
+        <w:t>Entitie</w:t>
+      </w:r>
+      <w:r>
+        <w:rPr>
+          <w:rFonts w:hint="eastAsia"/>
+        </w:rPr>
+        <w:t>s Framework</w:t>
+      </w:r>
+      <w:r>
+        <w:t xml:space="preserve">. </w:t>
+      </w:r>
+      <w:r>
+        <w:t xml:space="preserve">Today the Entity Framework source code is being released </w:t>
+      </w:r>
+      <w:r>
         <w:lastRenderedPageBreak/>
-        <w:t xml:space="preserve">Data access </w:t>
-      </w:r>
-      <w:r>
-        <w:t>infrastructure</w:t>
-      </w:r>
-      <w:bookmarkEnd w:id="16"/>
-    </w:p>
-    <w:p>
-      <w:pPr>
-        <w:pStyle w:val="Heading3"/>
-      </w:pPr>
-      <w:bookmarkStart w:id="17" w:name="_Toc307844704"/>
-      <w:r>
-        <w:t>Repository Class D</w:t>
-      </w:r>
-      <w:r>
-        <w:t>iagram</w:t>
-      </w:r>
-      <w:bookmarkEnd w:id="17"/>
+        <w:t xml:space="preserve">under an open source license (Apache 2.0), and the code repository will be hosted on </w:t>
+      </w:r>
+      <w:proofErr w:type="spellStart"/>
+      <w:r>
+        <w:t>CodePlex</w:t>
+      </w:r>
+      <w:proofErr w:type="spellEnd"/>
+      <w:r>
+        <w:t xml:space="preserve"> to further increase development transparency.</w:t>
+      </w:r>
+    </w:p>
+    <w:p>
+      <w:r>
+        <w:t xml:space="preserve">     </w:t>
+      </w:r>
+      <w:r>
+        <w:rPr>
+          <w:i/>
+          <w:color w:val="1F497D" w:themeColor="text2"/>
+        </w:rPr>
+        <w:t>IRepository.tt</w:t>
+      </w:r>
+      <w:r>
+        <w:t xml:space="preserve"> template will generate those data access class. By default, data access type provider work with Entity Framework. </w:t>
+      </w:r>
+      <w:r>
+        <w:rPr>
+          <w:i/>
+          <w:color w:val="1F497D" w:themeColor="text2"/>
+        </w:rPr>
+        <w:t>AdventureWorks.Context.tt</w:t>
+      </w:r>
+      <w:r>
+        <w:t xml:space="preserve"> template will generate entity framework data access context type. We have modified the default </w:t>
+      </w:r>
+      <w:r>
+        <w:t xml:space="preserve">the </w:t>
+      </w:r>
+      <w:r>
+        <w:t xml:space="preserve">ADO.NET </w:t>
+      </w:r>
+      <w:proofErr w:type="spellStart"/>
+      <w:r>
+        <w:t>DbContext</w:t>
+      </w:r>
+      <w:proofErr w:type="spellEnd"/>
+      <w:r>
+        <w:t xml:space="preserve"> Generator template</w:t>
+      </w:r>
+      <w:r>
+        <w:t xml:space="preserve"> which from Entity framework 4.1 then added WCF data member attribute.</w:t>
+      </w:r>
+      <w:r>
+        <w:t xml:space="preserve"> It is can get it from </w:t>
+      </w:r>
+      <w:proofErr w:type="spellStart"/>
+      <w:r>
+        <w:t>NuGet</w:t>
+      </w:r>
+      <w:proofErr w:type="spellEnd"/>
+      <w:r>
+        <w:t>.</w:t>
+      </w:r>
+      <w:r>
+        <w:t xml:space="preserve"> </w:t>
+      </w:r>
+      <w:r>
+        <w:t xml:space="preserve"> </w:t>
+      </w:r>
+      <w:r>
+        <w:br/>
+        <w:t xml:space="preserve">     </w:t>
+      </w:r>
+      <w:r>
+        <w:t xml:space="preserve">In </w:t>
+      </w:r>
+      <w:r>
+        <w:t xml:space="preserve">the </w:t>
+      </w:r>
+      <w:proofErr w:type="spellStart"/>
+      <w:r>
+        <w:t>W</w:t>
+      </w:r>
+      <w:r>
+        <w:t>eb.c</w:t>
+      </w:r>
+      <w:r>
+        <w:t>onfig</w:t>
+      </w:r>
+      <w:proofErr w:type="spellEnd"/>
+      <w:r>
+        <w:t>/</w:t>
+      </w:r>
+      <w:proofErr w:type="spellStart"/>
+      <w:r>
+        <w:t>App.Config</w:t>
+      </w:r>
+      <w:proofErr w:type="spellEnd"/>
+      <w:r>
+        <w:t xml:space="preserve"> </w:t>
+      </w:r>
+      <w:r>
+        <w:rPr>
+          <w:rFonts w:hint="eastAsia"/>
+        </w:rPr>
+        <w:t xml:space="preserve">file </w:t>
+      </w:r>
+      <w:r>
+        <w:t xml:space="preserve">you </w:t>
+      </w:r>
+      <w:r>
+        <w:t xml:space="preserve">may </w:t>
+      </w:r>
+      <w:r>
+        <w:t>indicate which one to use. ADO.NET implements a 'data provider factory' which uses an abstract factory pattern and returns database specific singleton factories.</w:t>
+      </w:r>
+      <w:r>
+        <w:rPr>
+          <w:rFonts w:ascii="Arial" w:hAnsi="Arial" w:cs="Arial"/>
+        </w:rPr>
+        <w:t xml:space="preserve"> </w:t>
+      </w:r>
+      <w:r>
+        <w:t>You may implement your own data access layer with data repository interface.</w:t>
+      </w:r>
+      <w:r>
+        <w:br/>
+      </w:r>
+    </w:p>
+    <w:p>
+      <w:pPr>
+        <w:widowControl/>
+        <w:autoSpaceDE w:val="0"/>
+        <w:autoSpaceDN w:val="0"/>
+        <w:adjustRightInd w:val="0"/>
+        <w:jc w:val="left"/>
+        <w:rPr>
+          <w:rFonts w:ascii="Verdana" w:hAnsi="Verdana" w:cs="Verdana"/>
+          <w:kern w:val="0"/>
+          <w:sz w:val="16"/>
+          <w:szCs w:val="16"/>
+        </w:rPr>
+      </w:pPr>
+      <w:r>
+        <w:rPr>
+          <w:rFonts w:ascii="Verdana" w:hAnsi="Verdana" w:cs="Verdana"/>
+          <w:color w:val="0000FF"/>
+          <w:kern w:val="0"/>
+          <w:sz w:val="16"/>
+          <w:szCs w:val="16"/>
+        </w:rPr>
+        <w:t xml:space="preserve">  &lt;</w:t>
+      </w:r>
+      <w:proofErr w:type="spellStart"/>
+      <w:proofErr w:type="gramStart"/>
+      <w:r>
+        <w:rPr>
+          <w:rFonts w:ascii="Verdana" w:hAnsi="Verdana" w:cs="Verdana"/>
+          <w:color w:val="A31515"/>
+          <w:kern w:val="0"/>
+          <w:sz w:val="16"/>
+          <w:szCs w:val="16"/>
+        </w:rPr>
+        <w:t>connectionStrings</w:t>
+      </w:r>
+      <w:proofErr w:type="spellEnd"/>
+      <w:proofErr w:type="gramEnd"/>
+      <w:r>
+        <w:rPr>
+          <w:rFonts w:ascii="Verdana" w:hAnsi="Verdana" w:cs="Verdana"/>
+          <w:color w:val="0000FF"/>
+          <w:kern w:val="0"/>
+          <w:sz w:val="16"/>
+          <w:szCs w:val="16"/>
+        </w:rPr>
+        <w:t>&gt;</w:t>
+      </w:r>
+    </w:p>
+    <w:p>
+      <w:pPr>
+        <w:widowControl/>
+        <w:autoSpaceDE w:val="0"/>
+        <w:autoSpaceDN w:val="0"/>
+        <w:adjustRightInd w:val="0"/>
+        <w:jc w:val="left"/>
+        <w:rPr>
+          <w:rFonts w:ascii="Verdana" w:hAnsi="Verdana" w:cs="Verdana"/>
+          <w:kern w:val="0"/>
+          <w:sz w:val="16"/>
+          <w:szCs w:val="16"/>
+        </w:rPr>
+      </w:pPr>
+      <w:r>
+        <w:rPr>
+          <w:rFonts w:ascii="Verdana" w:hAnsi="Verdana" w:cs="Verdana"/>
+          <w:color w:val="0000FF"/>
+          <w:kern w:val="0"/>
+          <w:sz w:val="16"/>
+          <w:szCs w:val="16"/>
+        </w:rPr>
+        <w:t xml:space="preserve">    &lt;</w:t>
+      </w:r>
+      <w:r>
+        <w:rPr>
+          <w:rFonts w:ascii="Verdana" w:hAnsi="Verdana" w:cs="Verdana"/>
+          <w:color w:val="A31515"/>
+          <w:kern w:val="0"/>
+          <w:sz w:val="16"/>
+          <w:szCs w:val="16"/>
+        </w:rPr>
+        <w:t>add</w:t>
+      </w:r>
+      <w:r>
+        <w:rPr>
+          <w:rFonts w:ascii="Verdana" w:hAnsi="Verdana" w:cs="Verdana"/>
+          <w:color w:val="0000FF"/>
+          <w:kern w:val="0"/>
+          <w:sz w:val="16"/>
+          <w:szCs w:val="16"/>
+        </w:rPr>
+        <w:t xml:space="preserve"> </w:t>
+      </w:r>
+      <w:r>
+        <w:rPr>
+          <w:rFonts w:ascii="Verdana" w:hAnsi="Verdana" w:cs="Verdana"/>
+          <w:color w:val="FF0000"/>
+          <w:kern w:val="0"/>
+          <w:sz w:val="16"/>
+          <w:szCs w:val="16"/>
+        </w:rPr>
+        <w:t>name</w:t>
+      </w:r>
+      <w:r>
+        <w:rPr>
+          <w:rFonts w:ascii="Verdana" w:hAnsi="Verdana" w:cs="Verdana"/>
+          <w:color w:val="0000FF"/>
+          <w:kern w:val="0"/>
+          <w:sz w:val="16"/>
+          <w:szCs w:val="16"/>
+        </w:rPr>
+        <w:t>=</w:t>
+      </w:r>
+      <w:r>
+        <w:rPr>
+          <w:rFonts w:ascii="Verdana" w:hAnsi="Verdana" w:cs="Verdana"/>
+          <w:kern w:val="0"/>
+          <w:sz w:val="16"/>
+          <w:szCs w:val="16"/>
+        </w:rPr>
+        <w:t>"</w:t>
+      </w:r>
+      <w:proofErr w:type="spellStart"/>
+      <w:r>
+        <w:rPr>
+          <w:rFonts w:ascii="Verdana" w:hAnsi="Verdana" w:cs="Verdana"/>
+          <w:color w:val="0000FF"/>
+          <w:kern w:val="0"/>
+          <w:sz w:val="16"/>
+          <w:szCs w:val="16"/>
+        </w:rPr>
+        <w:t>AdventureWorksEntities</w:t>
+      </w:r>
+      <w:proofErr w:type="spellEnd"/>
+      <w:r>
+        <w:rPr>
+          <w:rFonts w:ascii="Verdana" w:hAnsi="Verdana" w:cs="Verdana"/>
+          <w:kern w:val="0"/>
+          <w:sz w:val="16"/>
+          <w:szCs w:val="16"/>
+        </w:rPr>
+        <w:t>"</w:t>
+      </w:r>
+      <w:r>
+        <w:rPr>
+          <w:rFonts w:ascii="Verdana" w:hAnsi="Verdana" w:cs="Verdana"/>
+          <w:color w:val="0000FF"/>
+          <w:kern w:val="0"/>
+          <w:sz w:val="16"/>
+          <w:szCs w:val="16"/>
+        </w:rPr>
+        <w:t xml:space="preserve"> </w:t>
+      </w:r>
+      <w:r>
+        <w:rPr>
+          <w:rFonts w:ascii="Verdana" w:hAnsi="Verdana" w:cs="Verdana"/>
+          <w:color w:val="FF0000"/>
+          <w:kern w:val="0"/>
+          <w:sz w:val="16"/>
+          <w:szCs w:val="16"/>
+        </w:rPr>
+        <w:t>connectionString</w:t>
+      </w:r>
+      <w:r>
+        <w:rPr>
+          <w:rFonts w:ascii="Verdana" w:hAnsi="Verdana" w:cs="Verdana"/>
+          <w:color w:val="0000FF"/>
+          <w:kern w:val="0"/>
+          <w:sz w:val="16"/>
+          <w:szCs w:val="16"/>
+        </w:rPr>
+        <w:t>=</w:t>
+      </w:r>
+      <w:r>
+        <w:rPr>
+          <w:rFonts w:ascii="Verdana" w:hAnsi="Verdana" w:cs="Verdana"/>
+          <w:kern w:val="0"/>
+          <w:sz w:val="16"/>
+          <w:szCs w:val="16"/>
+        </w:rPr>
+        <w:t>"</w:t>
+      </w:r>
+      <w:r>
+        <w:rPr>
+          <w:rFonts w:ascii="Verdana" w:hAnsi="Verdana" w:cs="Verdana"/>
+          <w:color w:val="0000FF"/>
+          <w:kern w:val="0"/>
+          <w:sz w:val="16"/>
+          <w:szCs w:val="16"/>
+        </w:rPr>
+        <w:t>metadata=res://*/AdventureWorks.csdl|res://*/AdventureWorks.ssdl|res://*/AdventureWorks.msl;provider=System.Data.SqlClient;provider connection string=</w:t>
+      </w:r>
+      <w:r>
+        <w:rPr>
+          <w:rFonts w:ascii="Verdana" w:hAnsi="Verdana" w:cs="Verdana"/>
+          <w:color w:val="FF0000"/>
+          <w:kern w:val="0"/>
+          <w:sz w:val="16"/>
+          <w:szCs w:val="16"/>
+        </w:rPr>
+        <w:t>&amp;</w:t>
+      </w:r>
+      <w:proofErr w:type="spellStart"/>
+      <w:r>
+        <w:rPr>
+          <w:rFonts w:ascii="Verdana" w:hAnsi="Verdana" w:cs="Verdana"/>
+          <w:color w:val="FF0000"/>
+          <w:kern w:val="0"/>
+          <w:sz w:val="16"/>
+          <w:szCs w:val="16"/>
+        </w:rPr>
+        <w:t>quot</w:t>
+      </w:r>
+      <w:proofErr w:type="gramStart"/>
+      <w:r>
+        <w:rPr>
+          <w:rFonts w:ascii="Verdana" w:hAnsi="Verdana" w:cs="Verdana"/>
+          <w:color w:val="FF0000"/>
+          <w:kern w:val="0"/>
+          <w:sz w:val="16"/>
+          <w:szCs w:val="16"/>
+        </w:rPr>
+        <w:t>;</w:t>
+      </w:r>
+      <w:r>
+        <w:rPr>
+          <w:rFonts w:ascii="Verdana" w:hAnsi="Verdana" w:cs="Verdana"/>
+          <w:color w:val="0000FF"/>
+          <w:kern w:val="0"/>
+          <w:sz w:val="16"/>
+          <w:szCs w:val="16"/>
+        </w:rPr>
+        <w:t>Data</w:t>
+      </w:r>
+      <w:proofErr w:type="spellEnd"/>
+      <w:proofErr w:type="gramEnd"/>
+      <w:r>
+        <w:rPr>
+          <w:rFonts w:ascii="Verdana" w:hAnsi="Verdana" w:cs="Verdana"/>
+          <w:color w:val="0000FF"/>
+          <w:kern w:val="0"/>
+          <w:sz w:val="16"/>
+          <w:szCs w:val="16"/>
+        </w:rPr>
+        <w:t xml:space="preserve"> Source=.;I</w:t>
+      </w:r>
+      <w:proofErr w:type="gramStart"/>
+      <w:r>
+        <w:rPr>
+          <w:rFonts w:ascii="Verdana" w:hAnsi="Verdana" w:cs="Verdana"/>
+          <w:color w:val="0000FF"/>
+          <w:kern w:val="0"/>
+          <w:sz w:val="16"/>
+          <w:szCs w:val="16"/>
+        </w:rPr>
+        <w:t>nitial</w:t>
+      </w:r>
+      <w:proofErr w:type="gramEnd"/>
+      <w:r>
+        <w:rPr>
+          <w:rFonts w:ascii="Verdana" w:hAnsi="Verdana" w:cs="Verdana"/>
+          <w:color w:val="0000FF"/>
+          <w:kern w:val="0"/>
+          <w:sz w:val="16"/>
+          <w:szCs w:val="16"/>
+        </w:rPr>
+        <w:t xml:space="preserve"> Catalog=</w:t>
+      </w:r>
+      <w:proofErr w:type="spellStart"/>
+      <w:r>
+        <w:rPr>
+          <w:rFonts w:ascii="Verdana" w:hAnsi="Verdana" w:cs="Verdana"/>
+          <w:color w:val="0000FF"/>
+          <w:kern w:val="0"/>
+          <w:sz w:val="16"/>
+          <w:szCs w:val="16"/>
+        </w:rPr>
+        <w:t>AdventureWorks;Integrated</w:t>
+      </w:r>
+      <w:proofErr w:type="spellEnd"/>
+      <w:r>
+        <w:rPr>
+          <w:rFonts w:ascii="Verdana" w:hAnsi="Verdana" w:cs="Verdana"/>
+          <w:color w:val="0000FF"/>
+          <w:kern w:val="0"/>
+          <w:sz w:val="16"/>
+          <w:szCs w:val="16"/>
+        </w:rPr>
+        <w:t xml:space="preserve"> Security=</w:t>
+      </w:r>
+      <w:proofErr w:type="spellStart"/>
+      <w:r>
+        <w:rPr>
+          <w:rFonts w:ascii="Verdana" w:hAnsi="Verdana" w:cs="Verdana"/>
+          <w:color w:val="0000FF"/>
+          <w:kern w:val="0"/>
+          <w:sz w:val="16"/>
+          <w:szCs w:val="16"/>
+        </w:rPr>
+        <w:t>True;MultipleActiveResultSets</w:t>
+      </w:r>
+      <w:proofErr w:type="spellEnd"/>
+      <w:r>
+        <w:rPr>
+          <w:rFonts w:ascii="Verdana" w:hAnsi="Verdana" w:cs="Verdana"/>
+          <w:color w:val="0000FF"/>
+          <w:kern w:val="0"/>
+          <w:sz w:val="16"/>
+          <w:szCs w:val="16"/>
+        </w:rPr>
+        <w:t>=</w:t>
+      </w:r>
+      <w:proofErr w:type="spellStart"/>
+      <w:r>
+        <w:rPr>
+          <w:rFonts w:ascii="Verdana" w:hAnsi="Verdana" w:cs="Verdana"/>
+          <w:color w:val="0000FF"/>
+          <w:kern w:val="0"/>
+          <w:sz w:val="16"/>
+          <w:szCs w:val="16"/>
+        </w:rPr>
+        <w:t>True</w:t>
+      </w:r>
+      <w:r>
+        <w:rPr>
+          <w:rFonts w:ascii="Verdana" w:hAnsi="Verdana" w:cs="Verdana"/>
+          <w:color w:val="FF0000"/>
+          <w:kern w:val="0"/>
+          <w:sz w:val="16"/>
+          <w:szCs w:val="16"/>
+        </w:rPr>
+        <w:t>&amp;quot</w:t>
+      </w:r>
+      <w:proofErr w:type="spellEnd"/>
+      <w:r>
+        <w:rPr>
+          <w:rFonts w:ascii="Verdana" w:hAnsi="Verdana" w:cs="Verdana"/>
+          <w:color w:val="FF0000"/>
+          <w:kern w:val="0"/>
+          <w:sz w:val="16"/>
+          <w:szCs w:val="16"/>
+        </w:rPr>
+        <w:t>;</w:t>
+      </w:r>
+      <w:r>
+        <w:rPr>
+          <w:rFonts w:ascii="Verdana" w:hAnsi="Verdana" w:cs="Verdana"/>
+          <w:kern w:val="0"/>
+          <w:sz w:val="16"/>
+          <w:szCs w:val="16"/>
+        </w:rPr>
+        <w:t>"</w:t>
+      </w:r>
+      <w:r>
+        <w:rPr>
+          <w:rFonts w:ascii="Verdana" w:hAnsi="Verdana" w:cs="Verdana"/>
+          <w:color w:val="0000FF"/>
+          <w:kern w:val="0"/>
+          <w:sz w:val="16"/>
+          <w:szCs w:val="16"/>
+        </w:rPr>
+        <w:t xml:space="preserve"> </w:t>
+      </w:r>
+      <w:proofErr w:type="spellStart"/>
+      <w:r>
+        <w:rPr>
+          <w:rFonts w:ascii="Verdana" w:hAnsi="Verdana" w:cs="Verdana"/>
+          <w:color w:val="FF0000"/>
+          <w:kern w:val="0"/>
+          <w:sz w:val="16"/>
+          <w:szCs w:val="16"/>
+        </w:rPr>
+        <w:t>providerName</w:t>
+      </w:r>
+      <w:proofErr w:type="spellEnd"/>
+      <w:r>
+        <w:rPr>
+          <w:rFonts w:ascii="Verdana" w:hAnsi="Verdana" w:cs="Verdana"/>
+          <w:color w:val="0000FF"/>
+          <w:kern w:val="0"/>
+          <w:sz w:val="16"/>
+          <w:szCs w:val="16"/>
+        </w:rPr>
+        <w:t>=</w:t>
+      </w:r>
+      <w:r>
+        <w:rPr>
+          <w:rFonts w:ascii="Verdana" w:hAnsi="Verdana" w:cs="Verdana"/>
+          <w:kern w:val="0"/>
+          <w:sz w:val="16"/>
+          <w:szCs w:val="16"/>
+        </w:rPr>
+        <w:t>"</w:t>
+      </w:r>
+      <w:proofErr w:type="spellStart"/>
+      <w:r>
+        <w:rPr>
+          <w:rFonts w:ascii="Verdana" w:hAnsi="Verdana" w:cs="Verdana"/>
+          <w:color w:val="0000FF"/>
+          <w:kern w:val="0"/>
+          <w:sz w:val="16"/>
+          <w:szCs w:val="16"/>
+        </w:rPr>
+        <w:t>System.Data.EntityClient</w:t>
+      </w:r>
+      <w:proofErr w:type="spellEnd"/>
+      <w:r>
+        <w:rPr>
+          <w:rFonts w:ascii="Verdana" w:hAnsi="Verdana" w:cs="Verdana"/>
+          <w:kern w:val="0"/>
+          <w:sz w:val="16"/>
+          <w:szCs w:val="16"/>
+        </w:rPr>
+        <w:t>"</w:t>
+      </w:r>
+      <w:r>
+        <w:rPr>
+          <w:rFonts w:ascii="Verdana" w:hAnsi="Verdana" w:cs="Verdana"/>
+          <w:color w:val="0000FF"/>
+          <w:kern w:val="0"/>
+          <w:sz w:val="16"/>
+          <w:szCs w:val="16"/>
+        </w:rPr>
+        <w:t xml:space="preserve"> /&gt;</w:t>
+      </w:r>
+    </w:p>
+    <w:p>
+      <w:pPr>
+        <w:widowControl/>
+        <w:autoSpaceDE w:val="0"/>
+        <w:autoSpaceDN w:val="0"/>
+        <w:adjustRightInd w:val="0"/>
+        <w:jc w:val="left"/>
+        <w:rPr>
+          <w:rFonts w:ascii="Verdana" w:hAnsi="Verdana" w:cs="Verdana"/>
+          <w:color w:val="0000FF"/>
+          <w:kern w:val="0"/>
+          <w:sz w:val="16"/>
+          <w:szCs w:val="16"/>
+        </w:rPr>
+      </w:pPr>
+      <w:r>
+        <w:rPr>
+          <w:rFonts w:ascii="Verdana" w:hAnsi="Verdana" w:cs="Verdana"/>
+          <w:color w:val="0000FF"/>
+          <w:kern w:val="0"/>
+          <w:sz w:val="16"/>
+          <w:szCs w:val="16"/>
+        </w:rPr>
+        <w:t xml:space="preserve">  &lt;/</w:t>
+      </w:r>
+      <w:proofErr w:type="spellStart"/>
+      <w:r>
+        <w:rPr>
+          <w:rFonts w:ascii="Verdana" w:hAnsi="Verdana" w:cs="Verdana"/>
+          <w:color w:val="A31515"/>
+          <w:kern w:val="0"/>
+          <w:sz w:val="16"/>
+          <w:szCs w:val="16"/>
+        </w:rPr>
+        <w:t>connectionStrings</w:t>
+      </w:r>
+      <w:proofErr w:type="spellEnd"/>
+      <w:r>
+        <w:rPr>
+          <w:rFonts w:ascii="Verdana" w:hAnsi="Verdana" w:cs="Verdana"/>
+          <w:color w:val="0000FF"/>
+          <w:kern w:val="0"/>
+          <w:sz w:val="16"/>
+          <w:szCs w:val="16"/>
+        </w:rPr>
+        <w:t>&gt;</w:t>
+      </w:r>
+    </w:p>
+    <w:p>
+      <w:pPr>
+        <w:rPr>
+          <w:rFonts w:ascii="Arial" w:hAnsi="Arial" w:cs="Arial"/>
+        </w:rPr>
+      </w:pPr>
+    </w:p>
+    <w:p>
+      <w:r>
+        <w:t xml:space="preserve">     Note: Those templates depend on EDMX file that based on your database model design first.</w:t>
+      </w:r>
+    </w:p>
+    <w:p/>
+    <w:p>
+      <w:r>
+        <w:t>Database model example</w:t>
+      </w:r>
+      <w:r>
+        <w:t xml:space="preserve"> (snapshot from </w:t>
+      </w:r>
+      <w:proofErr w:type="spellStart"/>
+      <w:r>
+        <w:t>AdventureWorks.edmx</w:t>
+      </w:r>
+      <w:proofErr w:type="spellEnd"/>
+      <w:r>
+        <w:t>)</w:t>
+      </w:r>
+      <w:r>
+        <w:t>:</w:t>
+      </w:r>
     </w:p>
     <w:p>
       <w:r>
@@ -4024,172 +4804,10 @@
           <w:noProof/>
         </w:rPr>
         <w:drawing>
-          <wp:inline distT="0" distB="0" distL="0" distR="0">
-            <wp:extent cx="5274310" cy="3373755"/>
-            <wp:effectExtent l="19050" t="0" r="2540" b="0"/>
-            <wp:docPr id="2" name="图片 1" descr="IronFramework_Repository.png"/>
-            <wp:cNvGraphicFramePr>
-              <a:graphicFrameLocks xmlns:a="http://schemas.openxmlformats.org/drawingml/2006/main" noChangeAspect="1"/>
-            </wp:cNvGraphicFramePr>
-            <a:graphic xmlns:a="http://schemas.openxmlformats.org/drawingml/2006/main">
-              <a:graphicData uri="http://schemas.openxmlformats.org/drawingml/2006/picture">
-                <pic:pic xmlns:pic="http://schemas.openxmlformats.org/drawingml/2006/picture">
-                  <pic:nvPicPr>
-                    <pic:cNvPr id="0" name="IronFramework_Repository.png"/>
-                    <pic:cNvPicPr/>
-                  </pic:nvPicPr>
-                  <pic:blipFill>
-                    <a:blip r:embed="rId11"/>
-                    <a:stretch>
-                      <a:fillRect/>
-                    </a:stretch>
-                  </pic:blipFill>
-                  <pic:spPr>
-                    <a:xfrm>
-                      <a:off x="0" y="0"/>
-                      <a:ext cx="5274310" cy="3373755"/>
-                    </a:xfrm>
-                    <a:prstGeom prst="rect">
-                      <a:avLst/>
-                    </a:prstGeom>
-                  </pic:spPr>
-                </pic:pic>
-              </a:graphicData>
-            </a:graphic>
-          </wp:inline>
-        </w:drawing>
-      </w:r>
-    </w:p>
-    <w:p>
-      <w:r>
-        <w:t xml:space="preserve">The Data Layer (DL) handles the persistence of Business Objects. </w:t>
-      </w:r>
-      <w:r>
-        <w:t>It</w:t>
-      </w:r>
-      <w:r>
-        <w:t xml:space="preserve"> offers two </w:t>
-      </w:r>
-      <w:r>
-        <w:t>providers</w:t>
-      </w:r>
-      <w:r>
-        <w:t xml:space="preserve">: ADO.NET and </w:t>
-      </w:r>
-      <w:r>
-        <w:rPr>
-          <w:rFonts w:hint="eastAsia"/>
-        </w:rPr>
-        <w:t xml:space="preserve">ADO.Net </w:t>
-      </w:r>
-      <w:r>
-        <w:t>Entitie</w:t>
-      </w:r>
-      <w:r>
-        <w:rPr>
-          <w:rFonts w:hint="eastAsia"/>
-        </w:rPr>
-        <w:t>s Framework</w:t>
-      </w:r>
-      <w:r>
-        <w:t xml:space="preserve">. </w:t>
-      </w:r>
-      <w:r>
-        <w:t>Today the Entity Framework source code is being released under an open source license (Apache 2.0), and the code repository will be hosted on CodePlex to further increase development transparency.</w:t>
-      </w:r>
-    </w:p>
-    <w:p>
-      <w:pPr>
-        <w:rPr>
-          <w:rFonts w:ascii="Arial" w:hAnsi="Arial" w:cs="Arial"/>
-        </w:rPr>
-      </w:pPr>
-      <w:r>
-        <w:t xml:space="preserve">     </w:t>
-      </w:r>
-      <w:r>
-        <w:t xml:space="preserve">In </w:t>
-      </w:r>
-      <w:r>
-        <w:t xml:space="preserve">the </w:t>
-      </w:r>
-      <w:r>
-        <w:t xml:space="preserve">web.config </w:t>
-      </w:r>
-      <w:r>
-        <w:rPr>
-          <w:rFonts w:hint="eastAsia"/>
-        </w:rPr>
-        <w:t xml:space="preserve">file </w:t>
-      </w:r>
-      <w:r>
-        <w:t>you indicate which one to use. ADO.NET implements a 'data provider factory' which uses an abstract factory pattern and returns database specific singleton factories.</w:t>
-      </w:r>
-    </w:p>
-    <w:p>
-      <w:r>
-        <w:t>You may implement your own data access layer with data repository interface.</w:t>
-      </w:r>
-    </w:p>
-    <w:p/>
-    <w:p>
-      <w:pPr>
-        <w:pStyle w:val="Heading2"/>
-      </w:pPr>
-      <w:bookmarkStart w:id="18" w:name="_Toc307844705"/>
-      <w:r>
-        <w:t>Business layer</w:t>
-      </w:r>
-      <w:bookmarkEnd w:id="18"/>
-    </w:p>
-    <w:p>
-      <w:pPr>
-        <w:ind w:firstLine="420"/>
-      </w:pPr>
-      <w:r>
-        <w:t>We use T4 template generate entities POCO mode class as business entities. Business object   project include business rules and business object</w:t>
-      </w:r>
-      <w:r>
-        <w:t>s</w:t>
-      </w:r>
-      <w:r>
-        <w:t xml:space="preserve">. We put </w:t>
-      </w:r>
-      <w:r>
-        <w:t xml:space="preserve">the </w:t>
-      </w:r>
-      <w:r>
-        <w:t>core business logic in this project.</w:t>
-      </w:r>
-    </w:p>
-    <w:p>
-      <w:pPr>
-        <w:ind w:firstLine="420"/>
-      </w:pPr>
-      <w:r>
-        <w:t>Business Objects encapsulate business logic in the form of business rules. Business Objects themselves have no knowledge about databases or data persist</w:t>
-      </w:r>
-      <w:r>
-        <w:t>ence, which is handled by the Data access layer</w:t>
-      </w:r>
-      <w:r>
-        <w:t>.</w:t>
-      </w:r>
-    </w:p>
-    <w:p>
-      <w:pPr>
-        <w:ind w:firstLine="420"/>
-      </w:pPr>
-      <w:r>
-        <w:rPr>
-          <w:noProof/>
-        </w:rPr>
-        <w:lastRenderedPageBreak/>
-        <w:drawing>
-          <wp:inline distT="0" distB="0" distL="0" distR="0">
-            <wp:extent cx="5274310" cy="3200086"/>
+          <wp:inline distT="0" distB="0" distL="0" distR="0" wp14:anchorId="73D9E0A6" wp14:editId="080687CE">
+            <wp:extent cx="5274310" cy="3972637"/>
             <wp:effectExtent l="0" t="0" r="0" b="0"/>
-            <wp:docPr id="5" name="Picture 5"/>
+            <wp:docPr id="6" name="Picture 6"/>
             <wp:cNvGraphicFramePr>
               <a:graphicFrameLocks xmlns:a="http://schemas.openxmlformats.org/drawingml/2006/main" noChangeAspect="1"/>
             </wp:cNvGraphicFramePr>
@@ -4209,6 +4827,185 @@
                   <pic:spPr>
                     <a:xfrm>
                       <a:off x="0" y="0"/>
+                      <a:ext cx="5274310" cy="3972637"/>
+                    </a:xfrm>
+                    <a:prstGeom prst="rect">
+                      <a:avLst/>
+                    </a:prstGeom>
+                  </pic:spPr>
+                </pic:pic>
+              </a:graphicData>
+            </a:graphic>
+          </wp:inline>
+        </w:drawing>
+      </w:r>
+    </w:p>
+    <w:p>
+      <w:r>
+        <w:lastRenderedPageBreak/>
+        <w:t xml:space="preserve">     </w:t>
+      </w:r>
+    </w:p>
+    <w:p>
+      <w:pPr>
+        <w:pStyle w:val="Heading3"/>
+      </w:pPr>
+      <w:bookmarkStart w:id="17" w:name="_Toc307844704"/>
+      <w:r>
+        <w:t>Repository Class D</w:t>
+      </w:r>
+      <w:r>
+        <w:t>iagram</w:t>
+      </w:r>
+      <w:bookmarkEnd w:id="17"/>
+    </w:p>
+    <w:p>
+      <w:r>
+        <w:rPr>
+          <w:noProof/>
+        </w:rPr>
+        <w:drawing>
+          <wp:inline distT="0" distB="0" distL="0" distR="0">
+            <wp:extent cx="5274310" cy="3373755"/>
+            <wp:effectExtent l="19050" t="0" r="2540" b="0"/>
+            <wp:docPr id="2" name="图片 1" descr="IronFramework_Repository.png"/>
+            <wp:cNvGraphicFramePr>
+              <a:graphicFrameLocks xmlns:a="http://schemas.openxmlformats.org/drawingml/2006/main" noChangeAspect="1"/>
+            </wp:cNvGraphicFramePr>
+            <a:graphic xmlns:a="http://schemas.openxmlformats.org/drawingml/2006/main">
+              <a:graphicData uri="http://schemas.openxmlformats.org/drawingml/2006/picture">
+                <pic:pic xmlns:pic="http://schemas.openxmlformats.org/drawingml/2006/picture">
+                  <pic:nvPicPr>
+                    <pic:cNvPr id="0" name="IronFramework_Repository.png"/>
+                    <pic:cNvPicPr/>
+                  </pic:nvPicPr>
+                  <pic:blipFill>
+                    <a:blip r:embed="rId13"/>
+                    <a:stretch>
+                      <a:fillRect/>
+                    </a:stretch>
+                  </pic:blipFill>
+                  <pic:spPr>
+                    <a:xfrm>
+                      <a:off x="0" y="0"/>
+                      <a:ext cx="5274310" cy="3373755"/>
+                    </a:xfrm>
+                    <a:prstGeom prst="rect">
+                      <a:avLst/>
+                    </a:prstGeom>
+                  </pic:spPr>
+                </pic:pic>
+              </a:graphicData>
+            </a:graphic>
+          </wp:inline>
+        </w:drawing>
+      </w:r>
+    </w:p>
+    <w:p/>
+    <w:p>
+      <w:pPr>
+        <w:pStyle w:val="Heading2"/>
+      </w:pPr>
+      <w:bookmarkStart w:id="18" w:name="_Toc307844705"/>
+      <w:r>
+        <w:t>Business layer</w:t>
+      </w:r>
+      <w:bookmarkEnd w:id="18"/>
+    </w:p>
+    <w:p>
+      <w:pPr>
+        <w:ind w:firstLine="420"/>
+      </w:pPr>
+      <w:r>
+        <w:t>Using</w:t>
+      </w:r>
+      <w:r>
+        <w:t xml:space="preserve"> </w:t>
+      </w:r>
+      <w:r>
+        <w:rPr>
+          <w:i/>
+          <w:color w:val="1F497D" w:themeColor="text2"/>
+        </w:rPr>
+        <w:t>AdventureWorks.tt</w:t>
+      </w:r>
+      <w:r>
+        <w:t xml:space="preserve"> </w:t>
+      </w:r>
+      <w:r>
+        <w:t>T4 template generate entities POCO mode class as busi</w:t>
+      </w:r>
+      <w:r>
+        <w:t>ness entities. Business object</w:t>
+      </w:r>
+      <w:r>
+        <w:t xml:space="preserve"> project include business rules and business object</w:t>
+      </w:r>
+      <w:r>
+        <w:t>s</w:t>
+      </w:r>
+      <w:r>
+        <w:t xml:space="preserve">. We put </w:t>
+      </w:r>
+      <w:r>
+        <w:t xml:space="preserve">the </w:t>
+      </w:r>
+      <w:r>
+        <w:t>core business logic in this project.</w:t>
+      </w:r>
+    </w:p>
+    <w:p>
+      <w:pPr>
+        <w:ind w:firstLine="420"/>
+        <w:jc w:val="left"/>
+      </w:pPr>
+      <w:r>
+        <w:t>Business Objects encapsulate business logic in the form of business rules. Business Objects themselves have no knowledge about databases or data persist</w:t>
+      </w:r>
+      <w:r>
+        <w:t>ence, which is handled by the Data</w:t>
+      </w:r>
+      <w:r>
+        <w:t xml:space="preserve"> </w:t>
+      </w:r>
+      <w:r>
+        <w:t>access layer</w:t>
+      </w:r>
+      <w:r>
+        <w:t>.</w:t>
+      </w:r>
+      <w:r>
+        <w:t xml:space="preserve"> </w:t>
+      </w:r>
+      <w:r>
+        <w:rPr>
+          <w:noProof/>
+        </w:rPr>
+        <w:lastRenderedPageBreak/>
+        <w:drawing>
+          <wp:inline distT="0" distB="0" distL="0" distR="0">
+            <wp:extent cx="5274310" cy="3200086"/>
+            <wp:effectExtent l="0" t="0" r="0" b="0"/>
+            <wp:docPr id="5" name="Picture 5"/>
+            <wp:cNvGraphicFramePr>
+              <a:graphicFrameLocks xmlns:a="http://schemas.openxmlformats.org/drawingml/2006/main" noChangeAspect="1"/>
+            </wp:cNvGraphicFramePr>
+            <a:graphic xmlns:a="http://schemas.openxmlformats.org/drawingml/2006/main">
+              <a:graphicData uri="http://schemas.openxmlformats.org/drawingml/2006/picture">
+                <pic:pic xmlns:pic="http://schemas.openxmlformats.org/drawingml/2006/picture">
+                  <pic:nvPicPr>
+                    <pic:cNvPr id="0" name=""/>
+                    <pic:cNvPicPr/>
+                  </pic:nvPicPr>
+                  <pic:blipFill>
+                    <a:blip r:embed="rId14"/>
+                    <a:stretch>
+                      <a:fillRect/>
+                    </a:stretch>
+                  </pic:blipFill>
+                  <pic:spPr>
+                    <a:xfrm>
+                      <a:off x="0" y="0"/>
                       <a:ext cx="5274310" cy="3200086"/>
                     </a:xfrm>
                     <a:prstGeom prst="rect">
@@ -4253,8 +5050,19 @@
       <w:r>
         <w:t xml:space="preserve">the </w:t>
       </w:r>
-      <w:r>
-        <w:t>OData API in the future.</w:t>
+      <w:proofErr w:type="spellStart"/>
+      <w:r>
+        <w:t>OData</w:t>
+      </w:r>
+      <w:proofErr w:type="spellEnd"/>
+      <w:r>
+        <w:t xml:space="preserve"> API</w:t>
+      </w:r>
+      <w:r>
+        <w:t xml:space="preserve"> structure</w:t>
+      </w:r>
+      <w:r>
+        <w:t xml:space="preserve"> in the future.</w:t>
       </w:r>
     </w:p>
     <w:p>
@@ -4262,11 +5070,16 @@
         <w:pStyle w:val="Heading3"/>
       </w:pPr>
       <w:bookmarkStart w:id="20" w:name="_Toc307844707"/>
+      <w:proofErr w:type="spellStart"/>
       <w:r>
         <w:t>REST</w:t>
       </w:r>
       <w:r>
-        <w:t xml:space="preserve">ful </w:t>
+        <w:t>ful</w:t>
+      </w:r>
+      <w:proofErr w:type="spellEnd"/>
+      <w:r>
+        <w:t xml:space="preserve"> </w:t>
       </w:r>
       <w:r>
         <w:t>Service</w:t>
@@ -4331,219 +5144,6 @@
             <wp:extent cx="3228572" cy="4342857"/>
             <wp:effectExtent l="0" t="0" r="0" b="635"/>
             <wp:docPr id="4" name="Picture 4"/>
-            <wp:cNvGraphicFramePr>
-              <a:graphicFrameLocks xmlns:a="http://schemas.openxmlformats.org/drawingml/2006/main" noChangeAspect="1"/>
-            </wp:cNvGraphicFramePr>
-            <a:graphic xmlns:a="http://schemas.openxmlformats.org/drawingml/2006/main">
-              <a:graphicData uri="http://schemas.openxmlformats.org/drawingml/2006/picture">
-                <pic:pic xmlns:pic="http://schemas.openxmlformats.org/drawingml/2006/picture">
-                  <pic:nvPicPr>
-                    <pic:cNvPr id="0" name=""/>
-                    <pic:cNvPicPr/>
-                  </pic:nvPicPr>
-                  <pic:blipFill>
-                    <a:blip r:embed="rId13"/>
-                    <a:stretch>
-                      <a:fillRect/>
-                    </a:stretch>
-                  </pic:blipFill>
-                  <pic:spPr>
-                    <a:xfrm>
-                      <a:off x="0" y="0"/>
-                      <a:ext cx="3228572" cy="4342857"/>
-                    </a:xfrm>
-                    <a:prstGeom prst="rect">
-                      <a:avLst/>
-                    </a:prstGeom>
-                  </pic:spPr>
-                </pic:pic>
-              </a:graphicData>
-            </a:graphic>
-          </wp:inline>
-        </w:drawing>
-      </w:r>
-    </w:p>
-    <w:p>
-      <w:r>
-        <w:t xml:space="preserve">  We use Fiddler test it, assume you have deployed Service from URL:</w:t>
-      </w:r>
-    </w:p>
-    <w:p>
-      <w:pPr>
-        <w:rPr>
-          <w:rFonts w:ascii="Lucida Console" w:hAnsi="Lucida Console" w:cs="Lucida Console"/>
-          <w:kern w:val="0"/>
-          <w:sz w:val="17"/>
-          <w:szCs w:val="17"/>
-        </w:rPr>
-      </w:pPr>
-      <w:hyperlink r:id="rId14" w:history="1">
-        <w:r>
-          <w:rPr>
-            <w:rStyle w:val="Hyperlink"/>
-            <w:rFonts w:ascii="Lucida Console" w:hAnsi="Lucida Console" w:cs="Lucida Console"/>
-            <w:kern w:val="0"/>
-            <w:sz w:val="17"/>
-            <w:szCs w:val="17"/>
-          </w:rPr>
-          <w:t>http://localhost:20333/RESTEmployeeService.svc</w:t>
-        </w:r>
-      </w:hyperlink>
-    </w:p>
-    <w:p>
-      <w:pPr>
-        <w:rPr>
-          <w:rFonts w:ascii="Lucida Console" w:hAnsi="Lucida Console" w:cs="Lucida Console"/>
-          <w:kern w:val="0"/>
-          <w:sz w:val="17"/>
-          <w:szCs w:val="17"/>
-        </w:rPr>
-      </w:pPr>
-    </w:p>
-    <w:p>
-      <w:r>
-        <w:t>When debug REST service we suggest you set configuration section like this:</w:t>
-      </w:r>
-    </w:p>
-    <w:p>
-      <w:pPr>
-        <w:widowControl/>
-        <w:autoSpaceDE w:val="0"/>
-        <w:autoSpaceDN w:val="0"/>
-        <w:adjustRightInd w:val="0"/>
-        <w:jc w:val="left"/>
-        <w:rPr>
-          <w:rFonts w:ascii="Verdana" w:hAnsi="Verdana" w:cs="Verdana"/>
-          <w:color w:val="0000FF"/>
-          <w:kern w:val="0"/>
-          <w:sz w:val="22"/>
-        </w:rPr>
-      </w:pPr>
-      <w:r>
-        <w:rPr>
-          <w:rFonts w:ascii="Verdana" w:hAnsi="Verdana" w:cs="Verdana"/>
-          <w:color w:val="0000FF"/>
-          <w:kern w:val="0"/>
-          <w:sz w:val="22"/>
-        </w:rPr>
-        <w:t>&lt;</w:t>
-      </w:r>
-      <w:r>
-        <w:rPr>
-          <w:rFonts w:ascii="Verdana" w:hAnsi="Verdana" w:cs="Verdana"/>
-          <w:color w:val="A31515"/>
-          <w:kern w:val="0"/>
-          <w:sz w:val="22"/>
-        </w:rPr>
-        <w:t>serviceDebug</w:t>
-      </w:r>
-      <w:r>
-        <w:rPr>
-          <w:rFonts w:ascii="Verdana" w:hAnsi="Verdana" w:cs="Verdana"/>
-          <w:color w:val="FF0000"/>
-          <w:kern w:val="0"/>
-          <w:sz w:val="22"/>
-        </w:rPr>
-        <w:t>includeExceptionDetailInFaults</w:t>
-      </w:r>
-      <w:r>
-        <w:rPr>
-          <w:rFonts w:ascii="Verdana" w:hAnsi="Verdana" w:cs="Verdana"/>
-          <w:color w:val="0000FF"/>
-          <w:kern w:val="0"/>
-          <w:sz w:val="22"/>
-        </w:rPr>
-        <w:t>=</w:t>
-      </w:r>
-      <w:r>
-        <w:rPr>
-          <w:rFonts w:ascii="Verdana" w:hAnsi="Verdana" w:cs="Verdana"/>
-          <w:kern w:val="0"/>
-          <w:sz w:val="22"/>
-        </w:rPr>
-        <w:t>"</w:t>
-      </w:r>
-      <w:r>
-        <w:rPr>
-          <w:rFonts w:ascii="Verdana" w:hAnsi="Verdana" w:cs="Verdana"/>
-          <w:color w:val="0000FF"/>
-          <w:kern w:val="0"/>
-          <w:sz w:val="22"/>
-        </w:rPr>
-        <w:t>true</w:t>
-      </w:r>
-      <w:r>
-        <w:rPr>
-          <w:rFonts w:ascii="Verdana" w:hAnsi="Verdana" w:cs="Verdana"/>
-          <w:kern w:val="0"/>
-          <w:sz w:val="22"/>
-        </w:rPr>
-        <w:t>"</w:t>
-      </w:r>
-      <w:r>
-        <w:rPr>
-          <w:rFonts w:ascii="Verdana" w:hAnsi="Verdana" w:cs="Verdana"/>
-          <w:color w:val="0000FF"/>
-          <w:kern w:val="0"/>
-          <w:sz w:val="22"/>
-        </w:rPr>
-        <w:t xml:space="preserve"> /&gt;</w:t>
-      </w:r>
-    </w:p>
-    <w:p>
-      <w:pPr>
-        <w:rPr>
-          <w:rFonts w:ascii="Lucida Console" w:hAnsi="Lucida Console" w:cs="Lucida Console"/>
-          <w:kern w:val="0"/>
-          <w:sz w:val="17"/>
-          <w:szCs w:val="17"/>
-        </w:rPr>
-      </w:pPr>
-    </w:p>
-    <w:p>
-      <w:pPr>
-        <w:rPr>
-          <w:rFonts w:ascii="Lucida Console" w:hAnsi="Lucida Console" w:cs="Lucida Console"/>
-          <w:kern w:val="0"/>
-          <w:sz w:val="17"/>
-          <w:szCs w:val="17"/>
-        </w:rPr>
-      </w:pPr>
-    </w:p>
-    <w:p>
-      <w:pPr>
-        <w:rPr>
-          <w:rFonts w:ascii="Lucida Console" w:hAnsi="Lucida Console" w:cs="Lucida Console"/>
-          <w:kern w:val="0"/>
-          <w:sz w:val="17"/>
-          <w:szCs w:val="17"/>
-        </w:rPr>
-      </w:pPr>
-    </w:p>
-    <w:p>
-      <w:r>
-        <w:t>following</w:t>
-      </w:r>
-      <w:r>
-        <w:t xml:space="preserve"> snapshot</w:t>
-      </w:r>
-      <w:r>
-        <w:t xml:space="preserve"> for test CRUD method from fiddler</w:t>
-      </w:r>
-      <w:r>
-        <w:t>:</w:t>
-      </w:r>
-    </w:p>
-    <w:p>
-      <w:r>
-        <w:rPr>
-          <w:noProof/>
-        </w:rPr>
-        <w:drawing>
-          <wp:inline distT="0" distB="0" distL="0" distR="0">
-            <wp:extent cx="5274310" cy="676194"/>
-            <wp:effectExtent l="0" t="0" r="0" b="0"/>
-            <wp:docPr id="3" name="Picture 3"/>
             <wp:cNvGraphicFramePr>
               <a:graphicFrameLocks xmlns:a="http://schemas.openxmlformats.org/drawingml/2006/main" noChangeAspect="1"/>
             </wp:cNvGraphicFramePr>
@@ -4563,6 +5163,223 @@
                   <pic:spPr>
                     <a:xfrm>
                       <a:off x="0" y="0"/>
+                      <a:ext cx="3228572" cy="4342857"/>
+                    </a:xfrm>
+                    <a:prstGeom prst="rect">
+                      <a:avLst/>
+                    </a:prstGeom>
+                  </pic:spPr>
+                </pic:pic>
+              </a:graphicData>
+            </a:graphic>
+          </wp:inline>
+        </w:drawing>
+      </w:r>
+    </w:p>
+    <w:p>
+      <w:r>
+        <w:t xml:space="preserve">  We use Fiddler test it, assume you have deployed Service from URL:</w:t>
+      </w:r>
+    </w:p>
+    <w:p>
+      <w:pPr>
+        <w:rPr>
+          <w:rFonts w:ascii="Lucida Console" w:hAnsi="Lucida Console" w:cs="Lucida Console"/>
+          <w:kern w:val="0"/>
+          <w:sz w:val="17"/>
+          <w:szCs w:val="17"/>
+        </w:rPr>
+      </w:pPr>
+      <w:hyperlink r:id="rId16" w:history="1">
+        <w:r>
+          <w:rPr>
+            <w:rStyle w:val="Hyperlink"/>
+            <w:rFonts w:ascii="Lucida Console" w:hAnsi="Lucida Console" w:cs="Lucida Console"/>
+            <w:kern w:val="0"/>
+            <w:sz w:val="17"/>
+            <w:szCs w:val="17"/>
+          </w:rPr>
+          <w:t>http://localhost:20333/RESTEmployeeService.svc</w:t>
+        </w:r>
+      </w:hyperlink>
+    </w:p>
+    <w:p>
+      <w:pPr>
+        <w:rPr>
+          <w:rFonts w:ascii="Lucida Console" w:hAnsi="Lucida Console" w:cs="Lucida Console"/>
+          <w:kern w:val="0"/>
+          <w:sz w:val="17"/>
+          <w:szCs w:val="17"/>
+        </w:rPr>
+      </w:pPr>
+    </w:p>
+    <w:p>
+      <w:r>
+        <w:t>When debug REST service we suggest you set configuration section like this:</w:t>
+      </w:r>
+    </w:p>
+    <w:p>
+      <w:pPr>
+        <w:widowControl/>
+        <w:autoSpaceDE w:val="0"/>
+        <w:autoSpaceDN w:val="0"/>
+        <w:adjustRightInd w:val="0"/>
+        <w:jc w:val="left"/>
+        <w:rPr>
+          <w:rFonts w:ascii="Verdana" w:hAnsi="Verdana" w:cs="Verdana"/>
+          <w:color w:val="0000FF"/>
+          <w:kern w:val="0"/>
+          <w:sz w:val="22"/>
+        </w:rPr>
+      </w:pPr>
+      <w:r>
+        <w:rPr>
+          <w:rFonts w:ascii="Verdana" w:hAnsi="Verdana" w:cs="Verdana"/>
+          <w:color w:val="0000FF"/>
+          <w:kern w:val="0"/>
+          <w:sz w:val="22"/>
+        </w:rPr>
+        <w:t>&lt;</w:t>
+      </w:r>
+      <w:proofErr w:type="spellStart"/>
+      <w:r>
+        <w:rPr>
+          <w:rFonts w:ascii="Verdana" w:hAnsi="Verdana" w:cs="Verdana"/>
+          <w:color w:val="A31515"/>
+          <w:kern w:val="0"/>
+          <w:sz w:val="22"/>
+        </w:rPr>
+        <w:t>serviceDebug</w:t>
+      </w:r>
+      <w:r>
+        <w:rPr>
+          <w:rFonts w:ascii="Verdana" w:hAnsi="Verdana" w:cs="Verdana"/>
+          <w:color w:val="FF0000"/>
+          <w:kern w:val="0"/>
+          <w:sz w:val="22"/>
+        </w:rPr>
+        <w:t>includeExceptionDetailInFaults</w:t>
+      </w:r>
+      <w:proofErr w:type="spellEnd"/>
+      <w:r>
+        <w:rPr>
+          <w:rFonts w:ascii="Verdana" w:hAnsi="Verdana" w:cs="Verdana"/>
+          <w:color w:val="0000FF"/>
+          <w:kern w:val="0"/>
+          <w:sz w:val="22"/>
+        </w:rPr>
+        <w:t>=</w:t>
+      </w:r>
+      <w:r>
+        <w:rPr>
+          <w:rFonts w:ascii="Verdana" w:hAnsi="Verdana" w:cs="Verdana"/>
+          <w:kern w:val="0"/>
+          <w:sz w:val="22"/>
+        </w:rPr>
+        <w:t>"</w:t>
+      </w:r>
+      <w:r>
+        <w:rPr>
+          <w:rFonts w:ascii="Verdana" w:hAnsi="Verdana" w:cs="Verdana"/>
+          <w:color w:val="0000FF"/>
+          <w:kern w:val="0"/>
+          <w:sz w:val="22"/>
+        </w:rPr>
+        <w:t>true</w:t>
+      </w:r>
+      <w:r>
+        <w:rPr>
+          <w:rFonts w:ascii="Verdana" w:hAnsi="Verdana" w:cs="Verdana"/>
+          <w:kern w:val="0"/>
+          <w:sz w:val="22"/>
+        </w:rPr>
+        <w:t>"</w:t>
+      </w:r>
+      <w:r>
+        <w:rPr>
+          <w:rFonts w:ascii="Verdana" w:hAnsi="Verdana" w:cs="Verdana"/>
+          <w:color w:val="0000FF"/>
+          <w:kern w:val="0"/>
+          <w:sz w:val="22"/>
+        </w:rPr>
+        <w:t xml:space="preserve"> /&gt;</w:t>
+      </w:r>
+    </w:p>
+    <w:p>
+      <w:pPr>
+        <w:rPr>
+          <w:rFonts w:ascii="Lucida Console" w:hAnsi="Lucida Console" w:cs="Lucida Console"/>
+          <w:kern w:val="0"/>
+          <w:sz w:val="17"/>
+          <w:szCs w:val="17"/>
+        </w:rPr>
+      </w:pPr>
+    </w:p>
+    <w:p>
+      <w:pPr>
+        <w:rPr>
+          <w:rFonts w:ascii="Lucida Console" w:hAnsi="Lucida Console" w:cs="Lucida Console"/>
+          <w:kern w:val="0"/>
+          <w:sz w:val="17"/>
+          <w:szCs w:val="17"/>
+        </w:rPr>
+      </w:pPr>
+    </w:p>
+    <w:p>
+      <w:pPr>
+        <w:rPr>
+          <w:rFonts w:ascii="Lucida Console" w:hAnsi="Lucida Console" w:cs="Lucida Console"/>
+          <w:kern w:val="0"/>
+          <w:sz w:val="17"/>
+          <w:szCs w:val="17"/>
+        </w:rPr>
+      </w:pPr>
+    </w:p>
+    <w:p>
+      <w:proofErr w:type="gramStart"/>
+      <w:r>
+        <w:t>following</w:t>
+      </w:r>
+      <w:proofErr w:type="gramEnd"/>
+      <w:r>
+        <w:t xml:space="preserve"> snapshot</w:t>
+      </w:r>
+      <w:r>
+        <w:t xml:space="preserve"> for test CRUD method from fiddler</w:t>
+      </w:r>
+      <w:r>
+        <w:t>:</w:t>
+      </w:r>
+    </w:p>
+    <w:p>
+      <w:r>
+        <w:rPr>
+          <w:noProof/>
+        </w:rPr>
+        <w:drawing>
+          <wp:inline distT="0" distB="0" distL="0" distR="0">
+            <wp:extent cx="5274310" cy="676194"/>
+            <wp:effectExtent l="0" t="0" r="0" b="0"/>
+            <wp:docPr id="3" name="Picture 3"/>
+            <wp:cNvGraphicFramePr>
+              <a:graphicFrameLocks xmlns:a="http://schemas.openxmlformats.org/drawingml/2006/main" noChangeAspect="1"/>
+            </wp:cNvGraphicFramePr>
+            <a:graphic xmlns:a="http://schemas.openxmlformats.org/drawingml/2006/main">
+              <a:graphicData uri="http://schemas.openxmlformats.org/drawingml/2006/picture">
+                <pic:pic xmlns:pic="http://schemas.openxmlformats.org/drawingml/2006/picture">
+                  <pic:nvPicPr>
+                    <pic:cNvPr id="0" name=""/>
+                    <pic:cNvPicPr/>
+                  </pic:nvPicPr>
+                  <pic:blipFill>
+                    <a:blip r:embed="rId17"/>
+                    <a:stretch>
+                      <a:fillRect/>
+                    </a:stretch>
+                  </pic:blipFill>
+                  <pic:spPr>
+                    <a:xfrm>
+                      <a:off x="0" y="0"/>
                       <a:ext cx="5274310" cy="676194"/>
                     </a:xfrm>
                     <a:prstGeom prst="rect">
@@ -4689,8 +5506,19 @@
           <w:sz w:val="17"/>
           <w:szCs w:val="17"/>
         </w:rPr>
-        <w:t>Host: localhost:20333</w:t>
-      </w:r>
+        <w:t>Host: localhost</w:t>
+      </w:r>
+      <w:proofErr w:type="gramStart"/>
+      <w:r>
+        <w:rPr>
+          <w:rFonts w:ascii="Lucida Console" w:hAnsi="Lucida Console" w:cs="Lucida Console"/>
+          <w:kern w:val="0"/>
+          <w:sz w:val="17"/>
+          <w:szCs w:val="17"/>
+        </w:rPr>
+        <w:t>:20333</w:t>
+      </w:r>
+      <w:proofErr w:type="gramEnd"/>
     </w:p>
     <w:p>
       <w:pPr>
@@ -4817,7 +5645,27 @@
           <w:sz w:val="17"/>
           <w:szCs w:val="17"/>
         </w:rPr>
-        <w:t>X-AspNet-Version: 4.0.30319</w:t>
+        <w:t>X-</w:t>
+      </w:r>
+      <w:proofErr w:type="spellStart"/>
+      <w:r>
+        <w:rPr>
+          <w:rFonts w:ascii="Lucida Console" w:hAnsi="Lucida Console" w:cs="Lucida Console"/>
+          <w:kern w:val="0"/>
+          <w:sz w:val="17"/>
+          <w:szCs w:val="17"/>
+        </w:rPr>
+        <w:t>AspNet</w:t>
+      </w:r>
+      <w:proofErr w:type="spellEnd"/>
+      <w:r>
+        <w:rPr>
+          <w:rFonts w:ascii="Lucida Console" w:hAnsi="Lucida Console" w:cs="Lucida Console"/>
+          <w:kern w:val="0"/>
+          <w:sz w:val="17"/>
+          <w:szCs w:val="17"/>
+        </w:rPr>
+        <w:t>-Version: 4.0.30319</w:t>
       </w:r>
     </w:p>
     <w:p>
@@ -4952,7 +5800,47 @@
           <w:sz w:val="17"/>
           <w:szCs w:val="17"/>
         </w:rPr>
-        <w:t>&lt;Employee xmlns="http://schemas.datacontract.org/2004/07/BusinessEntiies" xmlns:i="http://www.w3.org/2001/XMLSchema-instance"&gt;&lt;BirthDate&gt;1972-05-15T00:00:00&lt;/BirthDate&gt;&lt;ContactID&gt;1209&lt;/ContactID&gt;&lt;CurrentFlag&gt;true&lt;/CurrentFlag&gt;&lt;EmployeeID&gt;1&lt;/EmployeeID&gt;&lt;Gender&gt;M&lt;/Gender&gt;&lt;HireDate&gt;1996-07-31T00:00:00&lt;/HireDate&gt;&lt;LoginID&gt;adventure-works\guy1&lt;/LoginID&gt;&lt;ManagerID&gt;16&lt;/ManagerID&gt;&lt;MaritalStatus&gt;M&lt;/MaritalStatus&gt;&lt;ModifiedDate&gt;2004-07-31T00:00:00&lt;/ModifiedDate&gt;&lt;NationalIDNumber&gt;14417807&lt;/NationalIDNumber&gt;&lt;SalariedFlag&gt;false&lt;/SalariedFlag&gt;&lt;SickLeaveHours&gt;30&lt;/SickLeaveHours&gt;&lt;Title&gt;Production Technician - WC60&lt;/Title&gt;&lt;VacationHours&gt;21&lt;/VacationHours&gt;&lt;rowguid&gt;aae1d04a-c237-4974-b4d5-935247737718&lt;/rowguid&gt;&lt;/Employee&gt;</w:t>
+        <w:t xml:space="preserve">&lt;Employee </w:t>
+      </w:r>
+      <w:proofErr w:type="spellStart"/>
+      <w:r>
+        <w:rPr>
+          <w:rFonts w:ascii="Lucida Console" w:hAnsi="Lucida Console" w:cs="Lucida Console"/>
+          <w:kern w:val="0"/>
+          <w:sz w:val="17"/>
+          <w:szCs w:val="17"/>
+        </w:rPr>
+        <w:t>xmlns</w:t>
+      </w:r>
+      <w:proofErr w:type="spellEnd"/>
+      <w:r>
+        <w:rPr>
+          <w:rFonts w:ascii="Lucida Console" w:hAnsi="Lucida Console" w:cs="Lucida Console"/>
+          <w:kern w:val="0"/>
+          <w:sz w:val="17"/>
+          <w:szCs w:val="17"/>
+        </w:rPr>
+        <w:t>="http://schemas.datacontract.org/2004/07/</w:t>
+      </w:r>
+      <w:proofErr w:type="spellStart"/>
+      <w:r>
+        <w:rPr>
+          <w:rFonts w:ascii="Lucida Console" w:hAnsi="Lucida Console" w:cs="Lucida Console"/>
+          <w:kern w:val="0"/>
+          <w:sz w:val="17"/>
+          <w:szCs w:val="17"/>
+        </w:rPr>
+        <w:t>BusinessEntiies</w:t>
+      </w:r>
+      <w:proofErr w:type="spellEnd"/>
+      <w:r>
+        <w:rPr>
+          <w:rFonts w:ascii="Lucida Console" w:hAnsi="Lucida Console" w:cs="Lucida Console"/>
+          <w:kern w:val="0"/>
+          <w:sz w:val="17"/>
+          <w:szCs w:val="17"/>
+        </w:rPr>
+        <w:t>" xmlns:i="http://www.w3.org/2001/XMLSchema-instance"&gt;&lt;BirthDate&gt;1972-05-15T00:00:00&lt;/BirthDate&gt;&lt;ContactID&gt;1209&lt;/ContactID&gt;&lt;CurrentFlag&gt;true&lt;/CurrentFlag&gt;&lt;EmployeeID&gt;1&lt;/EmployeeID&gt;&lt;Gender&gt;M&lt;/Gender&gt;&lt;HireDate&gt;1996-07-31T00:00:00&lt;/HireDate&gt;&lt;LoginID&gt;adventure-works\guy1&lt;/LoginID&gt;&lt;ManagerID&gt;16&lt;/ManagerID&gt;&lt;MaritalStatus&gt;M&lt;/MaritalStatus&gt;&lt;ModifiedDate&gt;2004-07-31T00:00:00&lt;/ModifiedDate&gt;&lt;NationalIDNumber&gt;14417807&lt;/NationalIDNumber&gt;&lt;SalariedFlag&gt;false&lt;/SalariedFlag&gt;&lt;SickLeaveHours&gt;30&lt;/SickLeaveHours&gt;&lt;Title&gt;Production Technician - WC60&lt;/Title&gt;&lt;VacationHours&gt;21&lt;/VacationHours&gt;&lt;rowguid&gt;aae1d04a-c237-4974-b4d5-935247737718&lt;/rowguid&gt;&lt;/Employee&gt;</w:t>
       </w:r>
     </w:p>
     <w:p/>
@@ -5063,8 +5951,19 @@
           <w:sz w:val="17"/>
           <w:szCs w:val="17"/>
         </w:rPr>
-        <w:t>Host: localhost:20333</w:t>
-      </w:r>
+        <w:t>Host: localhost</w:t>
+      </w:r>
+      <w:proofErr w:type="gramStart"/>
+      <w:r>
+        <w:rPr>
+          <w:rFonts w:ascii="Lucida Console" w:hAnsi="Lucida Console" w:cs="Lucida Console"/>
+          <w:kern w:val="0"/>
+          <w:sz w:val="17"/>
+          <w:szCs w:val="17"/>
+        </w:rPr>
+        <w:t>:20333</w:t>
+      </w:r>
+      <w:proofErr w:type="gramEnd"/>
     </w:p>
     <w:p>
       <w:pPr>
@@ -5126,7 +6025,87 @@
           <w:sz w:val="17"/>
           <w:szCs w:val="17"/>
         </w:rPr>
-        <w:t>&lt;Employee xmlns="http://schemas.datacontract.org/2004/07/BusinessEntiies" xmlns:i="http://www.w3.org/2001/XMLSchema-instance"&gt;&lt;BirthDate&gt;1972-05-15&lt;/BirthDate&gt;&lt;ContactID&gt;1209&lt;/ContactID&gt;&lt;CurrentFlag&gt;true&lt;/CurrentFlag&gt;&lt;Gender&gt;M&lt;/Gender&gt;&lt;HireDate&gt;1996-07-31T00:00:00&lt;/HireDate&gt;&lt;LoginID&gt;adventure-works \guy12&lt;/LoginID&gt;&lt;ManagerID&gt;16&lt;/ManagerID&gt;&lt;MaritalStatus&gt;M&lt;/MaritalStatus&gt;&lt;ModifiedDate&gt;2004-07-31&lt;/ModifiedDate&gt;&lt;NationalIDNumber&gt;14409807&lt;/NationalIDNumber&gt;&lt;SalariedFlag&gt;false&lt;/SalariedFlag&gt;&lt;SickLeaveHours&gt;30&lt;/SickLeaveHours&gt;&lt;Title&gt;Production Technician -  WC60&lt;/Title&gt;&lt;VacationHours&gt;21&lt;/VacationHours&gt;&lt;/Employee&gt;</w:t>
+        <w:t xml:space="preserve">&lt;Employee </w:t>
+      </w:r>
+      <w:proofErr w:type="spellStart"/>
+      <w:r>
+        <w:rPr>
+          <w:rFonts w:ascii="Lucida Console" w:hAnsi="Lucida Console" w:cs="Lucida Console"/>
+          <w:kern w:val="0"/>
+          <w:sz w:val="17"/>
+          <w:szCs w:val="17"/>
+        </w:rPr>
+        <w:t>xmlns</w:t>
+      </w:r>
+      <w:proofErr w:type="spellEnd"/>
+      <w:r>
+        <w:rPr>
+          <w:rFonts w:ascii="Lucida Console" w:hAnsi="Lucida Console" w:cs="Lucida Console"/>
+          <w:kern w:val="0"/>
+          <w:sz w:val="17"/>
+          <w:szCs w:val="17"/>
+        </w:rPr>
+        <w:t>="http://schemas.datacontract.org/2004/07/</w:t>
+      </w:r>
+      <w:proofErr w:type="spellStart"/>
+      <w:r>
+        <w:rPr>
+          <w:rFonts w:ascii="Lucida Console" w:hAnsi="Lucida Console" w:cs="Lucida Console"/>
+          <w:kern w:val="0"/>
+          <w:sz w:val="17"/>
+          <w:szCs w:val="17"/>
+        </w:rPr>
+        <w:t>BusinessEntiies</w:t>
+      </w:r>
+      <w:proofErr w:type="spellEnd"/>
+      <w:r>
+        <w:rPr>
+          <w:rFonts w:ascii="Lucida Console" w:hAnsi="Lucida Console" w:cs="Lucida Console"/>
+          <w:kern w:val="0"/>
+          <w:sz w:val="17"/>
+          <w:szCs w:val="17"/>
+        </w:rPr>
+        <w:t>" xmlns:i="http://www.w3.org/2001/XMLSchema-instance"&gt;&lt;BirthDate&gt;1972-05-15&lt;/BirthDate&gt;&lt;ContactID&gt;1209&lt;/ContactID&gt;&lt;CurrentFlag&gt;true&lt;/CurrentFlag&gt;&lt;Gender&gt;M&lt;/Gender&gt;&lt;HireDate&gt;1996-07-31T00:00:00&lt;/HireDate&gt;&lt;LoginID&gt;adventure-works \guy12&lt;/LoginID&gt;&lt;ManagerID&gt;16&lt;/ManagerID&gt;&lt;MaritalStatus&gt;M&lt;/MaritalStatus&gt;&lt;ModifiedDate&gt;2004-07-31&lt;/ModifiedDate&gt;&lt;NationalIDNumber&gt;14409807&lt;/NationalIDNumber&gt;&lt;SalariedFlag&gt;false&lt;/SalariedFlag&gt;&lt;SickLeaveHours&gt;30&lt;/SickLeaveHours&gt;&lt;Title&gt;Production Technician -  WC60&lt;/Title&gt;&lt;</w:t>
+      </w:r>
+      <w:proofErr w:type="spellStart"/>
+      <w:r>
+        <w:rPr>
+          <w:rFonts w:ascii="Lucida Console" w:hAnsi="Lucida Console" w:cs="Lucida Console"/>
+          <w:kern w:val="0"/>
+          <w:sz w:val="17"/>
+          <w:szCs w:val="17"/>
+        </w:rPr>
+        <w:t>VacationHours</w:t>
+      </w:r>
+      <w:proofErr w:type="spellEnd"/>
+      <w:r>
+        <w:rPr>
+          <w:rFonts w:ascii="Lucida Console" w:hAnsi="Lucida Console" w:cs="Lucida Console"/>
+          <w:kern w:val="0"/>
+          <w:sz w:val="17"/>
+          <w:szCs w:val="17"/>
+        </w:rPr>
+        <w:t>&gt;21&lt;/</w:t>
+      </w:r>
+      <w:proofErr w:type="spellStart"/>
+      <w:r>
+        <w:rPr>
+          <w:rFonts w:ascii="Lucida Console" w:hAnsi="Lucida Console" w:cs="Lucida Console"/>
+          <w:kern w:val="0"/>
+          <w:sz w:val="17"/>
+          <w:szCs w:val="17"/>
+        </w:rPr>
+        <w:t>VacationHours</w:t>
+      </w:r>
+      <w:proofErr w:type="spellEnd"/>
+      <w:r>
+        <w:rPr>
+          <w:rFonts w:ascii="Lucida Console" w:hAnsi="Lucida Console" w:cs="Lucida Console"/>
+          <w:kern w:val="0"/>
+          <w:sz w:val="17"/>
+          <w:szCs w:val="17"/>
+        </w:rPr>
+        <w:t>&gt;&lt;/Employee&gt;</w:t>
       </w:r>
     </w:p>
     <w:p/>
@@ -5229,7 +6208,27 @@
           <w:sz w:val="17"/>
           <w:szCs w:val="17"/>
         </w:rPr>
-        <w:t>X-AspNet-Version: 4.0.30319</w:t>
+        <w:t>X-</w:t>
+      </w:r>
+      <w:proofErr w:type="spellStart"/>
+      <w:r>
+        <w:rPr>
+          <w:rFonts w:ascii="Lucida Console" w:hAnsi="Lucida Console" w:cs="Lucida Console"/>
+          <w:kern w:val="0"/>
+          <w:sz w:val="17"/>
+          <w:szCs w:val="17"/>
+        </w:rPr>
+        <w:t>AspNet</w:t>
+      </w:r>
+      <w:proofErr w:type="spellEnd"/>
+      <w:r>
+        <w:rPr>
+          <w:rFonts w:ascii="Lucida Console" w:hAnsi="Lucida Console" w:cs="Lucida Console"/>
+          <w:kern w:val="0"/>
+          <w:sz w:val="17"/>
+          <w:szCs w:val="17"/>
+        </w:rPr>
+        <w:t>-Version: 4.0.30319</w:t>
       </w:r>
     </w:p>
     <w:p>
@@ -5359,7 +6358,29 @@
           <w:sz w:val="17"/>
           <w:szCs w:val="17"/>
         </w:rPr>
-        <w:t>&lt;boolean xmlns="http://schemas.microsoft.com/2003/10/Serialization/"&gt;true&lt;/boolean&gt;</w:t>
+        <w:t>&lt;</w:t>
+      </w:r>
+      <w:proofErr w:type="spellStart"/>
+      <w:proofErr w:type="gramStart"/>
+      <w:r>
+        <w:rPr>
+          <w:rFonts w:ascii="Lucida Console" w:hAnsi="Lucida Console" w:cs="Lucida Console"/>
+          <w:kern w:val="0"/>
+          <w:sz w:val="17"/>
+          <w:szCs w:val="17"/>
+        </w:rPr>
+        <w:t>boolean</w:t>
+      </w:r>
+      <w:proofErr w:type="spellEnd"/>
+      <w:proofErr w:type="gramEnd"/>
+      <w:r>
+        <w:rPr>
+          <w:rFonts w:ascii="Lucida Console" w:hAnsi="Lucida Console" w:cs="Lucida Console"/>
+          <w:kern w:val="0"/>
+          <w:sz w:val="17"/>
+          <w:szCs w:val="17"/>
+        </w:rPr>
+        <w:t xml:space="preserve"> xmlns="http://schemas.microsoft.com/2003/10/Serialization/"&gt;true&lt;/boolean&gt;</w:t>
       </w:r>
     </w:p>
     <w:p>
@@ -5485,8 +6506,19 @@
           <w:sz w:val="17"/>
           <w:szCs w:val="17"/>
         </w:rPr>
-        <w:t>Host: localhost:20333</w:t>
-      </w:r>
+        <w:t>Host: localhost</w:t>
+      </w:r>
+      <w:proofErr w:type="gramStart"/>
+      <w:r>
+        <w:rPr>
+          <w:rFonts w:ascii="Lucida Console" w:hAnsi="Lucida Console" w:cs="Lucida Console"/>
+          <w:kern w:val="0"/>
+          <w:sz w:val="17"/>
+          <w:szCs w:val="17"/>
+        </w:rPr>
+        <w:t>:20333</w:t>
+      </w:r>
+      <w:proofErr w:type="gramEnd"/>
     </w:p>
     <w:p>
       <w:pPr>
@@ -5548,7 +6580,47 @@
           <w:sz w:val="17"/>
           <w:szCs w:val="17"/>
         </w:rPr>
-        <w:t>&lt;Employee xmlns="http://schemas.datacontract.org/2004/07/BusinessEntiies" xmlns:i="http://www.w3.org/2001/XMLSchema-instance"&gt;&lt;BirthDate&gt;1972-05-15&lt;/BirthDate&gt;&lt;ContactID&gt;1209&lt;/ContactID&gt;&lt;CurrentFlag&gt;true&lt;/CurrentFlag&gt;&lt;EmployeeID&gt;565&lt;/EmployeeID&gt;&lt;Gender&gt;M&lt;/Gender&gt;&lt;HireDate&gt;1996-07-31T00:00:00&lt;/HireDate&gt;&lt;LoginID&gt;adventure-works \guy12&lt;/LoginID&gt;&lt;ManagerID&gt;16&lt;/ManagerID&gt;&lt;MaritalStatus&gt;M&lt;/MaritalStatus&gt;&lt;ModifiedDate&gt;2010-06-01&lt;/ModifiedDate&gt;&lt;NationalIDNumber&gt;14409807&lt;/NationalIDNumber&gt;&lt;SalariedFlag&gt;false&lt;/SalariedFlag&gt;&lt;SickLeaveHours&gt;30&lt;/SickLeaveHours&gt;&lt;Title&gt;Slayer&lt;/Title&gt;&lt;VacationHours&gt;21&lt;/VacationHours&gt;&lt;/Employee&gt;</w:t>
+        <w:t xml:space="preserve">&lt;Employee </w:t>
+      </w:r>
+      <w:proofErr w:type="spellStart"/>
+      <w:r>
+        <w:rPr>
+          <w:rFonts w:ascii="Lucida Console" w:hAnsi="Lucida Console" w:cs="Lucida Console"/>
+          <w:kern w:val="0"/>
+          <w:sz w:val="17"/>
+          <w:szCs w:val="17"/>
+        </w:rPr>
+        <w:t>xmlns</w:t>
+      </w:r>
+      <w:proofErr w:type="spellEnd"/>
+      <w:r>
+        <w:rPr>
+          <w:rFonts w:ascii="Lucida Console" w:hAnsi="Lucida Console" w:cs="Lucida Console"/>
+          <w:kern w:val="0"/>
+          <w:sz w:val="17"/>
+          <w:szCs w:val="17"/>
+        </w:rPr>
+        <w:t>="http://schemas.datacontract.org/2004/07/</w:t>
+      </w:r>
+      <w:proofErr w:type="spellStart"/>
+      <w:r>
+        <w:rPr>
+          <w:rFonts w:ascii="Lucida Console" w:hAnsi="Lucida Console" w:cs="Lucida Console"/>
+          <w:kern w:val="0"/>
+          <w:sz w:val="17"/>
+          <w:szCs w:val="17"/>
+        </w:rPr>
+        <w:t>BusinessEntiies</w:t>
+      </w:r>
+      <w:proofErr w:type="spellEnd"/>
+      <w:r>
+        <w:rPr>
+          <w:rFonts w:ascii="Lucida Console" w:hAnsi="Lucida Console" w:cs="Lucida Console"/>
+          <w:kern w:val="0"/>
+          <w:sz w:val="17"/>
+          <w:szCs w:val="17"/>
+        </w:rPr>
+        <w:t>" xmlns:i="http://www.w3.org/2001/XMLSchema-instance"&gt;&lt;BirthDate&gt;1972-05-15&lt;/BirthDate&gt;&lt;ContactID&gt;1209&lt;/ContactID&gt;&lt;CurrentFlag&gt;true&lt;/CurrentFlag&gt;&lt;EmployeeID&gt;565&lt;/EmployeeID&gt;&lt;Gender&gt;M&lt;/Gender&gt;&lt;HireDate&gt;1996-07-31T00:00:00&lt;/HireDate&gt;&lt;LoginID&gt;adventure-works \guy12&lt;/LoginID&gt;&lt;ManagerID&gt;16&lt;/ManagerID&gt;&lt;MaritalStatus&gt;M&lt;/MaritalStatus&gt;&lt;ModifiedDate&gt;2010-06-01&lt;/ModifiedDate&gt;&lt;NationalIDNumber&gt;14409807&lt;/NationalIDNumber&gt;&lt;SalariedFlag&gt;false&lt;/SalariedFlag&gt;&lt;SickLeaveHours&gt;30&lt;/SickLeaveHours&gt;&lt;Title&gt;Slayer&lt;/Title&gt;&lt;VacationHours&gt;21&lt;/VacationHours&gt;&lt;/Employee&gt;</w:t>
       </w:r>
     </w:p>
     <w:p/>
@@ -5664,7 +6736,27 @@
           <w:sz w:val="17"/>
           <w:szCs w:val="17"/>
         </w:rPr>
-        <w:t>X-AspNet-Version: 4.0.30319</w:t>
+        <w:t>X-</w:t>
+      </w:r>
+      <w:proofErr w:type="spellStart"/>
+      <w:r>
+        <w:rPr>
+          <w:rFonts w:ascii="Lucida Console" w:hAnsi="Lucida Console" w:cs="Lucida Console"/>
+          <w:kern w:val="0"/>
+          <w:sz w:val="17"/>
+          <w:szCs w:val="17"/>
+        </w:rPr>
+        <w:t>AspNet</w:t>
+      </w:r>
+      <w:proofErr w:type="spellEnd"/>
+      <w:r>
+        <w:rPr>
+          <w:rFonts w:ascii="Lucida Console" w:hAnsi="Lucida Console" w:cs="Lucida Console"/>
+          <w:kern w:val="0"/>
+          <w:sz w:val="17"/>
+          <w:szCs w:val="17"/>
+        </w:rPr>
+        <w:t>-Version: 4.0.30319</w:t>
       </w:r>
     </w:p>
     <w:p>
@@ -5796,7 +6888,29 @@
           <w:sz w:val="17"/>
           <w:szCs w:val="17"/>
         </w:rPr>
-        <w:t>&lt;boolean xmlns="http://schemas.microsoft.com/2003/10/Serialization/"&gt;true&lt;/boolean&gt;</w:t>
+        <w:t>&lt;</w:t>
+      </w:r>
+      <w:proofErr w:type="spellStart"/>
+      <w:proofErr w:type="gramStart"/>
+      <w:r>
+        <w:rPr>
+          <w:rFonts w:ascii="Lucida Console" w:hAnsi="Lucida Console" w:cs="Lucida Console"/>
+          <w:kern w:val="0"/>
+          <w:sz w:val="17"/>
+          <w:szCs w:val="17"/>
+        </w:rPr>
+        <w:t>boolean</w:t>
+      </w:r>
+      <w:proofErr w:type="spellEnd"/>
+      <w:proofErr w:type="gramEnd"/>
+      <w:r>
+        <w:rPr>
+          <w:rFonts w:ascii="Lucida Console" w:hAnsi="Lucida Console" w:cs="Lucida Console"/>
+          <w:kern w:val="0"/>
+          <w:sz w:val="17"/>
+          <w:szCs w:val="17"/>
+        </w:rPr>
+        <w:t xml:space="preserve"> xmlns="http://schemas.microsoft.com/2003/10/Serialization/"&gt;true&lt;/boolean&gt;</w:t>
       </w:r>
     </w:p>
     <w:p>
@@ -5930,8 +7044,19 @@
           <w:sz w:val="17"/>
           <w:szCs w:val="17"/>
         </w:rPr>
-        <w:t>Host: localhost:20333</w:t>
-      </w:r>
+        <w:t>Host: localhost</w:t>
+      </w:r>
+      <w:proofErr w:type="gramStart"/>
+      <w:r>
+        <w:rPr>
+          <w:rFonts w:ascii="Lucida Console" w:hAnsi="Lucida Console" w:cs="Lucida Console"/>
+          <w:kern w:val="0"/>
+          <w:sz w:val="17"/>
+          <w:szCs w:val="17"/>
+        </w:rPr>
+        <w:t>:20333</w:t>
+      </w:r>
+      <w:proofErr w:type="gramEnd"/>
     </w:p>
     <w:p>
       <w:pPr>
@@ -6074,7 +7199,27 @@
           <w:sz w:val="17"/>
           <w:szCs w:val="17"/>
         </w:rPr>
-        <w:t>X-AspNet-Version: 4.0.30319</w:t>
+        <w:t>X-</w:t>
+      </w:r>
+      <w:proofErr w:type="spellStart"/>
+      <w:r>
+        <w:rPr>
+          <w:rFonts w:ascii="Lucida Console" w:hAnsi="Lucida Console" w:cs="Lucida Console"/>
+          <w:kern w:val="0"/>
+          <w:sz w:val="17"/>
+          <w:szCs w:val="17"/>
+        </w:rPr>
+        <w:t>AspNet</w:t>
+      </w:r>
+      <w:proofErr w:type="spellEnd"/>
+      <w:r>
+        <w:rPr>
+          <w:rFonts w:ascii="Lucida Console" w:hAnsi="Lucida Console" w:cs="Lucida Console"/>
+          <w:kern w:val="0"/>
+          <w:sz w:val="17"/>
+          <w:szCs w:val="17"/>
+        </w:rPr>
+        <w:t>-Version: 4.0.30319</w:t>
       </w:r>
     </w:p>
     <w:p>
@@ -6209,7 +7354,29 @@
           <w:sz w:val="17"/>
           <w:szCs w:val="17"/>
         </w:rPr>
-        <w:t>&lt;boolean xmlns="http://schemas.microsoft.com/2003/10/Serialization/"&gt;true&lt;/boolean&gt;</w:t>
+        <w:t>&lt;</w:t>
+      </w:r>
+      <w:proofErr w:type="spellStart"/>
+      <w:proofErr w:type="gramStart"/>
+      <w:r>
+        <w:rPr>
+          <w:rFonts w:ascii="Lucida Console" w:hAnsi="Lucida Console" w:cs="Lucida Console"/>
+          <w:kern w:val="0"/>
+          <w:sz w:val="17"/>
+          <w:szCs w:val="17"/>
+        </w:rPr>
+        <w:t>boolean</w:t>
+      </w:r>
+      <w:proofErr w:type="spellEnd"/>
+      <w:proofErr w:type="gramEnd"/>
+      <w:r>
+        <w:rPr>
+          <w:rFonts w:ascii="Lucida Console" w:hAnsi="Lucida Console" w:cs="Lucida Console"/>
+          <w:kern w:val="0"/>
+          <w:sz w:val="17"/>
+          <w:szCs w:val="17"/>
+        </w:rPr>
+        <w:t xml:space="preserve"> xmlns="http://schemas.microsoft.com/2003/10/Serialization/"&gt;true&lt;/boolean&gt;</w:t>
       </w:r>
     </w:p>
     <w:p>
@@ -6322,7 +7489,23 @@
         <w:t xml:space="preserve">   </w:t>
       </w:r>
       <w:r>
-        <w:t>Razor provides a great new view-engine option that is streamlined for code-focused templating. It’s syntax is compact and reduces typing – while at the same time improving the overall readability of your markup and code.</w:t>
+        <w:t xml:space="preserve">Razor provides a great new view-engine option that is streamlined for code-focused </w:t>
+      </w:r>
+      <w:proofErr w:type="spellStart"/>
+      <w:r>
+        <w:t>templating</w:t>
+      </w:r>
+      <w:proofErr w:type="spellEnd"/>
+      <w:r>
+        <w:t xml:space="preserve">. </w:t>
+      </w:r>
+      <w:proofErr w:type="gramStart"/>
+      <w:r>
+        <w:t>It’s</w:t>
+      </w:r>
+      <w:proofErr w:type="gramEnd"/>
+      <w:r>
+        <w:t xml:space="preserve"> syntax is compact and reduces typing – while at the same time improving the overall readability of your markup and code.</w:t>
       </w:r>
     </w:p>
     <w:p/>
@@ -6449,18 +7632,25 @@
       <w:r>
         <w:t xml:space="preserve">the </w:t>
       </w:r>
+      <w:proofErr w:type="spellStart"/>
       <w:r>
         <w:t>J</w:t>
       </w:r>
       <w:r>
-        <w:t xml:space="preserve">etbrains </w:t>
-      </w:r>
+        <w:t>etbrains</w:t>
+      </w:r>
+      <w:proofErr w:type="spellEnd"/>
+      <w:r>
+        <w:t xml:space="preserve"> </w:t>
+      </w:r>
+      <w:proofErr w:type="spellStart"/>
       <w:r>
         <w:t>ReSharp</w:t>
       </w:r>
       <w:r>
         <w:t>r</w:t>
       </w:r>
+      <w:proofErr w:type="spellEnd"/>
       <w:r>
         <w:t xml:space="preserve"> </w:t>
       </w:r>
@@ -6604,60 +7794,33 @@
     <w:p/>
     <w:p>
       <w:r>
-        <w:t xml:space="preserve">We have modified </w:t>
-      </w:r>
-      <w:r>
-        <w:t xml:space="preserve">the default </w:t>
-      </w:r>
-      <w:r>
-        <w:t>ADO.NET DbContext Generator template</w:t>
-      </w:r>
-      <w:r>
-        <w:t xml:space="preserve"> which from Entity framework 4.1 </w:t>
-      </w:r>
-      <w:r>
-        <w:t xml:space="preserve">then </w:t>
-      </w:r>
-      <w:r>
-        <w:t>add</w:t>
-      </w:r>
-      <w:r>
-        <w:t>ed</w:t>
-      </w:r>
-      <w:r>
-        <w:t xml:space="preserve"> WCF data member attribute.</w:t>
+        <w:t xml:space="preserve">You will find other t4 template in other project. It is by default generate general simply logic code. You can modify it depends on your requirement. </w:t>
       </w:r>
     </w:p>
     <w:p/>
     <w:p>
-      <w:r>
-        <w:t xml:space="preserve">You will find other t4 template in other project. It is by default generate general simply logic code. You can modify it depends on your requirement. </w:t>
+      <w:pPr>
+        <w:pStyle w:val="Heading1"/>
+      </w:pPr>
+      <w:bookmarkStart w:id="31" w:name="_Toc307844718"/>
+      <w:r>
+        <w:t>Deployment</w:t>
+      </w:r>
+      <w:bookmarkEnd w:id="31"/>
+    </w:p>
+    <w:p>
+      <w:r>
+        <w:t xml:space="preserve">First you need deploy Business object service as host in IIS or single process. </w:t>
+      </w:r>
+    </w:p>
+    <w:p>
+      <w:r>
+        <w:t>Then deploy website under IIS application folder.</w:t>
       </w:r>
     </w:p>
     <w:p/>
     <w:p>
       <w:pPr>
-        <w:pStyle w:val="Heading1"/>
-      </w:pPr>
-      <w:bookmarkStart w:id="31" w:name="_Toc307844718"/>
-      <w:r>
-        <w:t>Deployment</w:t>
-      </w:r>
-      <w:bookmarkEnd w:id="31"/>
-    </w:p>
-    <w:p>
-      <w:r>
-        <w:t xml:space="preserve">First you need deploy Business object service as host in IIS or single process. </w:t>
-      </w:r>
-    </w:p>
-    <w:p>
-      <w:r>
-        <w:t>Then deploy website under IIS application folder.</w:t>
-      </w:r>
-    </w:p>
-    <w:p/>
-    <w:p>
-      <w:pPr>
         <w:rPr>
           <w:b/>
         </w:rPr>
@@ -6696,12 +7859,44 @@
     </w:p>
     <w:p>
       <w:r>
-        <w:t>Usage: cmdbuild [debug | release ] [output_path]</w:t>
-      </w:r>
-    </w:p>
-    <w:p>
-      <w:r>
-        <w:t>Example: cmdbuild debug c:\Ironframework-debug-build</w:t>
+        <w:t xml:space="preserve">Usage: </w:t>
+      </w:r>
+      <w:proofErr w:type="spellStart"/>
+      <w:r>
+        <w:t>cmdbuild</w:t>
+      </w:r>
+      <w:proofErr w:type="spellEnd"/>
+      <w:r>
+        <w:t xml:space="preserve"> [debug | </w:t>
+      </w:r>
+      <w:proofErr w:type="gramStart"/>
+      <w:r>
+        <w:t>release ]</w:t>
+      </w:r>
+      <w:proofErr w:type="gramEnd"/>
+      <w:r>
+        <w:t xml:space="preserve"> [</w:t>
+      </w:r>
+      <w:proofErr w:type="spellStart"/>
+      <w:r>
+        <w:t>output_path</w:t>
+      </w:r>
+      <w:proofErr w:type="spellEnd"/>
+      <w:r>
+        <w:t>]</w:t>
+      </w:r>
+    </w:p>
+    <w:p>
+      <w:r>
+        <w:t xml:space="preserve">Example: </w:t>
+      </w:r>
+      <w:proofErr w:type="spellStart"/>
+      <w:r>
+        <w:t>cmdbuild</w:t>
+      </w:r>
+      <w:proofErr w:type="spellEnd"/>
+      <w:r>
+        <w:t xml:space="preserve"> debug c:\Ironframework-debug-build</w:t>
       </w:r>
     </w:p>
     <w:p/>
@@ -6733,19 +7928,16 @@
     </w:p>
     <w:p>
       <w:r>
-        <w:t xml:space="preserve">It is intended to design The WCF service layer in a way that it is reusable by other applications as </w:t>
-      </w:r>
+        <w:t>It is intended to design The WCF service layer in a way that it is reusable by other applications as well.</w:t>
+      </w:r>
+    </w:p>
+    <w:p>
+      <w:pPr>
+        <w:pStyle w:val="Heading2"/>
+      </w:pPr>
+      <w:bookmarkStart w:id="37" w:name="_Toc307844721"/>
       <w:r>
         <w:lastRenderedPageBreak/>
-        <w:t>well.</w:t>
-      </w:r>
-    </w:p>
-    <w:p>
-      <w:pPr>
-        <w:pStyle w:val="Heading2"/>
-      </w:pPr>
-      <w:bookmarkStart w:id="37" w:name="_Toc307844721"/>
-      <w:r>
         <w:t>Testability</w:t>
       </w:r>
       <w:bookmarkEnd w:id="37"/>
@@ -6837,7 +8029,7 @@
       <w:r>
         <w:t xml:space="preserve">  </w:t>
       </w:r>
-      <w:hyperlink r:id="rId16" w:history="1">
+      <w:hyperlink r:id="rId18" w:history="1">
         <w:r>
           <w:rPr>
             <w:rStyle w:val="Hyperlink"/>
@@ -6853,7 +8045,7 @@
       <w:r>
         <w:t xml:space="preserve">  </w:t>
       </w:r>
-      <w:hyperlink r:id="rId17" w:history="1">
+      <w:hyperlink r:id="rId19" w:history="1">
         <w:r>
           <w:rPr>
             <w:rStyle w:val="Hyperlink"/>
@@ -6869,7 +8061,7 @@
       <w:r>
         <w:t xml:space="preserve">  </w:t>
       </w:r>
-      <w:hyperlink r:id="rId18" w:history="1">
+      <w:hyperlink r:id="rId20" w:history="1">
         <w:r>
           <w:rPr>
             <w:rStyle w:val="Hyperlink"/>
@@ -6891,7 +8083,7 @@
       <w:r>
         <w:t xml:space="preserve">  </w:t>
       </w:r>
-      <w:hyperlink r:id="rId19" w:history="1">
+      <w:hyperlink r:id="rId21" w:history="1">
         <w:r>
           <w:rPr>
             <w:rStyle w:val="Hyperlink"/>
@@ -10101,7 +11293,7 @@
 </file>
 
 <file path=customXml/itemProps2.xml><?xml version="1.0" encoding="utf-8"?>
-<ds:datastoreItem xmlns:ds="http://schemas.openxmlformats.org/officeDocument/2006/customXml" ds:itemID="{B2D8B85B-58CC-4028-9B8D-723C4F272FC7}">
+<ds:datastoreItem xmlns:ds="http://schemas.openxmlformats.org/officeDocument/2006/customXml" ds:itemID="{822F8614-EA7D-4F86-A3D9-5C6023BB737B}">
   <ds:schemaRefs>
     <ds:schemaRef ds:uri="http://schemas.openxmlformats.org/officeDocument/2006/bibliography"/>
   </ds:schemaRefs>

</xml_diff>

<commit_message>
Updated Entity Framework version to 5 with BusinessEntiies project
Since EF 5 has been release a long time.
</commit_message>
<xml_diff>
--- a/source/Iron Framework developer guide.docx
+++ b/source/Iron Framework developer guide.docx
@@ -67,7 +67,7 @@
                   </w:tcPr>
                   <w:p>
                     <w:pPr>
-                      <w:pStyle w:val="NoSpacing"/>
+                      <w:pStyle w:val="a4"/>
                       <w:rPr>
                         <w:rFonts w:asciiTheme="majorHAnsi" w:eastAsiaTheme="majorEastAsia" w:hAnsiTheme="majorHAnsi" w:cstheme="majorBidi"/>
                       </w:rPr>
@@ -105,7 +105,7 @@
                 <w:sdtContent>
                   <w:p>
                     <w:pPr>
-                      <w:pStyle w:val="NoSpacing"/>
+                      <w:pStyle w:val="a4"/>
                       <w:rPr>
                         <w:rFonts w:asciiTheme="majorHAnsi" w:eastAsiaTheme="majorEastAsia" w:hAnsiTheme="majorHAnsi" w:cstheme="majorBidi"/>
                         <w:color w:val="4F81BD" w:themeColor="accent1"/>
@@ -179,7 +179,7 @@
                   </w:tcPr>
                   <w:p>
                     <w:pPr>
-                      <w:pStyle w:val="NoSpacing"/>
+                      <w:pStyle w:val="a4"/>
                       <w:rPr>
                         <w:rFonts w:asciiTheme="majorHAnsi" w:eastAsiaTheme="majorEastAsia" w:hAnsiTheme="majorHAnsi" w:cstheme="majorBidi"/>
                       </w:rPr>
@@ -232,7 +232,7 @@
                 <w:sdtContent>
                   <w:p>
                     <w:pPr>
-                      <w:pStyle w:val="NoSpacing"/>
+                      <w:pStyle w:val="a4"/>
                       <w:rPr>
                         <w:color w:val="4F81BD" w:themeColor="accent1"/>
                       </w:rPr>
@@ -271,7 +271,7 @@
                 <w:sdtContent>
                   <w:p>
                     <w:pPr>
-                      <w:pStyle w:val="NoSpacing"/>
+                      <w:pStyle w:val="a4"/>
                       <w:rPr>
                         <w:color w:val="4F81BD" w:themeColor="accent1"/>
                       </w:rPr>
@@ -295,7 +295,7 @@
               </w:sdt>
               <w:p>
                 <w:pPr>
-                  <w:pStyle w:val="NoSpacing"/>
+                  <w:pStyle w:val="a4"/>
                   <w:rPr>
                     <w:color w:val="4F81BD" w:themeColor="accent1"/>
                   </w:rPr>
@@ -346,7 +346,7 @@
       <w:sdtContent>
         <w:p>
           <w:pPr>
-            <w:pStyle w:val="TOCHeading"/>
+            <w:pStyle w:val="TOC"/>
           </w:pPr>
           <w:r>
             <w:t>Table of content</w:t>
@@ -354,7 +354,7 @@
         </w:p>
         <w:p>
           <w:pPr>
-            <w:pStyle w:val="TOC1"/>
+            <w:pStyle w:val="10"/>
             <w:tabs>
               <w:tab w:val="right" w:leader="dot" w:pos="8296"/>
             </w:tabs>
@@ -374,7 +374,7 @@
           <w:hyperlink w:anchor="_Toc307844695" w:history="1">
             <w:r>
               <w:rPr>
-                <w:rStyle w:val="Hyperlink"/>
+                <w:rStyle w:val="a7"/>
                 <w:noProof/>
               </w:rPr>
               <w:t>Introduction</w:t>
@@ -431,7 +431,7 @@
         </w:p>
         <w:p>
           <w:pPr>
-            <w:pStyle w:val="TOC1"/>
+            <w:pStyle w:val="10"/>
             <w:tabs>
               <w:tab w:val="right" w:leader="dot" w:pos="8296"/>
             </w:tabs>
@@ -442,7 +442,7 @@
           <w:hyperlink w:anchor="_Toc307844696" w:history="1">
             <w:r>
               <w:rPr>
-                <w:rStyle w:val="Hyperlink"/>
+                <w:rStyle w:val="a7"/>
                 <w:noProof/>
               </w:rPr>
               <w:t>Technology and Software Requirements</w:t>
@@ -499,7 +499,7 @@
         </w:p>
         <w:p>
           <w:pPr>
-            <w:pStyle w:val="TOC1"/>
+            <w:pStyle w:val="10"/>
             <w:tabs>
               <w:tab w:val="right" w:leader="dot" w:pos="8296"/>
             </w:tabs>
@@ -510,7 +510,7 @@
           <w:hyperlink w:anchor="_Toc307844697" w:history="1">
             <w:r>
               <w:rPr>
-                <w:rStyle w:val="Hyperlink"/>
+                <w:rStyle w:val="a7"/>
                 <w:noProof/>
               </w:rPr>
               <w:t>Design Goals and Non-Goals</w:t>
@@ -567,7 +567,7 @@
         </w:p>
         <w:p>
           <w:pPr>
-            <w:pStyle w:val="TOC2"/>
+            <w:pStyle w:val="20"/>
             <w:tabs>
               <w:tab w:val="right" w:leader="dot" w:pos="8296"/>
             </w:tabs>
@@ -578,7 +578,7 @@
           <w:hyperlink w:anchor="_Toc307844698" w:history="1">
             <w:r>
               <w:rPr>
-                <w:rStyle w:val="Hyperlink"/>
+                <w:rStyle w:val="a7"/>
                 <w:noProof/>
               </w:rPr>
               <w:t>Goals</w:t>
@@ -635,7 +635,7 @@
         </w:p>
         <w:p>
           <w:pPr>
-            <w:pStyle w:val="TOC2"/>
+            <w:pStyle w:val="20"/>
             <w:tabs>
               <w:tab w:val="right" w:leader="dot" w:pos="8296"/>
             </w:tabs>
@@ -646,7 +646,7 @@
           <w:hyperlink w:anchor="_Toc307844699" w:history="1">
             <w:r>
               <w:rPr>
-                <w:rStyle w:val="Hyperlink"/>
+                <w:rStyle w:val="a7"/>
                 <w:noProof/>
               </w:rPr>
               <w:t>Non-Goals</w:t>
@@ -703,7 +703,7 @@
         </w:p>
         <w:p>
           <w:pPr>
-            <w:pStyle w:val="TOC1"/>
+            <w:pStyle w:val="10"/>
             <w:tabs>
               <w:tab w:val="right" w:leader="dot" w:pos="8296"/>
             </w:tabs>
@@ -714,7 +714,7 @@
           <w:hyperlink w:anchor="_Toc307844700" w:history="1">
             <w:r>
               <w:rPr>
-                <w:rStyle w:val="Hyperlink"/>
+                <w:rStyle w:val="a7"/>
                 <w:noProof/>
               </w:rPr>
               <w:t>Architecture</w:t>
@@ -771,7 +771,7 @@
         </w:p>
         <w:p>
           <w:pPr>
-            <w:pStyle w:val="TOC2"/>
+            <w:pStyle w:val="20"/>
             <w:tabs>
               <w:tab w:val="right" w:leader="dot" w:pos="8296"/>
             </w:tabs>
@@ -782,7 +782,7 @@
           <w:hyperlink w:anchor="_Toc307844701" w:history="1">
             <w:r>
               <w:rPr>
-                <w:rStyle w:val="Hyperlink"/>
+                <w:rStyle w:val="a7"/>
                 <w:noProof/>
               </w:rPr>
               <w:t>Design Principles</w:t>
@@ -839,7 +839,7 @@
         </w:p>
         <w:p>
           <w:pPr>
-            <w:pStyle w:val="TOC2"/>
+            <w:pStyle w:val="20"/>
             <w:tabs>
               <w:tab w:val="right" w:leader="dot" w:pos="8296"/>
             </w:tabs>
@@ -850,7 +850,7 @@
           <w:hyperlink w:anchor="_Toc307844702" w:history="1">
             <w:r>
               <w:rPr>
-                <w:rStyle w:val="Hyperlink"/>
+                <w:rStyle w:val="a7"/>
                 <w:noProof/>
               </w:rPr>
               <w:t>Architectural diagram</w:t>
@@ -907,7 +907,7 @@
         </w:p>
         <w:p>
           <w:pPr>
-            <w:pStyle w:val="TOC2"/>
+            <w:pStyle w:val="20"/>
             <w:tabs>
               <w:tab w:val="right" w:leader="dot" w:pos="8296"/>
             </w:tabs>
@@ -918,7 +918,7 @@
           <w:hyperlink w:anchor="_Toc307844703" w:history="1">
             <w:r>
               <w:rPr>
-                <w:rStyle w:val="Hyperlink"/>
+                <w:rStyle w:val="a7"/>
                 <w:noProof/>
               </w:rPr>
               <w:t>Data access infrastructure</w:t>
@@ -975,7 +975,7 @@
         </w:p>
         <w:p>
           <w:pPr>
-            <w:pStyle w:val="TOC3"/>
+            <w:pStyle w:val="30"/>
             <w:tabs>
               <w:tab w:val="right" w:leader="dot" w:pos="8296"/>
             </w:tabs>
@@ -986,7 +986,7 @@
           <w:hyperlink w:anchor="_Toc307844704" w:history="1">
             <w:r>
               <w:rPr>
-                <w:rStyle w:val="Hyperlink"/>
+                <w:rStyle w:val="a7"/>
                 <w:noProof/>
               </w:rPr>
               <w:t>Repository Class Diagram</w:t>
@@ -1043,7 +1043,7 @@
         </w:p>
         <w:p>
           <w:pPr>
-            <w:pStyle w:val="TOC2"/>
+            <w:pStyle w:val="20"/>
             <w:tabs>
               <w:tab w:val="right" w:leader="dot" w:pos="8296"/>
             </w:tabs>
@@ -1054,7 +1054,7 @@
           <w:hyperlink w:anchor="_Toc307844705" w:history="1">
             <w:r>
               <w:rPr>
-                <w:rStyle w:val="Hyperlink"/>
+                <w:rStyle w:val="a7"/>
                 <w:noProof/>
               </w:rPr>
               <w:t>Business layer</w:t>
@@ -1111,7 +1111,7 @@
         </w:p>
         <w:p>
           <w:pPr>
-            <w:pStyle w:val="TOC2"/>
+            <w:pStyle w:val="20"/>
             <w:tabs>
               <w:tab w:val="right" w:leader="dot" w:pos="8296"/>
             </w:tabs>
@@ -1122,7 +1122,7 @@
           <w:hyperlink w:anchor="_Toc307844706" w:history="1">
             <w:r>
               <w:rPr>
-                <w:rStyle w:val="Hyperlink"/>
+                <w:rStyle w:val="a7"/>
                 <w:noProof/>
               </w:rPr>
               <w:t>Service layer</w:t>
@@ -1179,7 +1179,7 @@
         </w:p>
         <w:p>
           <w:pPr>
-            <w:pStyle w:val="TOC3"/>
+            <w:pStyle w:val="30"/>
             <w:tabs>
               <w:tab w:val="right" w:leader="dot" w:pos="8296"/>
             </w:tabs>
@@ -1190,7 +1190,7 @@
           <w:hyperlink w:anchor="_Toc307844707" w:history="1">
             <w:r>
               <w:rPr>
-                <w:rStyle w:val="Hyperlink"/>
+                <w:rStyle w:val="a7"/>
                 <w:noProof/>
               </w:rPr>
               <w:t>RESTful Service</w:t>
@@ -1247,7 +1247,7 @@
         </w:p>
         <w:p>
           <w:pPr>
-            <w:pStyle w:val="TOC2"/>
+            <w:pStyle w:val="20"/>
             <w:tabs>
               <w:tab w:val="right" w:leader="dot" w:pos="8296"/>
             </w:tabs>
@@ -1258,7 +1258,7 @@
           <w:hyperlink w:anchor="_Toc307844708" w:history="1">
             <w:r>
               <w:rPr>
-                <w:rStyle w:val="Hyperlink"/>
+                <w:rStyle w:val="a7"/>
                 <w:noProof/>
               </w:rPr>
               <w:t>Presentation layer</w:t>
@@ -1315,7 +1315,7 @@
         </w:p>
         <w:p>
           <w:pPr>
-            <w:pStyle w:val="TOC3"/>
+            <w:pStyle w:val="30"/>
             <w:tabs>
               <w:tab w:val="right" w:leader="dot" w:pos="8296"/>
             </w:tabs>
@@ -1326,7 +1326,7 @@
           <w:hyperlink w:anchor="_Toc307844709" w:history="1">
             <w:r>
               <w:rPr>
-                <w:rStyle w:val="Hyperlink"/>
+                <w:rStyle w:val="a7"/>
                 <w:noProof/>
               </w:rPr>
               <w:t>Asp.net MVC Application</w:t>
@@ -1383,7 +1383,7 @@
         </w:p>
         <w:p>
           <w:pPr>
-            <w:pStyle w:val="TOC3"/>
+            <w:pStyle w:val="30"/>
             <w:tabs>
               <w:tab w:val="right" w:leader="dot" w:pos="8296"/>
             </w:tabs>
@@ -1394,7 +1394,7 @@
           <w:hyperlink w:anchor="_Toc307844710" w:history="1">
             <w:r>
               <w:rPr>
-                <w:rStyle w:val="Hyperlink"/>
+                <w:rStyle w:val="a7"/>
                 <w:noProof/>
               </w:rPr>
               <w:t>Asp.net Web Form Application</w:t>
@@ -1451,7 +1451,7 @@
         </w:p>
         <w:p>
           <w:pPr>
-            <w:pStyle w:val="TOC2"/>
+            <w:pStyle w:val="20"/>
             <w:tabs>
               <w:tab w:val="right" w:leader="dot" w:pos="8296"/>
             </w:tabs>
@@ -1462,7 +1462,7 @@
           <w:hyperlink w:anchor="_Toc307844711" w:history="1">
             <w:r>
               <w:rPr>
-                <w:rStyle w:val="Hyperlink"/>
+                <w:rStyle w:val="a7"/>
                 <w:noProof/>
               </w:rPr>
               <w:t>Cross cutting</w:t>
@@ -1519,7 +1519,7 @@
         </w:p>
         <w:p>
           <w:pPr>
-            <w:pStyle w:val="TOC2"/>
+            <w:pStyle w:val="20"/>
             <w:tabs>
               <w:tab w:val="right" w:leader="dot" w:pos="8296"/>
             </w:tabs>
@@ -1530,7 +1530,7 @@
           <w:hyperlink w:anchor="_Toc307844712" w:history="1">
             <w:r>
               <w:rPr>
-                <w:rStyle w:val="Hyperlink"/>
+                <w:rStyle w:val="a7"/>
                 <w:noProof/>
               </w:rPr>
               <w:t>Common and Utility</w:t>
@@ -1587,7 +1587,7 @@
         </w:p>
         <w:p>
           <w:pPr>
-            <w:pStyle w:val="TOC2"/>
+            <w:pStyle w:val="20"/>
             <w:tabs>
               <w:tab w:val="right" w:leader="dot" w:pos="8296"/>
             </w:tabs>
@@ -1598,7 +1598,7 @@
           <w:hyperlink w:anchor="_Toc307844713" w:history="1">
             <w:r>
               <w:rPr>
-                <w:rStyle w:val="Hyperlink"/>
+                <w:rStyle w:val="a7"/>
                 <w:noProof/>
               </w:rPr>
               <w:t>Unit Test</w:t>
@@ -1655,7 +1655,7 @@
         </w:p>
         <w:p>
           <w:pPr>
-            <w:pStyle w:val="TOC3"/>
+            <w:pStyle w:val="30"/>
             <w:tabs>
               <w:tab w:val="right" w:leader="dot" w:pos="8296"/>
             </w:tabs>
@@ -1666,7 +1666,7 @@
           <w:hyperlink w:anchor="_Toc307844714" w:history="1">
             <w:r>
               <w:rPr>
-                <w:rStyle w:val="Hyperlink"/>
+                <w:rStyle w:val="a7"/>
                 <w:noProof/>
               </w:rPr>
               <w:t>For Asp.net MVC application</w:t>
@@ -1723,7 +1723,7 @@
         </w:p>
         <w:p>
           <w:pPr>
-            <w:pStyle w:val="TOC3"/>
+            <w:pStyle w:val="30"/>
             <w:tabs>
               <w:tab w:val="right" w:leader="dot" w:pos="8296"/>
             </w:tabs>
@@ -1734,7 +1734,7 @@
           <w:hyperlink w:anchor="_Toc307844715" w:history="1">
             <w:r>
               <w:rPr>
-                <w:rStyle w:val="Hyperlink"/>
+                <w:rStyle w:val="a7"/>
                 <w:noProof/>
               </w:rPr>
               <w:t>For components</w:t>
@@ -1791,7 +1791,7 @@
         </w:p>
         <w:p>
           <w:pPr>
-            <w:pStyle w:val="TOC2"/>
+            <w:pStyle w:val="20"/>
             <w:tabs>
               <w:tab w:val="right" w:leader="dot" w:pos="8296"/>
             </w:tabs>
@@ -1802,7 +1802,7 @@
           <w:hyperlink w:anchor="_Toc307844716" w:history="1">
             <w:r>
               <w:rPr>
-                <w:rStyle w:val="Hyperlink"/>
+                <w:rStyle w:val="a7"/>
                 <w:noProof/>
               </w:rPr>
               <w:t>Code generation</w:t>
@@ -1859,7 +1859,7 @@
         </w:p>
         <w:p>
           <w:pPr>
-            <w:pStyle w:val="TOC3"/>
+            <w:pStyle w:val="30"/>
             <w:tabs>
               <w:tab w:val="right" w:leader="dot" w:pos="8296"/>
             </w:tabs>
@@ -1870,7 +1870,7 @@
           <w:hyperlink w:anchor="_Toc307844717" w:history="1">
             <w:r>
               <w:rPr>
-                <w:rStyle w:val="Hyperlink"/>
+                <w:rStyle w:val="a7"/>
                 <w:noProof/>
               </w:rPr>
               <w:t>T4 (Text Template Transformation Toolkit) template</w:t>
@@ -1927,7 +1927,7 @@
         </w:p>
         <w:p>
           <w:pPr>
-            <w:pStyle w:val="TOC1"/>
+            <w:pStyle w:val="10"/>
             <w:tabs>
               <w:tab w:val="right" w:leader="dot" w:pos="8296"/>
             </w:tabs>
@@ -1938,7 +1938,7 @@
           <w:hyperlink w:anchor="_Toc307844718" w:history="1">
             <w:r>
               <w:rPr>
-                <w:rStyle w:val="Hyperlink"/>
+                <w:rStyle w:val="a7"/>
                 <w:noProof/>
               </w:rPr>
               <w:t>Deployment</w:t>
@@ -1995,7 +1995,7 @@
         </w:p>
         <w:p>
           <w:pPr>
-            <w:pStyle w:val="TOC1"/>
+            <w:pStyle w:val="10"/>
             <w:tabs>
               <w:tab w:val="right" w:leader="dot" w:pos="8296"/>
             </w:tabs>
@@ -2006,7 +2006,7 @@
           <w:hyperlink w:anchor="_Toc307844719" w:history="1">
             <w:r>
               <w:rPr>
-                <w:rStyle w:val="Hyperlink"/>
+                <w:rStyle w:val="a7"/>
                 <w:noProof/>
               </w:rPr>
               <w:t>System Quality Attributes</w:t>
@@ -2063,7 +2063,7 @@
         </w:p>
         <w:p>
           <w:pPr>
-            <w:pStyle w:val="TOC2"/>
+            <w:pStyle w:val="20"/>
             <w:tabs>
               <w:tab w:val="right" w:leader="dot" w:pos="8296"/>
             </w:tabs>
@@ -2074,7 +2074,7 @@
           <w:hyperlink w:anchor="_Toc307844720" w:history="1">
             <w:r>
               <w:rPr>
-                <w:rStyle w:val="Hyperlink"/>
+                <w:rStyle w:val="a7"/>
                 <w:noProof/>
               </w:rPr>
               <w:t>Reusability</w:t>
@@ -2131,7 +2131,7 @@
         </w:p>
         <w:p>
           <w:pPr>
-            <w:pStyle w:val="TOC2"/>
+            <w:pStyle w:val="20"/>
             <w:tabs>
               <w:tab w:val="right" w:leader="dot" w:pos="8296"/>
             </w:tabs>
@@ -2142,7 +2142,7 @@
           <w:hyperlink w:anchor="_Toc307844721" w:history="1">
             <w:r>
               <w:rPr>
-                <w:rStyle w:val="Hyperlink"/>
+                <w:rStyle w:val="a7"/>
                 <w:noProof/>
               </w:rPr>
               <w:t>Testability</w:t>
@@ -2199,7 +2199,7 @@
         </w:p>
         <w:p>
           <w:pPr>
-            <w:pStyle w:val="TOC2"/>
+            <w:pStyle w:val="20"/>
             <w:tabs>
               <w:tab w:val="right" w:leader="dot" w:pos="8296"/>
             </w:tabs>
@@ -2210,7 +2210,7 @@
           <w:hyperlink w:anchor="_Toc307844722" w:history="1">
             <w:r>
               <w:rPr>
-                <w:rStyle w:val="Hyperlink"/>
+                <w:rStyle w:val="a7"/>
                 <w:noProof/>
               </w:rPr>
               <w:t>Scalability</w:t>
@@ -2267,7 +2267,7 @@
         </w:p>
         <w:p>
           <w:pPr>
-            <w:pStyle w:val="TOC2"/>
+            <w:pStyle w:val="20"/>
             <w:tabs>
               <w:tab w:val="right" w:leader="dot" w:pos="8296"/>
             </w:tabs>
@@ -2278,7 +2278,7 @@
           <w:hyperlink w:anchor="_Toc307844723" w:history="1">
             <w:r>
               <w:rPr>
-                <w:rStyle w:val="Hyperlink"/>
+                <w:rStyle w:val="a7"/>
                 <w:noProof/>
               </w:rPr>
               <w:t>Maintainability</w:t>
@@ -2335,7 +2335,7 @@
         </w:p>
         <w:p>
           <w:pPr>
-            <w:pStyle w:val="TOC1"/>
+            <w:pStyle w:val="10"/>
             <w:tabs>
               <w:tab w:val="right" w:leader="dot" w:pos="8296"/>
             </w:tabs>
@@ -2346,7 +2346,7 @@
           <w:hyperlink w:anchor="_Toc307844724" w:history="1">
             <w:r>
               <w:rPr>
-                <w:rStyle w:val="Hyperlink"/>
+                <w:rStyle w:val="a7"/>
                 <w:noProof/>
               </w:rPr>
               <w:t>Glossary/Terms</w:t>
@@ -2425,7 +2425,7 @@
     <w:p/>
     <w:p>
       <w:pPr>
-        <w:pStyle w:val="Heading1"/>
+        <w:pStyle w:val="1"/>
       </w:pPr>
       <w:bookmarkStart w:id="0" w:name="_Toc307844695"/>
       <w:r>
@@ -2456,15 +2456,33 @@
         <w:t>f</w:t>
       </w:r>
       <w:r>
-        <w:t xml:space="preserve">ramework 4.0. Combine with </w:t>
-      </w:r>
-      <w:r>
-        <w:t xml:space="preserve">Entity framework 4.1, Enterprise Library </w:t>
+        <w:t>ramework 4.0</w:t>
       </w:r>
       <w:r>
         <w:rPr>
           <w:rFonts w:hint="eastAsia"/>
         </w:rPr>
+        <w:t xml:space="preserve"> RTM version</w:t>
+      </w:r>
+      <w:r>
+        <w:t xml:space="preserve">. Combine with </w:t>
+      </w:r>
+      <w:r>
+        <w:t xml:space="preserve">Entity framework </w:t>
+      </w:r>
+      <w:r>
+        <w:rPr>
+          <w:rFonts w:hint="eastAsia"/>
+        </w:rPr>
+        <w:t>5.0</w:t>
+      </w:r>
+      <w:r>
+        <w:t xml:space="preserve">, Enterprise Library </w:t>
+      </w:r>
+      <w:r>
+        <w:rPr>
+          <w:rFonts w:hint="eastAsia"/>
+        </w:rPr>
         <w:t xml:space="preserve">5.0, </w:t>
       </w:r>
       <w:r>
@@ -2473,7 +2491,7 @@
     </w:p>
     <w:p>
       <w:pPr>
-        <w:pStyle w:val="ListParagraph"/>
+        <w:pStyle w:val="ac"/>
         <w:numPr>
           <w:ilvl w:val="1"/>
           <w:numId w:val="4"/>
@@ -2486,7 +2504,7 @@
     </w:p>
     <w:p>
       <w:pPr>
-        <w:pStyle w:val="ListParagraph"/>
+        <w:pStyle w:val="ac"/>
         <w:numPr>
           <w:ilvl w:val="1"/>
           <w:numId w:val="4"/>
@@ -2505,7 +2523,7 @@
     </w:p>
     <w:p>
       <w:pPr>
-        <w:pStyle w:val="ListParagraph"/>
+        <w:pStyle w:val="ac"/>
         <w:numPr>
           <w:ilvl w:val="1"/>
           <w:numId w:val="4"/>
@@ -2524,7 +2542,7 @@
     </w:p>
     <w:p>
       <w:pPr>
-        <w:pStyle w:val="ListParagraph"/>
+        <w:pStyle w:val="ac"/>
         <w:numPr>
           <w:ilvl w:val="1"/>
           <w:numId w:val="4"/>
@@ -2552,22 +2570,25 @@
         <w:t xml:space="preserve"> extension and rapid developed infrastructure. </w:t>
       </w:r>
     </w:p>
-    <w:p/>
-    <w:p>
-      <w:pPr>
-        <w:pStyle w:val="Heading1"/>
-      </w:pPr>
-      <w:bookmarkStart w:id="1" w:name="_Toc240789410"/>
-      <w:bookmarkStart w:id="2" w:name="_Toc258525806"/>
-      <w:bookmarkStart w:id="3" w:name="_Toc277515355"/>
-      <w:bookmarkStart w:id="4" w:name="_Toc307844696"/>
+    <w:p>
+      <w:bookmarkStart w:id="1" w:name="_GoBack"/>
+      <w:bookmarkEnd w:id="1"/>
+    </w:p>
+    <w:p>
+      <w:pPr>
+        <w:pStyle w:val="1"/>
+      </w:pPr>
+      <w:bookmarkStart w:id="2" w:name="_Toc240789410"/>
+      <w:bookmarkStart w:id="3" w:name="_Toc258525806"/>
+      <w:bookmarkStart w:id="4" w:name="_Toc277515355"/>
+      <w:bookmarkStart w:id="5" w:name="_Toc307844696"/>
       <w:r>
         <w:t>Technology and Software Requirements</w:t>
       </w:r>
-      <w:bookmarkEnd w:id="1"/>
       <w:bookmarkEnd w:id="2"/>
       <w:bookmarkEnd w:id="3"/>
       <w:bookmarkEnd w:id="4"/>
+      <w:bookmarkEnd w:id="5"/>
     </w:p>
     <w:p>
       <w:pPr>
@@ -2588,7 +2609,7 @@
     </w:p>
     <w:p>
       <w:pPr>
-        <w:pStyle w:val="ListParagraph"/>
+        <w:pStyle w:val="ac"/>
         <w:widowControl/>
         <w:numPr>
           <w:ilvl w:val="0"/>
@@ -2625,7 +2646,7 @@
     </w:p>
     <w:p>
       <w:pPr>
-        <w:pStyle w:val="ListParagraph"/>
+        <w:pStyle w:val="ac"/>
         <w:widowControl/>
         <w:numPr>
           <w:ilvl w:val="0"/>
@@ -2662,7 +2683,7 @@
     </w:p>
     <w:p>
       <w:pPr>
-        <w:pStyle w:val="ListParagraph"/>
+        <w:pStyle w:val="ac"/>
         <w:widowControl/>
         <w:numPr>
           <w:ilvl w:val="0"/>
@@ -2692,7 +2713,7 @@
     </w:p>
     <w:p>
       <w:pPr>
-        <w:pStyle w:val="ListParagraph"/>
+        <w:pStyle w:val="ac"/>
         <w:widowControl/>
         <w:numPr>
           <w:ilvl w:val="0"/>
@@ -2715,7 +2736,7 @@
     </w:p>
     <w:p>
       <w:pPr>
-        <w:pStyle w:val="ListParagraph"/>
+        <w:pStyle w:val="ac"/>
         <w:widowControl/>
         <w:numPr>
           <w:ilvl w:val="0"/>
@@ -2745,7 +2766,7 @@
     </w:p>
     <w:p>
       <w:pPr>
-        <w:pStyle w:val="ListParagraph"/>
+        <w:pStyle w:val="ac"/>
         <w:widowControl/>
         <w:numPr>
           <w:ilvl w:val="0"/>
@@ -2775,7 +2796,7 @@
     </w:p>
     <w:p>
       <w:pPr>
-        <w:pStyle w:val="ListParagraph"/>
+        <w:pStyle w:val="ac"/>
         <w:widowControl/>
         <w:numPr>
           <w:ilvl w:val="0"/>
@@ -2805,7 +2826,7 @@
     </w:p>
     <w:p>
       <w:pPr>
-        <w:pStyle w:val="ListParagraph"/>
+        <w:pStyle w:val="ac"/>
         <w:widowControl/>
         <w:numPr>
           <w:ilvl w:val="0"/>
@@ -2842,7 +2863,7 @@
     </w:p>
     <w:p>
       <w:pPr>
-        <w:pStyle w:val="ListParagraph"/>
+        <w:pStyle w:val="ac"/>
         <w:widowControl/>
         <w:numPr>
           <w:ilvl w:val="0"/>
@@ -2880,7 +2901,7 @@
     </w:p>
     <w:p>
       <w:pPr>
-        <w:pStyle w:val="ListParagraph"/>
+        <w:pStyle w:val="ac"/>
         <w:numPr>
           <w:ilvl w:val="0"/>
           <w:numId w:val="6"/>
@@ -2888,15 +2909,18 @@
         <w:ind w:firstLineChars="0"/>
       </w:pPr>
       <w:r>
-        <w:t>ADO.Net Entity framework 4.</w:t>
-      </w:r>
-      <w:r>
-        <w:t>3</w:t>
-      </w:r>
-    </w:p>
-    <w:p>
-      <w:pPr>
-        <w:pStyle w:val="ListParagraph"/>
+        <w:t xml:space="preserve">ADO.Net Entity framework </w:t>
+      </w:r>
+      <w:r>
+        <w:rPr>
+          <w:rFonts w:hint="eastAsia"/>
+        </w:rPr>
+        <w:t>5.0</w:t>
+      </w:r>
+    </w:p>
+    <w:p>
+      <w:pPr>
+        <w:pStyle w:val="ac"/>
         <w:numPr>
           <w:ilvl w:val="0"/>
           <w:numId w:val="6"/>
@@ -2909,12 +2933,10 @@
       <w:r>
         <w:t xml:space="preserve"> </w:t>
       </w:r>
-      <w:bookmarkStart w:id="5" w:name="_GoBack"/>
-      <w:bookmarkEnd w:id="5"/>
-    </w:p>
-    <w:p>
-      <w:pPr>
-        <w:pStyle w:val="ListParagraph"/>
+    </w:p>
+    <w:p>
+      <w:pPr>
+        <w:pStyle w:val="ac"/>
         <w:numPr>
           <w:ilvl w:val="0"/>
           <w:numId w:val="6"/>
@@ -2932,7 +2954,7 @@
     </w:p>
     <w:p>
       <w:pPr>
-        <w:pStyle w:val="ListParagraph"/>
+        <w:pStyle w:val="ac"/>
         <w:numPr>
           <w:ilvl w:val="0"/>
           <w:numId w:val="6"/>
@@ -2945,7 +2967,7 @@
     </w:p>
     <w:p>
       <w:pPr>
-        <w:pStyle w:val="ListParagraph"/>
+        <w:pStyle w:val="ac"/>
         <w:numPr>
           <w:ilvl w:val="0"/>
           <w:numId w:val="6"/>
@@ -2958,7 +2980,7 @@
     </w:p>
     <w:p>
       <w:pPr>
-        <w:pStyle w:val="ListParagraph"/>
+        <w:pStyle w:val="ac"/>
         <w:numPr>
           <w:ilvl w:val="0"/>
           <w:numId w:val="6"/>
@@ -2971,7 +2993,7 @@
     </w:p>
     <w:p>
       <w:pPr>
-        <w:pStyle w:val="ListParagraph"/>
+        <w:pStyle w:val="ac"/>
         <w:numPr>
           <w:ilvl w:val="0"/>
           <w:numId w:val="6"/>
@@ -3008,7 +3030,7 @@
     </w:p>
     <w:p>
       <w:pPr>
-        <w:pStyle w:val="ListParagraph"/>
+        <w:pStyle w:val="ac"/>
         <w:numPr>
           <w:ilvl w:val="0"/>
           <w:numId w:val="6"/>
@@ -3018,7 +3040,7 @@
       <w:hyperlink r:id="rId10" w:history="1">
         <w:r>
           <w:rPr>
-            <w:rStyle w:val="Hyperlink"/>
+            <w:rStyle w:val="a7"/>
           </w:rPr>
           <w:t>ASP.NET MVC 4 for Visual Studio 2010 SP1 and Visual Web Developer 2010 SP1</w:t>
         </w:r>
@@ -3028,7 +3050,7 @@
     <w:p/>
     <w:p>
       <w:pPr>
-        <w:pStyle w:val="Heading1"/>
+        <w:pStyle w:val="1"/>
       </w:pPr>
       <w:bookmarkStart w:id="6" w:name="_Toc272865552"/>
       <w:bookmarkStart w:id="7" w:name="_Toc277515350"/>
@@ -3043,7 +3065,7 @@
     </w:p>
     <w:p>
       <w:pPr>
-        <w:pStyle w:val="Heading2"/>
+        <w:pStyle w:val="2"/>
       </w:pPr>
       <w:bookmarkStart w:id="9" w:name="_Toc277515352"/>
       <w:bookmarkStart w:id="10" w:name="_Toc307844698"/>
@@ -3099,7 +3121,7 @@
     </w:p>
     <w:p>
       <w:pPr>
-        <w:pStyle w:val="Heading2"/>
+        <w:pStyle w:val="2"/>
       </w:pPr>
       <w:bookmarkStart w:id="11" w:name="_Toc277515353"/>
       <w:bookmarkStart w:id="12" w:name="_Toc307844699"/>
@@ -3131,7 +3153,7 @@
     </w:p>
     <w:p>
       <w:pPr>
-        <w:pStyle w:val="Heading1"/>
+        <w:pStyle w:val="1"/>
       </w:pPr>
       <w:bookmarkStart w:id="13" w:name="_Toc307844700"/>
       <w:r>
@@ -3141,7 +3163,7 @@
     </w:p>
     <w:p>
       <w:pPr>
-        <w:pStyle w:val="Heading2"/>
+        <w:pStyle w:val="2"/>
       </w:pPr>
       <w:bookmarkStart w:id="14" w:name="_Toc307844701"/>
       <w:r>
@@ -3275,7 +3297,7 @@
     </w:p>
     <w:p>
       <w:pPr>
-        <w:pStyle w:val="ListParagraph"/>
+        <w:pStyle w:val="ac"/>
         <w:numPr>
           <w:ilvl w:val="0"/>
           <w:numId w:val="12"/>
@@ -3294,7 +3316,7 @@
     </w:p>
     <w:p>
       <w:pPr>
-        <w:pStyle w:val="ListParagraph"/>
+        <w:pStyle w:val="ac"/>
         <w:numPr>
           <w:ilvl w:val="0"/>
           <w:numId w:val="12"/>
@@ -3324,7 +3346,7 @@
     </w:p>
     <w:p>
       <w:pPr>
-        <w:pStyle w:val="ListParagraph"/>
+        <w:pStyle w:val="ac"/>
         <w:numPr>
           <w:ilvl w:val="0"/>
           <w:numId w:val="12"/>
@@ -3343,7 +3365,7 @@
     </w:p>
     <w:p>
       <w:pPr>
-        <w:pStyle w:val="ListParagraph"/>
+        <w:pStyle w:val="ac"/>
         <w:numPr>
           <w:ilvl w:val="0"/>
           <w:numId w:val="12"/>
@@ -3364,7 +3386,7 @@
     </w:p>
     <w:p>
       <w:pPr>
-        <w:pStyle w:val="ListParagraph"/>
+        <w:pStyle w:val="ac"/>
         <w:numPr>
           <w:ilvl w:val="0"/>
           <w:numId w:val="12"/>
@@ -3377,7 +3399,7 @@
     </w:p>
     <w:p>
       <w:pPr>
-        <w:pStyle w:val="ListParagraph"/>
+        <w:pStyle w:val="ac"/>
         <w:numPr>
           <w:ilvl w:val="0"/>
           <w:numId w:val="12"/>
@@ -3391,7 +3413,7 @@
     </w:p>
     <w:p>
       <w:pPr>
-        <w:pStyle w:val="ListParagraph"/>
+        <w:pStyle w:val="ac"/>
         <w:numPr>
           <w:ilvl w:val="0"/>
           <w:numId w:val="12"/>
@@ -3404,7 +3426,7 @@
     </w:p>
     <w:p>
       <w:pPr>
-        <w:pStyle w:val="ListParagraph"/>
+        <w:pStyle w:val="ac"/>
         <w:numPr>
           <w:ilvl w:val="0"/>
           <w:numId w:val="12"/>
@@ -3417,7 +3439,7 @@
     </w:p>
     <w:p>
       <w:pPr>
-        <w:pStyle w:val="ListParagraph"/>
+        <w:pStyle w:val="ac"/>
         <w:numPr>
           <w:ilvl w:val="0"/>
           <w:numId w:val="12"/>
@@ -3430,7 +3452,7 @@
     </w:p>
     <w:p>
       <w:pPr>
-        <w:pStyle w:val="ListParagraph"/>
+        <w:pStyle w:val="ac"/>
         <w:numPr>
           <w:ilvl w:val="0"/>
           <w:numId w:val="12"/>
@@ -3443,7 +3465,7 @@
     </w:p>
     <w:p>
       <w:pPr>
-        <w:pStyle w:val="ListParagraph"/>
+        <w:pStyle w:val="ac"/>
         <w:numPr>
           <w:ilvl w:val="0"/>
           <w:numId w:val="12"/>
@@ -3488,7 +3510,7 @@
     </w:p>
     <w:p>
       <w:pPr>
-        <w:pStyle w:val="ListParagraph"/>
+        <w:pStyle w:val="ac"/>
         <w:numPr>
           <w:ilvl w:val="0"/>
           <w:numId w:val="12"/>
@@ -3501,7 +3523,7 @@
     </w:p>
     <w:p>
       <w:pPr>
-        <w:pStyle w:val="ListParagraph"/>
+        <w:pStyle w:val="ac"/>
         <w:numPr>
           <w:ilvl w:val="0"/>
           <w:numId w:val="12"/>
@@ -3514,7 +3536,7 @@
     </w:p>
     <w:p>
       <w:pPr>
-        <w:pStyle w:val="ListParagraph"/>
+        <w:pStyle w:val="ac"/>
         <w:numPr>
           <w:ilvl w:val="0"/>
           <w:numId w:val="12"/>
@@ -3527,7 +3549,7 @@
     </w:p>
     <w:p>
       <w:pPr>
-        <w:pStyle w:val="ListParagraph"/>
+        <w:pStyle w:val="ac"/>
         <w:numPr>
           <w:ilvl w:val="0"/>
           <w:numId w:val="12"/>
@@ -3551,7 +3573,7 @@
     </w:p>
     <w:p>
       <w:pPr>
-        <w:pStyle w:val="Heading2"/>
+        <w:pStyle w:val="2"/>
       </w:pPr>
       <w:bookmarkStart w:id="15" w:name="_Toc307844702"/>
       <w:r>
@@ -3616,7 +3638,7 @@
     <w:p/>
     <w:p>
       <w:pPr>
-        <w:pStyle w:val="NormalWeb"/>
+        <w:pStyle w:val="ab"/>
         <w:rPr>
           <w:rFonts w:asciiTheme="minorHAnsi" w:eastAsiaTheme="minorEastAsia" w:hAnsiTheme="minorHAnsi" w:cstheme="minorBidi"/>
           <w:kern w:val="2"/>
@@ -3864,7 +3886,7 @@
     </w:p>
     <w:p>
       <w:pPr>
-        <w:pStyle w:val="ListParagraph"/>
+        <w:pStyle w:val="ac"/>
         <w:numPr>
           <w:ilvl w:val="0"/>
           <w:numId w:val="2"/>
@@ -3877,7 +3899,7 @@
     </w:p>
     <w:p>
       <w:pPr>
-        <w:pStyle w:val="ListParagraph"/>
+        <w:pStyle w:val="ac"/>
         <w:numPr>
           <w:ilvl w:val="0"/>
           <w:numId w:val="2"/>
@@ -3890,7 +3912,7 @@
     </w:p>
     <w:p>
       <w:pPr>
-        <w:pStyle w:val="ListParagraph"/>
+        <w:pStyle w:val="ac"/>
         <w:numPr>
           <w:ilvl w:val="0"/>
           <w:numId w:val="2"/>
@@ -3927,7 +3949,7 @@
     </w:p>
     <w:p>
       <w:pPr>
-        <w:pStyle w:val="ListParagraph"/>
+        <w:pStyle w:val="ac"/>
         <w:numPr>
           <w:ilvl w:val="0"/>
           <w:numId w:val="2"/>
@@ -3957,7 +3979,7 @@
     </w:p>
     <w:p>
       <w:pPr>
-        <w:pStyle w:val="ListParagraph"/>
+        <w:pStyle w:val="ac"/>
         <w:numPr>
           <w:ilvl w:val="0"/>
           <w:numId w:val="2"/>
@@ -3991,7 +4013,7 @@
     </w:p>
     <w:p>
       <w:pPr>
-        <w:pStyle w:val="ListParagraph"/>
+        <w:pStyle w:val="ac"/>
         <w:numPr>
           <w:ilvl w:val="0"/>
           <w:numId w:val="2"/>
@@ -4004,7 +4026,7 @@
     </w:p>
     <w:p>
       <w:pPr>
-        <w:pStyle w:val="ListParagraph"/>
+        <w:pStyle w:val="ac"/>
         <w:numPr>
           <w:ilvl w:val="0"/>
           <w:numId w:val="2"/>
@@ -4020,7 +4042,7 @@
     </w:p>
     <w:p>
       <w:pPr>
-        <w:pStyle w:val="ListParagraph"/>
+        <w:pStyle w:val="ac"/>
         <w:numPr>
           <w:ilvl w:val="0"/>
           <w:numId w:val="2"/>
@@ -4033,7 +4055,7 @@
     </w:p>
     <w:p>
       <w:pPr>
-        <w:pStyle w:val="ListParagraph"/>
+        <w:pStyle w:val="ac"/>
         <w:numPr>
           <w:ilvl w:val="0"/>
           <w:numId w:val="2"/>
@@ -4060,7 +4082,7 @@
     </w:p>
     <w:p>
       <w:pPr>
-        <w:pStyle w:val="ListParagraph"/>
+        <w:pStyle w:val="ac"/>
         <w:numPr>
           <w:ilvl w:val="0"/>
           <w:numId w:val="2"/>
@@ -4076,7 +4098,7 @@
     </w:p>
     <w:p>
       <w:pPr>
-        <w:pStyle w:val="ListParagraph"/>
+        <w:pStyle w:val="ac"/>
         <w:numPr>
           <w:ilvl w:val="0"/>
           <w:numId w:val="2"/>
@@ -4097,7 +4119,7 @@
     </w:p>
     <w:p>
       <w:pPr>
-        <w:pStyle w:val="Heading2"/>
+        <w:pStyle w:val="2"/>
       </w:pPr>
       <w:bookmarkStart w:id="16" w:name="_Toc307844703"/>
       <w:r>
@@ -4110,7 +4132,7 @@
     </w:p>
     <w:p>
       <w:pPr>
-        <w:pStyle w:val="Heading3"/>
+        <w:pStyle w:val="3"/>
         <w:rPr>
           <w:b w:val="0"/>
           <w:bCs w:val="0"/>
@@ -4848,7 +4870,7 @@
     </w:p>
     <w:p>
       <w:pPr>
-        <w:pStyle w:val="Heading3"/>
+        <w:pStyle w:val="3"/>
       </w:pPr>
       <w:bookmarkStart w:id="17" w:name="_Toc307844704"/>
       <w:r>
@@ -4904,7 +4926,7 @@
     <w:p/>
     <w:p>
       <w:pPr>
-        <w:pStyle w:val="Heading2"/>
+        <w:pStyle w:val="2"/>
       </w:pPr>
       <w:bookmarkStart w:id="18" w:name="_Toc307844705"/>
       <w:r>
@@ -5021,7 +5043,7 @@
     </w:p>
     <w:p>
       <w:pPr>
-        <w:pStyle w:val="Heading2"/>
+        <w:pStyle w:val="2"/>
       </w:pPr>
       <w:bookmarkStart w:id="19" w:name="_Toc307844706"/>
       <w:r>
@@ -5067,7 +5089,7 @@
     </w:p>
     <w:p>
       <w:pPr>
-        <w:pStyle w:val="Heading3"/>
+        <w:pStyle w:val="3"/>
       </w:pPr>
       <w:bookmarkStart w:id="20" w:name="_Toc307844707"/>
       <w:proofErr w:type="spellStart"/>
@@ -5193,7 +5215,7 @@
       <w:hyperlink r:id="rId16" w:history="1">
         <w:r>
           <w:rPr>
-            <w:rStyle w:val="Hyperlink"/>
+            <w:rStyle w:val="a7"/>
             <w:rFonts w:ascii="Lucida Console" w:hAnsi="Lucida Console" w:cs="Lucida Console"/>
             <w:kern w:val="0"/>
             <w:sz w:val="17"/>
@@ -5395,7 +5417,7 @@
     </w:p>
     <w:p>
       <w:pPr>
-        <w:pStyle w:val="Heading5"/>
+        <w:pStyle w:val="5"/>
       </w:pPr>
       <w:r>
         <w:t xml:space="preserve">Http GET </w:t>
@@ -5846,7 +5868,7 @@
     <w:p/>
     <w:p>
       <w:pPr>
-        <w:pStyle w:val="Heading5"/>
+        <w:pStyle w:val="5"/>
       </w:pPr>
       <w:r>
         <w:t>Http POST</w:t>
@@ -6395,7 +6417,7 @@
     </w:p>
     <w:p>
       <w:pPr>
-        <w:pStyle w:val="Heading5"/>
+        <w:pStyle w:val="5"/>
       </w:pPr>
       <w:r>
         <w:t>Http PUT</w:t>
@@ -6926,7 +6948,7 @@
     </w:p>
     <w:p>
       <w:pPr>
-        <w:pStyle w:val="Heading5"/>
+        <w:pStyle w:val="5"/>
       </w:pPr>
       <w:r>
         <w:t>Http DELETE</w:t>
@@ -7392,7 +7414,7 @@
     </w:p>
     <w:p>
       <w:pPr>
-        <w:pStyle w:val="Heading2"/>
+        <w:pStyle w:val="2"/>
       </w:pPr>
       <w:bookmarkStart w:id="21" w:name="_Toc307844708"/>
       <w:r>
@@ -7470,7 +7492,7 @@
     </w:p>
     <w:p>
       <w:pPr>
-        <w:pStyle w:val="Heading3"/>
+        <w:pStyle w:val="3"/>
         <w:rPr>
           <w:sz w:val="28"/>
         </w:rPr>
@@ -7511,7 +7533,7 @@
     <w:p/>
     <w:p>
       <w:pPr>
-        <w:pStyle w:val="Heading3"/>
+        <w:pStyle w:val="3"/>
         <w:rPr>
           <w:sz w:val="28"/>
         </w:rPr>
@@ -7544,7 +7566,7 @@
     </w:p>
     <w:p>
       <w:pPr>
-        <w:pStyle w:val="Heading2"/>
+        <w:pStyle w:val="2"/>
       </w:pPr>
       <w:bookmarkStart w:id="24" w:name="_Toc307844711"/>
       <w:r>
@@ -7563,7 +7585,7 @@
     <w:p/>
     <w:p>
       <w:pPr>
-        <w:pStyle w:val="Heading2"/>
+        <w:pStyle w:val="2"/>
       </w:pPr>
       <w:bookmarkStart w:id="25" w:name="_Toc307844712"/>
       <w:r>
@@ -7596,7 +7618,7 @@
     </w:p>
     <w:p>
       <w:pPr>
-        <w:pStyle w:val="Heading2"/>
+        <w:pStyle w:val="2"/>
       </w:pPr>
       <w:bookmarkStart w:id="26" w:name="_Toc307844713"/>
       <w:r>
@@ -7686,7 +7708,7 @@
     </w:p>
     <w:p>
       <w:pPr>
-        <w:pStyle w:val="Heading3"/>
+        <w:pStyle w:val="3"/>
       </w:pPr>
       <w:bookmarkStart w:id="27" w:name="_Toc307844714"/>
       <w:r>
@@ -7722,7 +7744,7 @@
     </w:p>
     <w:p>
       <w:pPr>
-        <w:pStyle w:val="Heading3"/>
+        <w:pStyle w:val="3"/>
       </w:pPr>
       <w:bookmarkStart w:id="28" w:name="_Toc307844715"/>
       <w:r>
@@ -7747,7 +7769,7 @@
     </w:p>
     <w:p>
       <w:pPr>
-        <w:pStyle w:val="Heading2"/>
+        <w:pStyle w:val="2"/>
       </w:pPr>
       <w:bookmarkStart w:id="29" w:name="_Toc307844716"/>
       <w:r>
@@ -7760,7 +7782,7 @@
     </w:p>
     <w:p>
       <w:pPr>
-        <w:pStyle w:val="Heading3"/>
+        <w:pStyle w:val="3"/>
       </w:pPr>
       <w:bookmarkStart w:id="30" w:name="_Toc307844717"/>
       <w:r>
@@ -7800,7 +7822,7 @@
     <w:p/>
     <w:p>
       <w:pPr>
-        <w:pStyle w:val="Heading1"/>
+        <w:pStyle w:val="1"/>
       </w:pPr>
       <w:bookmarkStart w:id="31" w:name="_Toc307844718"/>
       <w:r>
@@ -7902,7 +7924,7 @@
     <w:p/>
     <w:p>
       <w:pPr>
-        <w:pStyle w:val="Heading1"/>
+        <w:pStyle w:val="1"/>
       </w:pPr>
       <w:bookmarkStart w:id="32" w:name="_Toc273011235"/>
       <w:bookmarkStart w:id="33" w:name="_Toc277515391"/>
@@ -7916,7 +7938,7 @@
     </w:p>
     <w:p>
       <w:pPr>
-        <w:pStyle w:val="Heading2"/>
+        <w:pStyle w:val="2"/>
       </w:pPr>
       <w:bookmarkStart w:id="35" w:name="_Toc277515393"/>
       <w:bookmarkStart w:id="36" w:name="_Toc307844720"/>
@@ -7933,7 +7955,7 @@
     </w:p>
     <w:p>
       <w:pPr>
-        <w:pStyle w:val="Heading2"/>
+        <w:pStyle w:val="2"/>
       </w:pPr>
       <w:bookmarkStart w:id="37" w:name="_Toc307844721"/>
       <w:r>
@@ -7949,7 +7971,7 @@
     </w:p>
     <w:p>
       <w:pPr>
-        <w:pStyle w:val="Heading2"/>
+        <w:pStyle w:val="2"/>
       </w:pPr>
       <w:bookmarkStart w:id="38" w:name="_Toc277515395"/>
       <w:bookmarkStart w:id="39" w:name="_Toc307844722"/>
@@ -7966,7 +7988,7 @@
     </w:p>
     <w:p>
       <w:pPr>
-        <w:pStyle w:val="Heading2"/>
+        <w:pStyle w:val="2"/>
       </w:pPr>
       <w:bookmarkStart w:id="40" w:name="_Toc277515396"/>
       <w:bookmarkStart w:id="41" w:name="_Toc307844723"/>
@@ -7988,7 +8010,7 @@
     <w:p/>
     <w:p>
       <w:pPr>
-        <w:pStyle w:val="Heading1"/>
+        <w:pStyle w:val="1"/>
         <w:rPr>
           <w:b w:val="0"/>
           <w:bCs w:val="0"/>
@@ -8011,7 +8033,7 @@
     </w:p>
     <w:p>
       <w:pPr>
-        <w:pStyle w:val="Heading2"/>
+        <w:pStyle w:val="2"/>
         <w:rPr>
           <w:sz w:val="24"/>
           <w:szCs w:val="24"/>
@@ -8032,7 +8054,7 @@
       <w:hyperlink r:id="rId18" w:history="1">
         <w:r>
           <w:rPr>
-            <w:rStyle w:val="Hyperlink"/>
+            <w:rStyle w:val="a7"/>
           </w:rPr>
           <w:t>Asp.net MVC 3 RTM framework</w:t>
         </w:r>
@@ -8048,7 +8070,7 @@
       <w:hyperlink r:id="rId19" w:history="1">
         <w:r>
           <w:rPr>
-            <w:rStyle w:val="Hyperlink"/>
+            <w:rStyle w:val="a7"/>
           </w:rPr>
           <w:t>Asp.net Web</w:t>
         </w:r>
@@ -8064,13 +8086,13 @@
       <w:hyperlink r:id="rId20" w:history="1">
         <w:r>
           <w:rPr>
-            <w:rStyle w:val="Hyperlink"/>
+            <w:rStyle w:val="a7"/>
           </w:rPr>
           <w:t>Entity F</w:t>
         </w:r>
         <w:r>
           <w:rPr>
-            <w:rStyle w:val="Hyperlink"/>
+            <w:rStyle w:val="a7"/>
           </w:rPr>
           <w:t>ramework</w:t>
         </w:r>
@@ -8086,7 +8108,7 @@
       <w:hyperlink r:id="rId21" w:history="1">
         <w:r>
           <w:rPr>
-            <w:rStyle w:val="Hyperlink"/>
+            <w:rStyle w:val="a7"/>
           </w:rPr>
           <w:t>Enterprise Library 5</w:t>
         </w:r>
@@ -8097,7 +8119,7 @@
     </w:p>
     <w:p>
       <w:pPr>
-        <w:pStyle w:val="Heading2"/>
+        <w:pStyle w:val="2"/>
         <w:rPr>
           <w:sz w:val="24"/>
           <w:szCs w:val="24"/>
@@ -10103,7 +10125,7 @@
     <w:lsdException w:name="Bibliography" w:uiPriority="37"/>
     <w:lsdException w:name="TOC Heading" w:uiPriority="39" w:qFormat="1"/>
   </w:latentStyles>
-  <w:style w:type="paragraph" w:default="1" w:styleId="Normal">
+  <w:style w:type="paragraph" w:default="1" w:styleId="a">
     <w:name w:val="Normal"/>
     <w:qFormat/>
     <w:rsid w:val="00701A99"/>
@@ -10112,11 +10134,11 @@
       <w:jc w:val="both"/>
     </w:pPr>
   </w:style>
-  <w:style w:type="paragraph" w:styleId="Heading1">
+  <w:style w:type="paragraph" w:styleId="1">
     <w:name w:val="heading 1"/>
-    <w:basedOn w:val="Normal"/>
-    <w:next w:val="Normal"/>
-    <w:link w:val="Heading1Char"/>
+    <w:basedOn w:val="a"/>
+    <w:next w:val="a"/>
+    <w:link w:val="1Char"/>
     <w:uiPriority w:val="9"/>
     <w:qFormat/>
     <w:rsid w:val="00702756"/>
@@ -10134,11 +10156,11 @@
       <w:szCs w:val="44"/>
     </w:rPr>
   </w:style>
-  <w:style w:type="paragraph" w:styleId="Heading2">
+  <w:style w:type="paragraph" w:styleId="2">
     <w:name w:val="heading 2"/>
-    <w:basedOn w:val="Normal"/>
-    <w:next w:val="Normal"/>
-    <w:link w:val="Heading2Char"/>
+    <w:basedOn w:val="a"/>
+    <w:next w:val="a"/>
+    <w:link w:val="2Char"/>
     <w:uiPriority w:val="9"/>
     <w:unhideWhenUsed/>
     <w:qFormat/>
@@ -10157,11 +10179,11 @@
       <w:szCs w:val="32"/>
     </w:rPr>
   </w:style>
-  <w:style w:type="paragraph" w:styleId="Heading3">
+  <w:style w:type="paragraph" w:styleId="3">
     <w:name w:val="heading 3"/>
-    <w:basedOn w:val="Normal"/>
-    <w:next w:val="Normal"/>
-    <w:link w:val="Heading3Char"/>
+    <w:basedOn w:val="a"/>
+    <w:next w:val="a"/>
+    <w:link w:val="3Char"/>
     <w:uiPriority w:val="9"/>
     <w:unhideWhenUsed/>
     <w:qFormat/>
@@ -10179,11 +10201,11 @@
       <w:szCs w:val="32"/>
     </w:rPr>
   </w:style>
-  <w:style w:type="paragraph" w:styleId="Heading4">
+  <w:style w:type="paragraph" w:styleId="4">
     <w:name w:val="heading 4"/>
-    <w:basedOn w:val="Normal"/>
-    <w:next w:val="Normal"/>
-    <w:link w:val="Heading4Char"/>
+    <w:basedOn w:val="a"/>
+    <w:next w:val="a"/>
+    <w:link w:val="4Char"/>
     <w:uiPriority w:val="9"/>
     <w:unhideWhenUsed/>
     <w:qFormat/>
@@ -10202,11 +10224,11 @@
       <w:szCs w:val="28"/>
     </w:rPr>
   </w:style>
-  <w:style w:type="paragraph" w:styleId="Heading5">
+  <w:style w:type="paragraph" w:styleId="5">
     <w:name w:val="heading 5"/>
-    <w:basedOn w:val="Normal"/>
-    <w:next w:val="Normal"/>
-    <w:link w:val="Heading5Char"/>
+    <w:basedOn w:val="a"/>
+    <w:next w:val="a"/>
+    <w:link w:val="5Char"/>
     <w:uiPriority w:val="9"/>
     <w:unhideWhenUsed/>
     <w:qFormat/>
@@ -10224,11 +10246,11 @@
       <w:szCs w:val="28"/>
     </w:rPr>
   </w:style>
-  <w:style w:type="paragraph" w:styleId="Heading6">
+  <w:style w:type="paragraph" w:styleId="6">
     <w:name w:val="heading 6"/>
-    <w:basedOn w:val="Normal"/>
-    <w:next w:val="Normal"/>
-    <w:link w:val="Heading6Char"/>
+    <w:basedOn w:val="a"/>
+    <w:next w:val="a"/>
+    <w:link w:val="6Char"/>
     <w:uiPriority w:val="9"/>
     <w:unhideWhenUsed/>
     <w:qFormat/>
@@ -10247,11 +10269,11 @@
       <w:szCs w:val="24"/>
     </w:rPr>
   </w:style>
-  <w:style w:type="paragraph" w:styleId="Heading7">
+  <w:style w:type="paragraph" w:styleId="7">
     <w:name w:val="heading 7"/>
-    <w:basedOn w:val="Normal"/>
-    <w:next w:val="Normal"/>
-    <w:link w:val="Heading7Char"/>
+    <w:basedOn w:val="a"/>
+    <w:next w:val="a"/>
+    <w:link w:val="7Char"/>
     <w:uiPriority w:val="9"/>
     <w:unhideWhenUsed/>
     <w:qFormat/>
@@ -10269,13 +10291,13 @@
       <w:szCs w:val="24"/>
     </w:rPr>
   </w:style>
-  <w:style w:type="character" w:default="1" w:styleId="DefaultParagraphFont">
+  <w:style w:type="character" w:default="1" w:styleId="a0">
     <w:name w:val="Default Paragraph Font"/>
     <w:uiPriority w:val="1"/>
     <w:semiHidden/>
     <w:unhideWhenUsed/>
   </w:style>
-  <w:style w:type="table" w:default="1" w:styleId="TableNormal">
+  <w:style w:type="table" w:default="1" w:styleId="a1">
     <w:name w:val="Normal Table"/>
     <w:uiPriority w:val="99"/>
     <w:semiHidden/>
@@ -10290,16 +10312,16 @@
       </w:tblCellMar>
     </w:tblPr>
   </w:style>
-  <w:style w:type="numbering" w:default="1" w:styleId="NoList">
+  <w:style w:type="numbering" w:default="1" w:styleId="a2">
     <w:name w:val="No List"/>
     <w:uiPriority w:val="99"/>
     <w:semiHidden/>
     <w:unhideWhenUsed/>
   </w:style>
-  <w:style w:type="character" w:customStyle="1" w:styleId="Heading2Char">
-    <w:name w:val="Heading 2 Char"/>
-    <w:basedOn w:val="DefaultParagraphFont"/>
-    <w:link w:val="Heading2"/>
+  <w:style w:type="character" w:customStyle="1" w:styleId="2Char">
+    <w:name w:val="标题 2 Char"/>
+    <w:basedOn w:val="a0"/>
+    <w:link w:val="2"/>
     <w:uiPriority w:val="9"/>
     <w:rsid w:val="00702756"/>
     <w:rPr>
@@ -10310,10 +10332,10 @@
       <w:szCs w:val="32"/>
     </w:rPr>
   </w:style>
-  <w:style w:type="character" w:customStyle="1" w:styleId="Heading1Char">
-    <w:name w:val="Heading 1 Char"/>
-    <w:basedOn w:val="DefaultParagraphFont"/>
-    <w:link w:val="Heading1"/>
+  <w:style w:type="character" w:customStyle="1" w:styleId="1Char">
+    <w:name w:val="标题 1 Char"/>
+    <w:basedOn w:val="a0"/>
+    <w:link w:val="1"/>
     <w:uiPriority w:val="9"/>
     <w:rsid w:val="00702756"/>
     <w:rPr>
@@ -10324,11 +10346,11 @@
       <w:szCs w:val="44"/>
     </w:rPr>
   </w:style>
-  <w:style w:type="paragraph" w:styleId="IntenseQuote">
+  <w:style w:type="paragraph" w:styleId="a3">
     <w:name w:val="Intense Quote"/>
-    <w:basedOn w:val="Normal"/>
-    <w:next w:val="Normal"/>
-    <w:link w:val="IntenseQuoteChar"/>
+    <w:basedOn w:val="a"/>
+    <w:next w:val="a"/>
+    <w:link w:val="Char"/>
     <w:uiPriority w:val="30"/>
     <w:qFormat/>
     <w:rsid w:val="00702756"/>
@@ -10347,10 +10369,10 @@
       <w:color w:val="4F81BD" w:themeColor="accent1"/>
     </w:rPr>
   </w:style>
-  <w:style w:type="character" w:customStyle="1" w:styleId="IntenseQuoteChar">
-    <w:name w:val="Intense Quote Char"/>
-    <w:basedOn w:val="DefaultParagraphFont"/>
-    <w:link w:val="IntenseQuote"/>
+  <w:style w:type="character" w:customStyle="1" w:styleId="Char">
+    <w:name w:val="明显引用 Char"/>
+    <w:basedOn w:val="a0"/>
+    <w:link w:val="a3"/>
     <w:uiPriority w:val="30"/>
     <w:rsid w:val="00702756"/>
     <w:rPr>
@@ -10361,9 +10383,9 @@
       <w:color w:val="4F81BD" w:themeColor="accent1"/>
     </w:rPr>
   </w:style>
-  <w:style w:type="paragraph" w:styleId="NoSpacing">
+  <w:style w:type="paragraph" w:styleId="a4">
     <w:name w:val="No Spacing"/>
-    <w:link w:val="NoSpacingChar"/>
+    <w:link w:val="Char0"/>
     <w:uiPriority w:val="1"/>
     <w:qFormat/>
     <w:rsid w:val="007A0C55"/>
@@ -10372,10 +10394,10 @@
       <w:sz w:val="22"/>
     </w:rPr>
   </w:style>
-  <w:style w:type="character" w:customStyle="1" w:styleId="NoSpacingChar">
-    <w:name w:val="No Spacing Char"/>
-    <w:basedOn w:val="DefaultParagraphFont"/>
-    <w:link w:val="NoSpacing"/>
+  <w:style w:type="character" w:customStyle="1" w:styleId="Char0">
+    <w:name w:val="无间隔 Char"/>
+    <w:basedOn w:val="a0"/>
+    <w:link w:val="a4"/>
     <w:uiPriority w:val="1"/>
     <w:rsid w:val="007A0C55"/>
     <w:rPr>
@@ -10383,10 +10405,10 @@
       <w:sz w:val="22"/>
     </w:rPr>
   </w:style>
-  <w:style w:type="paragraph" w:styleId="BalloonText">
+  <w:style w:type="paragraph" w:styleId="a5">
     <w:name w:val="Balloon Text"/>
-    <w:basedOn w:val="Normal"/>
-    <w:link w:val="BalloonTextChar"/>
+    <w:basedOn w:val="a"/>
+    <w:link w:val="Char1"/>
     <w:uiPriority w:val="99"/>
     <w:semiHidden/>
     <w:unhideWhenUsed/>
@@ -10396,10 +10418,10 @@
       <w:szCs w:val="16"/>
     </w:rPr>
   </w:style>
-  <w:style w:type="character" w:customStyle="1" w:styleId="BalloonTextChar">
-    <w:name w:val="Balloon Text Char"/>
-    <w:basedOn w:val="DefaultParagraphFont"/>
-    <w:link w:val="BalloonText"/>
+  <w:style w:type="character" w:customStyle="1" w:styleId="Char1">
+    <w:name w:val="批注框文本 Char"/>
+    <w:basedOn w:val="a0"/>
+    <w:link w:val="a5"/>
     <w:uiPriority w:val="99"/>
     <w:semiHidden/>
     <w:rsid w:val="007A0C55"/>
@@ -10408,10 +10430,10 @@
       <w:szCs w:val="16"/>
     </w:rPr>
   </w:style>
-  <w:style w:type="paragraph" w:styleId="TOCHeading">
+  <w:style w:type="paragraph" w:styleId="TOC">
     <w:name w:val="TOC Heading"/>
-    <w:basedOn w:val="Heading1"/>
-    <w:next w:val="Normal"/>
+    <w:basedOn w:val="1"/>
+    <w:next w:val="a"/>
     <w:uiPriority w:val="39"/>
     <w:semiHidden/>
     <w:unhideWhenUsed/>
@@ -10431,10 +10453,10 @@
       <w:szCs w:val="28"/>
     </w:rPr>
   </w:style>
-  <w:style w:type="character" w:customStyle="1" w:styleId="Heading3Char">
-    <w:name w:val="Heading 3 Char"/>
-    <w:basedOn w:val="DefaultParagraphFont"/>
-    <w:link w:val="Heading3"/>
+  <w:style w:type="character" w:customStyle="1" w:styleId="3Char">
+    <w:name w:val="标题 3 Char"/>
+    <w:basedOn w:val="a0"/>
+    <w:link w:val="3"/>
     <w:uiPriority w:val="9"/>
     <w:rsid w:val="00FC743D"/>
     <w:rPr>
@@ -10444,10 +10466,10 @@
       <w:szCs w:val="32"/>
     </w:rPr>
   </w:style>
-  <w:style w:type="character" w:customStyle="1" w:styleId="Heading4Char">
-    <w:name w:val="Heading 4 Char"/>
-    <w:basedOn w:val="DefaultParagraphFont"/>
-    <w:link w:val="Heading4"/>
+  <w:style w:type="character" w:customStyle="1" w:styleId="4Char">
+    <w:name w:val="标题 4 Char"/>
+    <w:basedOn w:val="a0"/>
+    <w:link w:val="4"/>
     <w:uiPriority w:val="9"/>
     <w:rsid w:val="00FC743D"/>
     <w:rPr>
@@ -10458,11 +10480,11 @@
       <w:szCs w:val="28"/>
     </w:rPr>
   </w:style>
-  <w:style w:type="paragraph" w:styleId="Title">
+  <w:style w:type="paragraph" w:styleId="a6">
     <w:name w:val="Title"/>
-    <w:basedOn w:val="Normal"/>
-    <w:next w:val="Normal"/>
-    <w:link w:val="TitleChar"/>
+    <w:basedOn w:val="a"/>
+    <w:next w:val="a"/>
+    <w:link w:val="Char2"/>
     <w:uiPriority w:val="10"/>
     <w:qFormat/>
     <w:rsid w:val="00FC743D"/>
@@ -10472,39 +10494,39 @@
       <w:outlineLvl w:val="0"/>
     </w:pPr>
     <w:rPr>
-      <w:rFonts w:asciiTheme="majorHAnsi" w:eastAsia="SimSun" w:hAnsiTheme="majorHAnsi" w:cstheme="majorBidi"/>
+      <w:rFonts w:asciiTheme="majorHAnsi" w:eastAsia="宋体" w:hAnsiTheme="majorHAnsi" w:cstheme="majorBidi"/>
       <w:b/>
       <w:bCs/>
       <w:sz w:val="32"/>
       <w:szCs w:val="32"/>
     </w:rPr>
   </w:style>
-  <w:style w:type="character" w:customStyle="1" w:styleId="TitleChar">
-    <w:name w:val="Title Char"/>
-    <w:basedOn w:val="DefaultParagraphFont"/>
-    <w:link w:val="Title"/>
+  <w:style w:type="character" w:customStyle="1" w:styleId="Char2">
+    <w:name w:val="标题 Char"/>
+    <w:basedOn w:val="a0"/>
+    <w:link w:val="a6"/>
     <w:uiPriority w:val="10"/>
     <w:rsid w:val="00FC743D"/>
     <w:rPr>
-      <w:rFonts w:asciiTheme="majorHAnsi" w:eastAsia="SimSun" w:hAnsiTheme="majorHAnsi" w:cstheme="majorBidi"/>
+      <w:rFonts w:asciiTheme="majorHAnsi" w:eastAsia="宋体" w:hAnsiTheme="majorHAnsi" w:cstheme="majorBidi"/>
       <w:b/>
       <w:bCs/>
       <w:sz w:val="32"/>
       <w:szCs w:val="32"/>
     </w:rPr>
   </w:style>
-  <w:style w:type="paragraph" w:styleId="TOC1">
+  <w:style w:type="paragraph" w:styleId="10">
     <w:name w:val="toc 1"/>
-    <w:basedOn w:val="Normal"/>
-    <w:next w:val="Normal"/>
+    <w:basedOn w:val="a"/>
+    <w:next w:val="a"/>
     <w:autoRedefine/>
     <w:uiPriority w:val="39"/>
     <w:unhideWhenUsed/>
     <w:rsid w:val="009458C7"/>
   </w:style>
-  <w:style w:type="character" w:styleId="Hyperlink">
+  <w:style w:type="character" w:styleId="a7">
     <w:name w:val="Hyperlink"/>
-    <w:basedOn w:val="DefaultParagraphFont"/>
+    <w:basedOn w:val="a0"/>
     <w:uiPriority w:val="99"/>
     <w:unhideWhenUsed/>
     <w:rsid w:val="009458C7"/>
@@ -10513,11 +10535,11 @@
       <w:u w:val="single"/>
     </w:rPr>
   </w:style>
-  <w:style w:type="paragraph" w:styleId="Subtitle">
+  <w:style w:type="paragraph" w:styleId="a8">
     <w:name w:val="Subtitle"/>
-    <w:basedOn w:val="Normal"/>
-    <w:next w:val="Normal"/>
-    <w:link w:val="SubtitleChar"/>
+    <w:basedOn w:val="a"/>
+    <w:next w:val="a"/>
+    <w:link w:val="Char3"/>
     <w:uiPriority w:val="11"/>
     <w:qFormat/>
     <w:rsid w:val="000E23E2"/>
@@ -10527,7 +10549,7 @@
       <w:outlineLvl w:val="1"/>
     </w:pPr>
     <w:rPr>
-      <w:rFonts w:asciiTheme="majorHAnsi" w:eastAsia="SimSun" w:hAnsiTheme="majorHAnsi" w:cstheme="majorBidi"/>
+      <w:rFonts w:asciiTheme="majorHAnsi" w:eastAsia="宋体" w:hAnsiTheme="majorHAnsi" w:cstheme="majorBidi"/>
       <w:b/>
       <w:bCs/>
       <w:kern w:val="28"/>
@@ -10535,14 +10557,14 @@
       <w:szCs w:val="32"/>
     </w:rPr>
   </w:style>
-  <w:style w:type="character" w:customStyle="1" w:styleId="SubtitleChar">
-    <w:name w:val="Subtitle Char"/>
-    <w:basedOn w:val="DefaultParagraphFont"/>
-    <w:link w:val="Subtitle"/>
+  <w:style w:type="character" w:customStyle="1" w:styleId="Char3">
+    <w:name w:val="副标题 Char"/>
+    <w:basedOn w:val="a0"/>
+    <w:link w:val="a8"/>
     <w:uiPriority w:val="11"/>
     <w:rsid w:val="000E23E2"/>
     <w:rPr>
-      <w:rFonts w:asciiTheme="majorHAnsi" w:eastAsia="SimSun" w:hAnsiTheme="majorHAnsi" w:cstheme="majorBidi"/>
+      <w:rFonts w:asciiTheme="majorHAnsi" w:eastAsia="宋体" w:hAnsiTheme="majorHAnsi" w:cstheme="majorBidi"/>
       <w:b/>
       <w:bCs/>
       <w:kern w:val="28"/>
@@ -10550,10 +10572,10 @@
       <w:szCs w:val="32"/>
     </w:rPr>
   </w:style>
-  <w:style w:type="character" w:customStyle="1" w:styleId="Heading5Char">
-    <w:name w:val="Heading 5 Char"/>
-    <w:basedOn w:val="DefaultParagraphFont"/>
-    <w:link w:val="Heading5"/>
+  <w:style w:type="character" w:customStyle="1" w:styleId="5Char">
+    <w:name w:val="标题 5 Char"/>
+    <w:basedOn w:val="a0"/>
+    <w:link w:val="5"/>
     <w:uiPriority w:val="9"/>
     <w:rsid w:val="000E23E2"/>
     <w:rPr>
@@ -10563,10 +10585,10 @@
       <w:szCs w:val="28"/>
     </w:rPr>
   </w:style>
-  <w:style w:type="paragraph" w:styleId="TOC2">
+  <w:style w:type="paragraph" w:styleId="20">
     <w:name w:val="toc 2"/>
-    <w:basedOn w:val="Normal"/>
-    <w:next w:val="Normal"/>
+    <w:basedOn w:val="a"/>
+    <w:next w:val="a"/>
     <w:autoRedefine/>
     <w:uiPriority w:val="39"/>
     <w:unhideWhenUsed/>
@@ -10575,10 +10597,10 @@
       <w:ind w:leftChars="200" w:left="420"/>
     </w:pPr>
   </w:style>
-  <w:style w:type="character" w:customStyle="1" w:styleId="Heading6Char">
-    <w:name w:val="Heading 6 Char"/>
-    <w:basedOn w:val="DefaultParagraphFont"/>
-    <w:link w:val="Heading6"/>
+  <w:style w:type="character" w:customStyle="1" w:styleId="6Char">
+    <w:name w:val="标题 6 Char"/>
+    <w:basedOn w:val="a0"/>
+    <w:link w:val="6"/>
     <w:uiPriority w:val="9"/>
     <w:rsid w:val="00426197"/>
     <w:rPr>
@@ -10589,10 +10611,10 @@
       <w:szCs w:val="24"/>
     </w:rPr>
   </w:style>
-  <w:style w:type="character" w:customStyle="1" w:styleId="Heading7Char">
-    <w:name w:val="Heading 7 Char"/>
-    <w:basedOn w:val="DefaultParagraphFont"/>
-    <w:link w:val="Heading7"/>
+  <w:style w:type="character" w:customStyle="1" w:styleId="7Char">
+    <w:name w:val="标题 7 Char"/>
+    <w:basedOn w:val="a0"/>
+    <w:link w:val="7"/>
     <w:uiPriority w:val="9"/>
     <w:rsid w:val="0071307F"/>
     <w:rPr>
@@ -10602,10 +10624,10 @@
       <w:szCs w:val="24"/>
     </w:rPr>
   </w:style>
-  <w:style w:type="paragraph" w:styleId="TOC3">
+  <w:style w:type="paragraph" w:styleId="30">
     <w:name w:val="toc 3"/>
-    <w:basedOn w:val="Normal"/>
-    <w:next w:val="Normal"/>
+    <w:basedOn w:val="a"/>
+    <w:next w:val="a"/>
     <w:autoRedefine/>
     <w:uiPriority w:val="39"/>
     <w:unhideWhenUsed/>
@@ -10614,10 +10636,10 @@
       <w:ind w:leftChars="400" w:left="840"/>
     </w:pPr>
   </w:style>
-  <w:style w:type="paragraph" w:styleId="Header">
+  <w:style w:type="paragraph" w:styleId="a9">
     <w:name w:val="header"/>
-    <w:basedOn w:val="Normal"/>
-    <w:link w:val="HeaderChar"/>
+    <w:basedOn w:val="a"/>
+    <w:link w:val="Char4"/>
     <w:uiPriority w:val="99"/>
     <w:semiHidden/>
     <w:unhideWhenUsed/>
@@ -10638,10 +10660,10 @@
       <w:szCs w:val="18"/>
     </w:rPr>
   </w:style>
-  <w:style w:type="character" w:customStyle="1" w:styleId="HeaderChar">
-    <w:name w:val="Header Char"/>
-    <w:basedOn w:val="DefaultParagraphFont"/>
-    <w:link w:val="Header"/>
+  <w:style w:type="character" w:customStyle="1" w:styleId="Char4">
+    <w:name w:val="页眉 Char"/>
+    <w:basedOn w:val="a0"/>
+    <w:link w:val="a9"/>
     <w:uiPriority w:val="99"/>
     <w:semiHidden/>
     <w:rsid w:val="002C0F29"/>
@@ -10650,10 +10672,10 @@
       <w:szCs w:val="18"/>
     </w:rPr>
   </w:style>
-  <w:style w:type="paragraph" w:styleId="Footer">
+  <w:style w:type="paragraph" w:styleId="aa">
     <w:name w:val="footer"/>
-    <w:basedOn w:val="Normal"/>
-    <w:link w:val="FooterChar"/>
+    <w:basedOn w:val="a"/>
+    <w:link w:val="Char5"/>
     <w:uiPriority w:val="99"/>
     <w:semiHidden/>
     <w:unhideWhenUsed/>
@@ -10671,10 +10693,10 @@
       <w:szCs w:val="18"/>
     </w:rPr>
   </w:style>
-  <w:style w:type="character" w:customStyle="1" w:styleId="FooterChar">
-    <w:name w:val="Footer Char"/>
-    <w:basedOn w:val="DefaultParagraphFont"/>
-    <w:link w:val="Footer"/>
+  <w:style w:type="character" w:customStyle="1" w:styleId="Char5">
+    <w:name w:val="页脚 Char"/>
+    <w:basedOn w:val="a0"/>
+    <w:link w:val="aa"/>
     <w:uiPriority w:val="99"/>
     <w:semiHidden/>
     <w:rsid w:val="002C0F29"/>
@@ -10683,9 +10705,9 @@
       <w:szCs w:val="18"/>
     </w:rPr>
   </w:style>
-  <w:style w:type="paragraph" w:styleId="NormalWeb">
+  <w:style w:type="paragraph" w:styleId="ab">
     <w:name w:val="Normal (Web)"/>
-    <w:basedOn w:val="Normal"/>
+    <w:basedOn w:val="a"/>
     <w:uiPriority w:val="99"/>
     <w:semiHidden/>
     <w:unhideWhenUsed/>
@@ -10702,9 +10724,9 @@
       <w:szCs w:val="20"/>
     </w:rPr>
   </w:style>
-  <w:style w:type="paragraph" w:styleId="ListParagraph">
+  <w:style w:type="paragraph" w:styleId="ac">
     <w:name w:val="List Paragraph"/>
-    <w:basedOn w:val="Normal"/>
+    <w:basedOn w:val="a"/>
     <w:uiPriority w:val="34"/>
     <w:qFormat/>
     <w:rsid w:val="00EE16BF"/>
@@ -10712,9 +10734,9 @@
       <w:ind w:firstLineChars="200" w:firstLine="420"/>
     </w:pPr>
   </w:style>
-  <w:style w:type="character" w:styleId="Strong">
+  <w:style w:type="character" w:styleId="ad">
     <w:name w:val="Strong"/>
-    <w:basedOn w:val="DefaultParagraphFont"/>
+    <w:basedOn w:val="a0"/>
     <w:uiPriority w:val="22"/>
     <w:qFormat/>
     <w:rsid w:val="00EE16BF"/>
@@ -10723,42 +10745,42 @@
       <w:bCs/>
     </w:rPr>
   </w:style>
-  <w:style w:type="paragraph" w:styleId="DocumentMap">
+  <w:style w:type="paragraph" w:styleId="ae">
     <w:name w:val="Document Map"/>
-    <w:basedOn w:val="Normal"/>
-    <w:link w:val="DocumentMapChar"/>
+    <w:basedOn w:val="a"/>
+    <w:link w:val="Char6"/>
     <w:uiPriority w:val="99"/>
     <w:semiHidden/>
     <w:unhideWhenUsed/>
     <w:rsid w:val="00C52ADD"/>
     <w:rPr>
-      <w:rFonts w:ascii="SimSun" w:eastAsia="SimSun"/>
+      <w:rFonts w:ascii="宋体" w:eastAsia="宋体"/>
       <w:sz w:val="16"/>
       <w:szCs w:val="16"/>
     </w:rPr>
   </w:style>
-  <w:style w:type="character" w:customStyle="1" w:styleId="DocumentMapChar">
-    <w:name w:val="Document Map Char"/>
-    <w:basedOn w:val="DefaultParagraphFont"/>
-    <w:link w:val="DocumentMap"/>
+  <w:style w:type="character" w:customStyle="1" w:styleId="Char6">
+    <w:name w:val="文档结构图 Char"/>
+    <w:basedOn w:val="a0"/>
+    <w:link w:val="ae"/>
     <w:uiPriority w:val="99"/>
     <w:semiHidden/>
     <w:rsid w:val="00C52ADD"/>
     <w:rPr>
-      <w:rFonts w:ascii="SimSun" w:eastAsia="SimSun"/>
+      <w:rFonts w:ascii="宋体" w:eastAsia="宋体"/>
       <w:sz w:val="16"/>
       <w:szCs w:val="16"/>
     </w:rPr>
   </w:style>
   <w:style w:type="character" w:customStyle="1" w:styleId="docemphasis">
     <w:name w:val="docemphasis"/>
-    <w:basedOn w:val="DefaultParagraphFont"/>
+    <w:basedOn w:val="a0"/>
     <w:rsid w:val="002C3222"/>
   </w:style>
   <w:style w:type="paragraph" w:customStyle="1" w:styleId="TableHeading">
     <w:name w:val="Table Heading"/>
-    <w:basedOn w:val="Normal"/>
-    <w:next w:val="Normal"/>
+    <w:basedOn w:val="a"/>
+    <w:next w:val="a"/>
     <w:rsid w:val="00A47006"/>
     <w:pPr>
       <w:widowControl/>
@@ -10776,8 +10798,8 @@
   </w:style>
   <w:style w:type="paragraph" w:customStyle="1" w:styleId="TableCell">
     <w:name w:val="Table Cell"/>
-    <w:basedOn w:val="Normal"/>
-    <w:next w:val="Normal"/>
+    <w:basedOn w:val="a"/>
+    <w:next w:val="a"/>
     <w:rsid w:val="00A47006"/>
     <w:pPr>
       <w:widowControl/>
@@ -10952,17 +10974,17 @@
     <w:lsdException w:name="Bibliography" w:uiPriority="37"/>
     <w:lsdException w:name="TOC Heading" w:uiPriority="39" w:qFormat="1"/>
   </w:latentStyles>
-  <w:style w:type="paragraph" w:default="1" w:styleId="Normal">
+  <w:style w:type="paragraph" w:default="1" w:styleId="a">
     <w:name w:val="Normal"/>
     <w:qFormat/>
   </w:style>
-  <w:style w:type="character" w:default="1" w:styleId="DefaultParagraphFont">
+  <w:style w:type="character" w:default="1" w:styleId="a0">
     <w:name w:val="Default Paragraph Font"/>
     <w:uiPriority w:val="1"/>
     <w:semiHidden/>
     <w:unhideWhenUsed/>
   </w:style>
-  <w:style w:type="table" w:default="1" w:styleId="TableNormal">
+  <w:style w:type="table" w:default="1" w:styleId="a1">
     <w:name w:val="Normal Table"/>
     <w:uiPriority w:val="99"/>
     <w:semiHidden/>
@@ -10977,7 +10999,7 @@
       </w:tblCellMar>
     </w:tblPr>
   </w:style>
-  <w:style w:type="numbering" w:default="1" w:styleId="NoList">
+  <w:style w:type="numbering" w:default="1" w:styleId="a2">
     <w:name w:val="No List"/>
     <w:uiPriority w:val="99"/>
     <w:semiHidden/>
@@ -11293,7 +11315,7 @@
 </file>
 
 <file path=customXml/itemProps2.xml><?xml version="1.0" encoding="utf-8"?>
-<ds:datastoreItem xmlns:ds="http://schemas.openxmlformats.org/officeDocument/2006/customXml" ds:itemID="{822F8614-EA7D-4F86-A3D9-5C6023BB737B}">
+<ds:datastoreItem xmlns:ds="http://schemas.openxmlformats.org/officeDocument/2006/customXml" ds:itemID="{10CF6721-B1C4-4685-BF6B-9BB9B3C9933E}">
   <ds:schemaRefs>
     <ds:schemaRef ds:uri="http://schemas.openxmlformats.org/officeDocument/2006/bibliography"/>
   </ds:schemaRefs>

</xml_diff>

<commit_message>
Updated entire project to .Net framework 4.5
Solution with VS2012 support and target .net framework 4.5
</commit_message>
<xml_diff>
--- a/source/Iron Framework developer guide.docx
+++ b/source/Iron Framework developer guide.docx
@@ -2456,13 +2456,19 @@
         <w:t>f</w:t>
       </w:r>
       <w:r>
-        <w:t>ramework 4.0</w:t>
+        <w:t>ramework 4.</w:t>
       </w:r>
       <w:r>
         <w:rPr>
           <w:rFonts w:hint="eastAsia"/>
         </w:rPr>
-        <w:t xml:space="preserve"> RTM version</w:t>
+        <w:t xml:space="preserve">5 </w:t>
+      </w:r>
+      <w:r>
+        <w:rPr>
+          <w:rFonts w:hint="eastAsia"/>
+        </w:rPr>
+        <w:t>RTM version</w:t>
       </w:r>
       <w:r>
         <w:t xml:space="preserve">. Combine with </w:t>
@@ -2570,25 +2576,22 @@
         <w:t xml:space="preserve"> extension and rapid developed infrastructure. </w:t>
       </w:r>
     </w:p>
-    <w:p>
-      <w:bookmarkStart w:id="1" w:name="_GoBack"/>
+    <w:p/>
+    <w:p>
+      <w:pPr>
+        <w:pStyle w:val="1"/>
+      </w:pPr>
+      <w:bookmarkStart w:id="1" w:name="_Toc240789410"/>
+      <w:bookmarkStart w:id="2" w:name="_Toc258525806"/>
+      <w:bookmarkStart w:id="3" w:name="_Toc277515355"/>
+      <w:bookmarkStart w:id="4" w:name="_Toc307844696"/>
+      <w:r>
+        <w:t>Technology and Software Requirements</w:t>
+      </w:r>
       <w:bookmarkEnd w:id="1"/>
-    </w:p>
-    <w:p>
-      <w:pPr>
-        <w:pStyle w:val="1"/>
-      </w:pPr>
-      <w:bookmarkStart w:id="2" w:name="_Toc240789410"/>
-      <w:bookmarkStart w:id="3" w:name="_Toc258525806"/>
-      <w:bookmarkStart w:id="4" w:name="_Toc277515355"/>
-      <w:bookmarkStart w:id="5" w:name="_Toc307844696"/>
-      <w:r>
-        <w:t>Technology and Software Requirements</w:t>
-      </w:r>
       <w:bookmarkEnd w:id="2"/>
       <w:bookmarkEnd w:id="3"/>
       <w:bookmarkEnd w:id="4"/>
-      <w:bookmarkEnd w:id="5"/>
     </w:p>
     <w:p>
       <w:pPr>
@@ -2629,20 +2632,6 @@
         </w:rPr>
         <w:t xml:space="preserve">C# </w:t>
       </w:r>
-      <w:r>
-        <w:rPr>
-          <w:rFonts w:cstheme="minorHAnsi"/>
-          <w:lang w:val="en-GB"/>
-        </w:rPr>
-        <w:t>4</w:t>
-      </w:r>
-      <w:r>
-        <w:rPr>
-          <w:rFonts w:cstheme="minorHAnsi"/>
-          <w:lang w:val="en-GB"/>
-        </w:rPr>
-        <w:t>.0</w:t>
-      </w:r>
     </w:p>
     <w:p>
       <w:pPr>
@@ -2666,20 +2655,6 @@
         </w:rPr>
         <w:t xml:space="preserve">WCF </w:t>
       </w:r>
-      <w:r>
-        <w:rPr>
-          <w:rFonts w:cstheme="minorHAnsi"/>
-          <w:lang w:val="en-GB"/>
-        </w:rPr>
-        <w:t>4</w:t>
-      </w:r>
-      <w:r>
-        <w:rPr>
-          <w:rFonts w:cstheme="minorHAnsi"/>
-          <w:lang w:val="en-GB"/>
-        </w:rPr>
-        <w:t>.0</w:t>
-      </w:r>
     </w:p>
     <w:p>
       <w:pPr>
@@ -2708,7 +2683,7 @@
           <w:rFonts w:cstheme="minorHAnsi"/>
           <w:lang w:val="en-GB"/>
         </w:rPr>
-        <w:t xml:space="preserve"> 4.0</w:t>
+        <w:t xml:space="preserve"> </w:t>
       </w:r>
     </w:p>
     <w:p>
@@ -2731,7 +2706,7 @@
           <w:rFonts w:cstheme="minorHAnsi"/>
           <w:lang w:val="en-GB"/>
         </w:rPr>
-        <w:t>Silverlight 4.0</w:t>
+        <w:t xml:space="preserve">Silverlight </w:t>
       </w:r>
     </w:p>
     <w:p>
@@ -2758,10 +2733,10 @@
       </w:r>
       <w:r>
         <w:rPr>
-          <w:rFonts w:cstheme="minorHAnsi"/>
+          <w:rFonts w:cstheme="minorHAnsi" w:hint="eastAsia"/>
           <w:lang w:val="en-GB"/>
         </w:rPr>
-        <w:t xml:space="preserve"> sp1</w:t>
+        <w:t>/2012</w:t>
       </w:r>
     </w:p>
     <w:p>
@@ -2848,6 +2823,13 @@
       </w:r>
       <w:r>
         <w:rPr>
+          <w:rFonts w:cstheme="minorHAnsi" w:hint="eastAsia"/>
+          <w:lang w:val="en-GB"/>
+        </w:rPr>
+        <w:t>/2012</w:t>
+      </w:r>
+      <w:r>
+        <w:rPr>
           <w:rFonts w:cstheme="minorHAnsi"/>
           <w:lang w:val="en-GB"/>
         </w:rPr>
@@ -2877,7 +2859,21 @@
           <w:rFonts w:cstheme="minorHAnsi"/>
           <w:lang w:val="en-GB"/>
         </w:rPr>
-        <w:t>SQL Server 2008 R2 Enterprise</w:t>
+        <w:t>SQL Server 2008</w:t>
+      </w:r>
+      <w:r>
+        <w:rPr>
+          <w:rFonts w:cstheme="minorHAnsi" w:hint="eastAsia"/>
+          <w:lang w:val="en-GB"/>
+        </w:rPr>
+        <w:t>/2012</w:t>
+      </w:r>
+      <w:r>
+        <w:rPr>
+          <w:rFonts w:cstheme="minorHAnsi"/>
+          <w:lang w:val="en-GB"/>
+        </w:rPr>
+        <w:t xml:space="preserve"> Enterprise</w:t>
       </w:r>
       <w:r>
         <w:rPr>
@@ -2975,7 +2971,15 @@
         <w:ind w:firstLineChars="0"/>
       </w:pPr>
       <w:r>
-        <w:t>ASP.NET MVC 3 RTM Tools Update</w:t>
+        <w:t xml:space="preserve">ASP.NET MVC </w:t>
+      </w:r>
+      <w:bookmarkStart w:id="5" w:name="_GoBack"/>
+      <w:r>
+        <w:t>3</w:t>
+      </w:r>
+      <w:bookmarkEnd w:id="5"/>
+      <w:r>
+        <w:t xml:space="preserve"> RTM Tools Update</w:t>
       </w:r>
     </w:p>
     <w:p>
@@ -11315,7 +11319,7 @@
 </file>
 
 <file path=customXml/itemProps2.xml><?xml version="1.0" encoding="utf-8"?>
-<ds:datastoreItem xmlns:ds="http://schemas.openxmlformats.org/officeDocument/2006/customXml" ds:itemID="{10CF6721-B1C4-4685-BF6B-9BB9B3C9933E}">
+<ds:datastoreItem xmlns:ds="http://schemas.openxmlformats.org/officeDocument/2006/customXml" ds:itemID="{0F3D02C4-119E-42EC-9780-E108AE984ECF}">
   <ds:schemaRefs>
     <ds:schemaRef ds:uri="http://schemas.openxmlformats.org/officeDocument/2006/bibliography"/>
   </ds:schemaRefs>

</xml_diff>